<commit_message>
First Mashpee Departments Commit
</commit_message>
<xml_diff>
--- a/docassemble/ComplaintMashpeeCourt/data/templates/Complaint_-_Mashpee_Wampanoag_Tribal_Court.docx
+++ b/docassemble/ComplaintMashpeeCourt/data/templates/Complaint_-_Mashpee_Wampanoag_Tribal_Court.docx
@@ -731,7 +731,6 @@
         </w:rPr>
         <w:t xml:space="preserve">: </w:t>
       </w:r>
-      <w:proofErr w:type="gramStart"/>
       <w:r>
         <w:rPr>
           <w:rFonts w:ascii="Times New Roman" w:hAnsi="Times New Roman" w:cs="Times New Roman"/>
@@ -749,9 +748,8 @@
           <w:szCs w:val="28"/>
           <w:shd w:val="clear" w:color="auto" w:fill="F6F7F8"/>
         </w:rPr>
-        <w:t>trial</w:t>
-      </w:r>
-      <w:proofErr w:type="gramEnd"/>
+        <w:t>mashpee_department</w:t>
+      </w:r>
       <w:r>
         <w:rPr>
           <w:rFonts w:ascii="Times New Roman" w:eastAsia="Times New Roman" w:hAnsi="Times New Roman" w:cs="Times New Roman"/>
@@ -760,7 +758,7 @@
           <w:szCs w:val="28"/>
           <w:shd w:val="clear" w:color="auto" w:fill="F6F7F8"/>
         </w:rPr>
-        <w:t>_court.department</w:t>
+        <w:t>.true_values</w:t>
       </w:r>
       <w:proofErr w:type="spellEnd"/>
       <w:r>
@@ -769,7 +767,7 @@
           <w:sz w:val="28"/>
           <w:szCs w:val="28"/>
         </w:rPr>
-        <w:t xml:space="preserve"> </w:t>
+        <w:t xml:space="preserve">() </w:t>
       </w:r>
       <w:r>
         <w:rPr>

</xml_diff>

<commit_message>
Resolve phone number and updated defendants commit
</commit_message>
<xml_diff>
--- a/docassemble/ComplaintMashpeeCourt/data/templates/Complaint_-_Mashpee_Wampanoag_Tribal_Court.docx
+++ b/docassemble/ComplaintMashpeeCourt/data/templates/Complaint_-_Mashpee_Wampanoag_Tribal_Court.docx
@@ -489,7 +489,23 @@
           <w:sz w:val="28"/>
           <w:szCs w:val="28"/>
         </w:rPr>
-        <w:t>name}}</w:t>
+        <w:t>name</w:t>
+      </w:r>
+      <w:r>
+        <w:rPr>
+          <w:rFonts w:ascii="Times New Roman" w:hAnsi="Times New Roman" w:cs="Times New Roman"/>
+          <w:sz w:val="28"/>
+          <w:szCs w:val="28"/>
+        </w:rPr>
+        <w:t xml:space="preserve"> </w:t>
+      </w:r>
+      <w:r>
+        <w:rPr>
+          <w:rFonts w:ascii="Times New Roman" w:hAnsi="Times New Roman" w:cs="Times New Roman"/>
+          <w:sz w:val="28"/>
+          <w:szCs w:val="28"/>
+        </w:rPr>
+        <w:t>}}</w:t>
       </w:r>
       <w:r>
         <w:rPr>
@@ -514,30 +530,41 @@
           <w:szCs w:val="28"/>
         </w:rPr>
         <w:tab/>
-      </w:r>
-      <w:r>
-        <w:rPr>
-          <w:rFonts w:ascii="Times New Roman" w:hAnsi="Times New Roman" w:cs="Times New Roman"/>
-          <w:sz w:val="28"/>
-          <w:szCs w:val="28"/>
-        </w:rPr>
-        <w:tab/>
-      </w:r>
-      <w:r>
-        <w:rPr>
-          <w:rFonts w:ascii="Times New Roman" w:hAnsi="Times New Roman" w:cs="Times New Roman"/>
-          <w:sz w:val="28"/>
-          <w:szCs w:val="28"/>
-        </w:rPr>
-        <w:tab/>
-      </w:r>
-      <w:r>
-        <w:rPr>
-          <w:rFonts w:ascii="Times New Roman" w:hAnsi="Times New Roman" w:cs="Times New Roman"/>
-          <w:sz w:val="28"/>
-          <w:szCs w:val="28"/>
-        </w:rPr>
-        <w:t>{{ defendants</w:t>
+        <w:t xml:space="preserve">{{ </w:t>
+      </w:r>
+      <w:r>
+        <w:rPr>
+          <w:rFonts w:ascii="Times New Roman" w:hAnsi="Times New Roman" w:cs="Times New Roman"/>
+          <w:sz w:val="28"/>
+          <w:szCs w:val="28"/>
+        </w:rPr>
+        <w:t xml:space="preserve">“Mashpee Wampanoag” if </w:t>
+      </w:r>
+      <w:proofErr w:type="spellStart"/>
+      <w:r>
+        <w:rPr>
+          <w:rFonts w:ascii="Times New Roman" w:hAnsi="Times New Roman" w:cs="Times New Roman"/>
+          <w:sz w:val="26"/>
+          <w:szCs w:val="26"/>
+        </w:rPr>
+        <w:t>is_against_mashpee</w:t>
+      </w:r>
+      <w:proofErr w:type="spellEnd"/>
+      <w:r>
+        <w:rPr>
+          <w:rFonts w:ascii="Times New Roman" w:hAnsi="Times New Roman" w:cs="Times New Roman"/>
+          <w:sz w:val="26"/>
+          <w:szCs w:val="26"/>
+        </w:rPr>
+        <w:t xml:space="preserve"> else </w:t>
+      </w:r>
+      <w:r>
+        <w:rPr>
+          <w:rFonts w:ascii="Times New Roman" w:hAnsi="Times New Roman" w:cs="Times New Roman"/>
+          <w:sz w:val="28"/>
+          <w:szCs w:val="28"/>
+        </w:rPr>
+        <w:t>defendants</w:t>
       </w:r>
       <w:r>
         <w:rPr>
@@ -553,7 +580,23 @@
           <w:sz w:val="28"/>
           <w:szCs w:val="28"/>
         </w:rPr>
-        <w:t>name}}</w:t>
+        <w:t>name</w:t>
+      </w:r>
+      <w:r>
+        <w:rPr>
+          <w:rFonts w:ascii="Times New Roman" w:hAnsi="Times New Roman" w:cs="Times New Roman"/>
+          <w:sz w:val="28"/>
+          <w:szCs w:val="28"/>
+        </w:rPr>
+        <w:t xml:space="preserve"> </w:t>
+      </w:r>
+      <w:r>
+        <w:rPr>
+          <w:rFonts w:ascii="Times New Roman" w:hAnsi="Times New Roman" w:cs="Times New Roman"/>
+          <w:sz w:val="28"/>
+          <w:szCs w:val="28"/>
+        </w:rPr>
+        <w:t>}}</w:t>
       </w:r>
     </w:p>
     <w:p>
@@ -731,6 +774,7 @@
         </w:rPr>
         <w:t xml:space="preserve">: </w:t>
       </w:r>
+      <w:proofErr w:type="gramStart"/>
       <w:r>
         <w:rPr>
           <w:rFonts w:ascii="Times New Roman" w:hAnsi="Times New Roman" w:cs="Times New Roman"/>
@@ -748,8 +792,9 @@
           <w:szCs w:val="28"/>
           <w:shd w:val="clear" w:color="auto" w:fill="F6F7F8"/>
         </w:rPr>
-        <w:t>mashpee_department</w:t>
-      </w:r>
+        <w:t>mashpee</w:t>
+      </w:r>
+      <w:proofErr w:type="gramEnd"/>
       <w:r>
         <w:rPr>
           <w:rFonts w:ascii="Times New Roman" w:eastAsia="Times New Roman" w:hAnsi="Times New Roman" w:cs="Times New Roman"/>
@@ -758,6 +803,16 @@
           <w:szCs w:val="28"/>
           <w:shd w:val="clear" w:color="auto" w:fill="F6F7F8"/>
         </w:rPr>
+        <w:t>_department</w:t>
+      </w:r>
+      <w:r>
+        <w:rPr>
+          <w:rFonts w:ascii="Times New Roman" w:eastAsia="Times New Roman" w:hAnsi="Times New Roman" w:cs="Times New Roman"/>
+          <w:color w:val="1C1E21"/>
+          <w:sz w:val="28"/>
+          <w:szCs w:val="28"/>
+          <w:shd w:val="clear" w:color="auto" w:fill="F6F7F8"/>
+        </w:rPr>
         <w:t>.true_values</w:t>
       </w:r>
       <w:proofErr w:type="spellEnd"/>
@@ -837,13 +892,17 @@
         <w:spacing w:line="360" w:lineRule="auto"/>
         <w:rPr>
           <w:rFonts w:ascii="Times New Roman" w:hAnsi="Times New Roman" w:cs="Times New Roman"/>
-          <w:sz w:val="28"/>
-          <w:szCs w:val="28"/>
-        </w:rPr>
-      </w:pPr>
-      <w:r>
-        <w:rPr>
-          <w:rFonts w:ascii="Times New Roman" w:hAnsi="Times New Roman" w:cs="Times New Roman"/>
+          <w:b/>
+          <w:bCs/>
+          <w:sz w:val="28"/>
+          <w:szCs w:val="28"/>
+        </w:rPr>
+      </w:pPr>
+      <w:r>
+        <w:rPr>
+          <w:rFonts w:ascii="Times New Roman" w:hAnsi="Times New Roman" w:cs="Times New Roman"/>
+          <w:b/>
+          <w:bCs/>
           <w:sz w:val="28"/>
           <w:szCs w:val="28"/>
         </w:rPr>
@@ -852,6 +911,8 @@
       <w:r>
         <w:rPr>
           <w:rFonts w:ascii="Times New Roman" w:hAnsi="Times New Roman" w:cs="Times New Roman"/>
+          <w:b/>
+          <w:bCs/>
           <w:sz w:val="28"/>
           <w:szCs w:val="28"/>
         </w:rPr>
@@ -1010,13 +1071,17 @@
         <w:spacing w:line="360" w:lineRule="auto"/>
         <w:rPr>
           <w:rFonts w:ascii="Times New Roman" w:hAnsi="Times New Roman" w:cs="Times New Roman"/>
-          <w:sz w:val="28"/>
-          <w:szCs w:val="28"/>
-        </w:rPr>
-      </w:pPr>
-      <w:r>
-        <w:rPr>
-          <w:rFonts w:ascii="Times New Roman" w:hAnsi="Times New Roman" w:cs="Times New Roman"/>
+          <w:b/>
+          <w:bCs/>
+          <w:sz w:val="28"/>
+          <w:szCs w:val="28"/>
+        </w:rPr>
+      </w:pPr>
+      <w:r>
+        <w:rPr>
+          <w:rFonts w:ascii="Times New Roman" w:hAnsi="Times New Roman" w:cs="Times New Roman"/>
+          <w:b/>
+          <w:bCs/>
           <w:sz w:val="28"/>
           <w:szCs w:val="28"/>
         </w:rPr>
@@ -1025,6 +1090,8 @@
       <w:r>
         <w:rPr>
           <w:rFonts w:ascii="Times New Roman" w:hAnsi="Times New Roman" w:cs="Times New Roman"/>
+          <w:b/>
+          <w:bCs/>
           <w:sz w:val="28"/>
           <w:szCs w:val="28"/>
         </w:rPr>
@@ -1090,13 +1157,17 @@
         <w:spacing w:line="276" w:lineRule="auto"/>
         <w:rPr>
           <w:rFonts w:ascii="Times New Roman" w:hAnsi="Times New Roman" w:cs="Times New Roman"/>
-          <w:sz w:val="28"/>
-          <w:szCs w:val="28"/>
-        </w:rPr>
-      </w:pPr>
-      <w:r>
-        <w:rPr>
-          <w:rFonts w:ascii="Times New Roman" w:hAnsi="Times New Roman" w:cs="Times New Roman"/>
+          <w:b/>
+          <w:bCs/>
+          <w:sz w:val="28"/>
+          <w:szCs w:val="28"/>
+        </w:rPr>
+      </w:pPr>
+      <w:r>
+        <w:rPr>
+          <w:rFonts w:ascii="Times New Roman" w:hAnsi="Times New Roman" w:cs="Times New Roman"/>
+          <w:b/>
+          <w:bCs/>
           <w:sz w:val="28"/>
           <w:szCs w:val="28"/>
         </w:rPr>
@@ -1105,6 +1176,8 @@
       <w:r>
         <w:rPr>
           <w:rFonts w:ascii="Times New Roman" w:hAnsi="Times New Roman" w:cs="Times New Roman"/>
+          <w:b/>
+          <w:bCs/>
           <w:sz w:val="28"/>
           <w:szCs w:val="28"/>
         </w:rPr>
@@ -1261,6 +1334,8 @@
               <w:jc w:val="both"/>
               <w:rPr>
                 <w:rFonts w:ascii="Times New Roman" w:hAnsi="Times New Roman" w:cs="Times New Roman"/>
+                <w:b/>
+                <w:bCs/>
                 <w:sz w:val="28"/>
                 <w:szCs w:val="28"/>
               </w:rPr>
@@ -1268,6 +1343,8 @@
             <w:r>
               <w:rPr>
                 <w:rFonts w:ascii="Times New Roman" w:hAnsi="Times New Roman" w:cs="Times New Roman"/>
+                <w:b/>
+                <w:bCs/>
                 <w:sz w:val="28"/>
                 <w:szCs w:val="28"/>
               </w:rPr>
@@ -1277,6 +1354,8 @@
             <w:r>
               <w:rPr>
                 <w:rFonts w:ascii="Times New Roman" w:hAnsi="Times New Roman" w:cs="Times New Roman"/>
+                <w:b/>
+                <w:bCs/>
                 <w:sz w:val="28"/>
                 <w:szCs w:val="28"/>
               </w:rPr>
@@ -1286,6 +1365,8 @@
             <w:r>
               <w:rPr>
                 <w:rFonts w:ascii="Times New Roman" w:hAnsi="Times New Roman" w:cs="Times New Roman"/>
+                <w:b/>
+                <w:bCs/>
                 <w:sz w:val="28"/>
                 <w:szCs w:val="28"/>
               </w:rPr>
@@ -1626,6 +1707,38 @@
           <w:szCs w:val="28"/>
         </w:rPr>
       </w:pPr>
+      <w:r>
+        <w:rPr>
+          <w:rFonts w:ascii="Times New Roman" w:hAnsi="Times New Roman" w:cs="Times New Roman"/>
+          <w:sz w:val="28"/>
+          <w:szCs w:val="28"/>
+        </w:rPr>
+        <w:t>Phone Number:</w:t>
+      </w:r>
+      <w:r>
+        <w:rPr>
+          <w:rFonts w:ascii="Times New Roman" w:hAnsi="Times New Roman" w:cs="Times New Roman"/>
+          <w:sz w:val="28"/>
+          <w:szCs w:val="28"/>
+        </w:rPr>
+        <w:t xml:space="preserve"> </w:t>
+      </w:r>
+      <w:r>
+        <w:rPr>
+          <w:rFonts w:ascii="Times New Roman" w:hAnsi="Times New Roman" w:cs="Times New Roman"/>
+          <w:sz w:val="28"/>
+          <w:szCs w:val="28"/>
+        </w:rPr>
+        <w:t xml:space="preserve">{{ </w:t>
+      </w:r>
+      <w:r>
+        <w:rPr>
+          <w:rFonts w:ascii="Times New Roman" w:hAnsi="Times New Roman" w:cs="Times New Roman"/>
+          <w:sz w:val="28"/>
+          <w:szCs w:val="28"/>
+        </w:rPr>
+        <w:t>users[0].</w:t>
+      </w:r>
       <w:proofErr w:type="spellStart"/>
       <w:r>
         <w:rPr>
@@ -1633,7 +1746,15 @@
           <w:sz w:val="28"/>
           <w:szCs w:val="28"/>
         </w:rPr>
-        <w:t>P</w:t>
+        <w:t>phone_number</w:t>
+      </w:r>
+      <w:r>
+        <w:rPr>
+          <w:rFonts w:ascii="Times New Roman" w:hAnsi="Times New Roman" w:cs="Times New Roman"/>
+          <w:sz w:val="28"/>
+          <w:szCs w:val="28"/>
+        </w:rPr>
+        <w:t>s</w:t>
       </w:r>
       <w:proofErr w:type="spellEnd"/>
       <w:r>
@@ -1642,59 +1763,7 @@
           <w:sz w:val="28"/>
           <w:szCs w:val="28"/>
         </w:rPr>
-        <w:t>hone Number:</w:t>
-      </w:r>
-      <w:r>
-        <w:rPr>
-          <w:rFonts w:ascii="Times New Roman" w:hAnsi="Times New Roman" w:cs="Times New Roman"/>
-          <w:sz w:val="28"/>
-          <w:szCs w:val="28"/>
-        </w:rPr>
-        <w:t xml:space="preserve"> </w:t>
-      </w:r>
-      <w:proofErr w:type="gramStart"/>
-      <w:r>
-        <w:rPr>
-          <w:rFonts w:ascii="Times New Roman" w:hAnsi="Times New Roman" w:cs="Times New Roman"/>
-          <w:sz w:val="28"/>
-          <w:szCs w:val="28"/>
-        </w:rPr>
-        <w:t xml:space="preserve">{{ </w:t>
-      </w:r>
-      <w:r>
-        <w:rPr>
-          <w:rFonts w:ascii="Times New Roman" w:hAnsi="Times New Roman" w:cs="Times New Roman"/>
-          <w:sz w:val="28"/>
-          <w:szCs w:val="28"/>
-        </w:rPr>
-        <w:t>users</w:t>
-      </w:r>
-      <w:proofErr w:type="gramEnd"/>
-      <w:r>
-        <w:rPr>
-          <w:rFonts w:ascii="Times New Roman" w:hAnsi="Times New Roman" w:cs="Times New Roman"/>
-          <w:sz w:val="28"/>
-          <w:szCs w:val="28"/>
-        </w:rPr>
-        <w:t>[0].</w:t>
-      </w:r>
-      <w:proofErr w:type="spellStart"/>
-      <w:r>
-        <w:rPr>
-          <w:rFonts w:ascii="Times New Roman" w:hAnsi="Times New Roman" w:cs="Times New Roman"/>
-          <w:sz w:val="28"/>
-          <w:szCs w:val="28"/>
-        </w:rPr>
-        <w:t>phone_number</w:t>
-      </w:r>
-      <w:proofErr w:type="spellEnd"/>
-      <w:r>
-        <w:rPr>
-          <w:rFonts w:ascii="Times New Roman" w:hAnsi="Times New Roman" w:cs="Times New Roman"/>
-          <w:sz w:val="28"/>
-          <w:szCs w:val="28"/>
-        </w:rPr>
-        <w:t xml:space="preserve"> </w:t>
+        <w:t xml:space="preserve">() </w:t>
       </w:r>
       <w:r>
         <w:rPr>

</xml_diff>

<commit_message>
updated form w/o new logo
</commit_message>
<xml_diff>
--- a/docassemble/ComplaintMashpeeCourt/data/templates/Complaint_-_Mashpee_Wampanoag_Tribal_Court.docx
+++ b/docassemble/ComplaintMashpeeCourt/data/templates/Complaint_-_Mashpee_Wampanoag_Tribal_Court.docx
@@ -1,6 +1,6 @@
 
 <file path=word/document.xml><?xml version="1.0" encoding="utf-8"?>
-<w:document xmlns:wpc="http://schemas.microsoft.com/office/word/2010/wordprocessingCanvas" xmlns:cx="http://schemas.microsoft.com/office/drawing/2014/chartex" xmlns:cx1="http://schemas.microsoft.com/office/drawing/2015/9/8/chartex" xmlns:cx2="http://schemas.microsoft.com/office/drawing/2015/10/21/chartex" xmlns:cx3="http://schemas.microsoft.com/office/drawing/2016/5/9/chartex" xmlns:cx4="http://schemas.microsoft.com/office/drawing/2016/5/10/chartex" xmlns:cx5="http://schemas.microsoft.com/office/drawing/2016/5/11/chartex" xmlns:cx6="http://schemas.microsoft.com/office/drawing/2016/5/12/chartex" xmlns:cx7="http://schemas.microsoft.com/office/drawing/2016/5/13/chartex" xmlns:cx8="http://schemas.microsoft.com/office/drawing/2016/5/14/chartex" xmlns:mc="http://schemas.openxmlformats.org/markup-compatibility/2006" xmlns:aink="http://schemas.microsoft.com/office/drawing/2016/ink" xmlns:am3d="http://schemas.microsoft.com/office/drawing/2017/model3d" xmlns:o="urn:schemas-microsoft-com:office:office" xmlns:r="http://schemas.openxmlformats.org/officeDocument/2006/relationships" xmlns:m="http://schemas.openxmlformats.org/officeDocument/2006/math" xmlns:v="urn:schemas-microsoft-com:vml" xmlns:wp14="http://schemas.microsoft.com/office/word/2010/wordprocessingDrawing" xmlns:wp="http://schemas.openxmlformats.org/drawingml/2006/wordprocessingDrawing" xmlns:w10="urn:schemas-microsoft-com:office:word" xmlns:w="http://schemas.openxmlformats.org/wordprocessingml/2006/main" xmlns:w14="http://schemas.microsoft.com/office/word/2010/wordml" xmlns:w15="http://schemas.microsoft.com/office/word/2012/wordml" xmlns:w16cex="http://schemas.microsoft.com/office/word/2018/wordml/cex" xmlns:w16cid="http://schemas.microsoft.com/office/word/2016/wordml/cid" xmlns:w16="http://schemas.microsoft.com/office/word/2018/wordml" xmlns:w16sdtdh="http://schemas.microsoft.com/office/word/2020/wordml/sdtdatahash" xmlns:w16se="http://schemas.microsoft.com/office/word/2015/wordml/symex" xmlns:wpg="http://schemas.microsoft.com/office/word/2010/wordprocessingGroup" xmlns:wpi="http://schemas.microsoft.com/office/word/2010/wordprocessingInk" xmlns:wne="http://schemas.microsoft.com/office/word/2006/wordml" xmlns:wps="http://schemas.microsoft.com/office/word/2010/wordprocessingShape" mc:Ignorable="w14 w15 w16se w16cid w16 w16cex w16sdtdh wp14">
+<w:document xmlns:wpc="http://schemas.microsoft.com/office/word/2010/wordprocessingCanvas" xmlns:cx="http://schemas.microsoft.com/office/drawing/2014/chartex" xmlns:cx1="http://schemas.microsoft.com/office/drawing/2015/9/8/chartex" xmlns:cx2="http://schemas.microsoft.com/office/drawing/2015/10/21/chartex" xmlns:cx3="http://schemas.microsoft.com/office/drawing/2016/5/9/chartex" xmlns:cx4="http://schemas.microsoft.com/office/drawing/2016/5/10/chartex" xmlns:cx5="http://schemas.microsoft.com/office/drawing/2016/5/11/chartex" xmlns:cx6="http://schemas.microsoft.com/office/drawing/2016/5/12/chartex" xmlns:cx7="http://schemas.microsoft.com/office/drawing/2016/5/13/chartex" xmlns:cx8="http://schemas.microsoft.com/office/drawing/2016/5/14/chartex" xmlns:mc="http://schemas.openxmlformats.org/markup-compatibility/2006" xmlns:aink="http://schemas.microsoft.com/office/drawing/2016/ink" xmlns:am3d="http://schemas.microsoft.com/office/drawing/2017/model3d" xmlns:o="urn:schemas-microsoft-com:office:office" xmlns:oel="http://schemas.microsoft.com/office/2019/extlst" xmlns:r="http://schemas.openxmlformats.org/officeDocument/2006/relationships" xmlns:m="http://schemas.openxmlformats.org/officeDocument/2006/math" xmlns:v="urn:schemas-microsoft-com:vml" xmlns:wp14="http://schemas.microsoft.com/office/word/2010/wordprocessingDrawing" xmlns:wp="http://schemas.openxmlformats.org/drawingml/2006/wordprocessingDrawing" xmlns:w10="urn:schemas-microsoft-com:office:word" xmlns:w="http://schemas.openxmlformats.org/wordprocessingml/2006/main" xmlns:w14="http://schemas.microsoft.com/office/word/2010/wordml" xmlns:w15="http://schemas.microsoft.com/office/word/2012/wordml" xmlns:w16cex="http://schemas.microsoft.com/office/word/2018/wordml/cex" xmlns:w16cid="http://schemas.microsoft.com/office/word/2016/wordml/cid" xmlns:w16="http://schemas.microsoft.com/office/word/2018/wordml" xmlns:w16sdtdh="http://schemas.microsoft.com/office/word/2020/wordml/sdtdatahash" xmlns:w16se="http://schemas.microsoft.com/office/word/2015/wordml/symex" xmlns:wpg="http://schemas.microsoft.com/office/word/2010/wordprocessingGroup" xmlns:wpi="http://schemas.microsoft.com/office/word/2010/wordprocessingInk" xmlns:wne="http://schemas.microsoft.com/office/word/2006/wordml" xmlns:wps="http://schemas.microsoft.com/office/word/2010/wordprocessingShape" mc:Ignorable="w14 w15 w16se w16cid w16 w16cex w16sdtdh wp14">
   <w:body>
     <w:p>
       <w:pPr>
@@ -19,13 +19,13 @@
           <w:szCs w:val="28"/>
         </w:rPr>
         <w:drawing>
-          <wp:anchor distT="0" distB="0" distL="114300" distR="114300" simplePos="0" relativeHeight="251664384" behindDoc="0" locked="0" layoutInCell="1" allowOverlap="1" wp14:anchorId="0BA416BE" wp14:editId="33FE4D3B">
+          <wp:anchor distT="0" distB="0" distL="114300" distR="114300" simplePos="0" relativeHeight="251664384" behindDoc="0" locked="0" layoutInCell="1" allowOverlap="1" wp14:anchorId="0BA416BE" wp14:editId="56000F9A">
             <wp:simplePos x="0" y="0"/>
             <wp:positionH relativeFrom="column">
-              <wp:posOffset>2108200</wp:posOffset>
+              <wp:posOffset>387350</wp:posOffset>
             </wp:positionH>
             <wp:positionV relativeFrom="paragraph">
-              <wp:posOffset>-897890</wp:posOffset>
+              <wp:posOffset>-916940</wp:posOffset>
             </wp:positionV>
             <wp:extent cx="1752600" cy="1772292"/>
             <wp:effectExtent l="0" t="0" r="0" b="5715"/>
@@ -94,99 +94,6 @@
           <w:szCs w:val="28"/>
         </w:rPr>
       </w:pPr>
-      <w:r>
-        <w:rPr>
-          <w:rFonts w:ascii="Times New Roman" w:hAnsi="Times New Roman" w:cs="Times New Roman"/>
-          <w:sz w:val="28"/>
-          <w:szCs w:val="28"/>
-        </w:rPr>
-        <w:fldChar w:fldCharType="begin">
-          <w:ffData>
-            <w:name w:val="Text1"/>
-            <w:enabled/>
-            <w:calcOnExit w:val="0"/>
-            <w:textInput/>
-          </w:ffData>
-        </w:fldChar>
-      </w:r>
-      <w:bookmarkStart w:id="0" w:name="Text1"/>
-      <w:r>
-        <w:rPr>
-          <w:rFonts w:ascii="Times New Roman" w:hAnsi="Times New Roman" w:cs="Times New Roman"/>
-          <w:sz w:val="28"/>
-          <w:szCs w:val="28"/>
-        </w:rPr>
-        <w:instrText xml:space="preserve"> FORMTEXT </w:instrText>
-      </w:r>
-      <w:r>
-        <w:rPr>
-          <w:rFonts w:ascii="Times New Roman" w:hAnsi="Times New Roman" w:cs="Times New Roman"/>
-          <w:sz w:val="28"/>
-          <w:szCs w:val="28"/>
-        </w:rPr>
-      </w:r>
-      <w:r>
-        <w:rPr>
-          <w:rFonts w:ascii="Times New Roman" w:hAnsi="Times New Roman" w:cs="Times New Roman"/>
-          <w:sz w:val="28"/>
-          <w:szCs w:val="28"/>
-        </w:rPr>
-        <w:fldChar w:fldCharType="separate"/>
-      </w:r>
-      <w:r>
-        <w:rPr>
-          <w:rFonts w:ascii="Times New Roman" w:hAnsi="Times New Roman" w:cs="Times New Roman"/>
-          <w:noProof/>
-          <w:sz w:val="28"/>
-          <w:szCs w:val="28"/>
-        </w:rPr>
-        <w:t> </w:t>
-      </w:r>
-      <w:r>
-        <w:rPr>
-          <w:rFonts w:ascii="Times New Roman" w:hAnsi="Times New Roman" w:cs="Times New Roman"/>
-          <w:noProof/>
-          <w:sz w:val="28"/>
-          <w:szCs w:val="28"/>
-        </w:rPr>
-        <w:t> </w:t>
-      </w:r>
-      <w:r>
-        <w:rPr>
-          <w:rFonts w:ascii="Times New Roman" w:hAnsi="Times New Roman" w:cs="Times New Roman"/>
-          <w:noProof/>
-          <w:sz w:val="28"/>
-          <w:szCs w:val="28"/>
-        </w:rPr>
-        <w:t> </w:t>
-      </w:r>
-      <w:r>
-        <w:rPr>
-          <w:rFonts w:ascii="Times New Roman" w:hAnsi="Times New Roman" w:cs="Times New Roman"/>
-          <w:noProof/>
-          <w:sz w:val="28"/>
-          <w:szCs w:val="28"/>
-        </w:rPr>
-        <w:t> </w:t>
-      </w:r>
-      <w:r>
-        <w:rPr>
-          <w:rFonts w:ascii="Times New Roman" w:hAnsi="Times New Roman" w:cs="Times New Roman"/>
-          <w:noProof/>
-          <w:sz w:val="28"/>
-          <w:szCs w:val="28"/>
-        </w:rPr>
-        <w:t> </w:t>
-      </w:r>
-      <w:r>
-        <w:rPr>
-          <w:rFonts w:ascii="Times New Roman" w:hAnsi="Times New Roman" w:cs="Times New Roman"/>
-          <w:sz w:val="28"/>
-          <w:szCs w:val="28"/>
-        </w:rPr>
-        <w:fldChar w:fldCharType="end"/>
-      </w:r>
-      <w:bookmarkEnd w:id="0"/>
     </w:p>
     <w:p>
       <w:pPr>
@@ -200,7 +107,6 @@
     </w:p>
     <w:p>
       <w:pPr>
-        <w:jc w:val="center"/>
         <w:rPr>
           <w:rFonts w:ascii="Times New Roman" w:hAnsi="Times New Roman" w:cs="Times New Roman"/>
           <w:sz w:val="28"/>
@@ -218,7 +124,6 @@
     </w:p>
     <w:p>
       <w:pPr>
-        <w:jc w:val="center"/>
         <w:rPr>
           <w:rFonts w:ascii="Times New Roman" w:hAnsi="Times New Roman" w:cs="Times New Roman"/>
           <w:sz w:val="28"/>
@@ -236,7 +141,6 @@
     </w:p>
     <w:p>
       <w:pPr>
-        <w:jc w:val="center"/>
         <w:rPr>
           <w:rFonts w:ascii="Times New Roman" w:hAnsi="Times New Roman" w:cs="Times New Roman"/>
           <w:sz w:val="28"/>
@@ -254,20 +158,19 @@
     </w:p>
     <w:p>
       <w:pPr>
-        <w:jc w:val="center"/>
-        <w:rPr>
-          <w:rFonts w:ascii="Times New Roman" w:hAnsi="Times New Roman" w:cs="Times New Roman"/>
-          <w:sz w:val="28"/>
-          <w:szCs w:val="28"/>
-        </w:rPr>
-      </w:pPr>
-      <w:r>
-        <w:rPr>
-          <w:rFonts w:ascii="Times New Roman" w:hAnsi="Times New Roman" w:cs="Times New Roman"/>
-          <w:sz w:val="28"/>
-          <w:szCs w:val="28"/>
-        </w:rPr>
-        <w:t>Phone (508) 477-0208 Fax (774)361-6032</w:t>
+        <w:rPr>
+          <w:rFonts w:ascii="Times New Roman" w:hAnsi="Times New Roman" w:cs="Times New Roman"/>
+          <w:sz w:val="28"/>
+          <w:szCs w:val="28"/>
+        </w:rPr>
+      </w:pPr>
+      <w:r>
+        <w:rPr>
+          <w:rFonts w:ascii="Times New Roman" w:hAnsi="Times New Roman" w:cs="Times New Roman"/>
+          <w:sz w:val="28"/>
+          <w:szCs w:val="28"/>
+        </w:rPr>
+        <w:t xml:space="preserve">Phone (508) 477-0208 </w:t>
       </w:r>
     </w:p>
     <w:p>
@@ -284,21 +187,46 @@
     <w:p>
       <w:pPr>
         <w:spacing w:line="360" w:lineRule="auto"/>
-        <w:jc w:val="right"/>
-        <w:rPr>
-          <w:rFonts w:ascii="Times New Roman" w:hAnsi="Times New Roman" w:cs="Times New Roman"/>
-          <w:sz w:val="28"/>
-          <w:szCs w:val="28"/>
-        </w:rPr>
-      </w:pPr>
-      <w:r>
-        <w:rPr>
-          <w:rFonts w:ascii="Times New Roman" w:hAnsi="Times New Roman" w:cs="Times New Roman"/>
-          <w:sz w:val="28"/>
-          <w:szCs w:val="28"/>
-        </w:rPr>
-        <w:t>DOCKET NUMBER:</w:t>
-      </w:r>
+        <w:rPr>
+          <w:rFonts w:ascii="Times New Roman" w:hAnsi="Times New Roman" w:cs="Times New Roman"/>
+          <w:sz w:val="28"/>
+          <w:szCs w:val="28"/>
+        </w:rPr>
+      </w:pPr>
+      <w:r>
+        <w:rPr>
+          <w:rFonts w:ascii="Times New Roman" w:hAnsi="Times New Roman" w:cs="Times New Roman"/>
+          <w:sz w:val="28"/>
+          <w:szCs w:val="28"/>
+        </w:rPr>
+        <w:t>Tribal Number</w:t>
+      </w:r>
+      <w:r>
+        <w:rPr>
+          <w:rFonts w:ascii="Times New Roman" w:hAnsi="Times New Roman" w:cs="Times New Roman"/>
+          <w:sz w:val="28"/>
+          <w:szCs w:val="28"/>
+        </w:rPr>
+        <w:t>:</w:t>
+      </w:r>
+      <w:r>
+        <w:rPr>
+          <w:rFonts w:ascii="Times New Roman" w:hAnsi="Times New Roman" w:cs="Times New Roman"/>
+          <w:sz w:val="28"/>
+          <w:szCs w:val="28"/>
+        </w:rPr>
+        <w:t xml:space="preserve"> {{ </w:t>
+      </w:r>
+      <w:proofErr w:type="spellStart"/>
+      <w:r>
+        <w:rPr>
+          <w:rFonts w:ascii="Times New Roman" w:hAnsi="Times New Roman" w:cs="Times New Roman"/>
+          <w:sz w:val="28"/>
+          <w:szCs w:val="28"/>
+        </w:rPr>
+        <w:t>enrollment_number</w:t>
+      </w:r>
+      <w:proofErr w:type="spellEnd"/>
       <w:r>
         <w:rPr>
           <w:rFonts w:ascii="Times New Roman" w:hAnsi="Times New Roman" w:cs="Times New Roman"/>
@@ -307,41 +235,13 @@
         </w:rPr>
         <w:t xml:space="preserve"> </w:t>
       </w:r>
-      <w:proofErr w:type="gramStart"/>
-      <w:r>
-        <w:rPr>
-          <w:rFonts w:ascii="Times New Roman" w:hAnsi="Times New Roman" w:cs="Times New Roman"/>
-          <w:sz w:val="28"/>
-          <w:szCs w:val="28"/>
-        </w:rPr>
-        <w:t xml:space="preserve">{{ </w:t>
-      </w:r>
-      <w:proofErr w:type="spellStart"/>
-      <w:r>
-        <w:rPr>
-          <w:rFonts w:ascii="Times New Roman" w:hAnsi="Times New Roman" w:cs="Times New Roman"/>
-          <w:sz w:val="28"/>
-          <w:szCs w:val="28"/>
-        </w:rPr>
-        <w:t>docket</w:t>
-      </w:r>
-      <w:proofErr w:type="gramEnd"/>
-      <w:r>
-        <w:rPr>
-          <w:rFonts w:ascii="Times New Roman" w:hAnsi="Times New Roman" w:cs="Times New Roman"/>
-          <w:sz w:val="28"/>
-          <w:szCs w:val="28"/>
-        </w:rPr>
-        <w:t>_number</w:t>
-      </w:r>
-      <w:proofErr w:type="spellEnd"/>
-      <w:r>
-        <w:rPr>
-          <w:rFonts w:ascii="Times New Roman" w:hAnsi="Times New Roman" w:cs="Times New Roman"/>
-          <w:sz w:val="28"/>
-          <w:szCs w:val="28"/>
-        </w:rPr>
-        <w:t xml:space="preserve"> }}</w:t>
+      <w:r>
+        <w:rPr>
+          <w:rFonts w:ascii="Times New Roman" w:hAnsi="Times New Roman" w:cs="Times New Roman"/>
+          <w:sz w:val="28"/>
+          <w:szCs w:val="28"/>
+        </w:rPr>
+        <w:t>}}</w:t>
       </w:r>
       <w:r>
         <w:rPr>
@@ -361,6 +261,14 @@
           <w:szCs w:val="28"/>
         </w:rPr>
       </w:pPr>
+      <w:r>
+        <w:rPr>
+          <w:rFonts w:ascii="Times New Roman" w:hAnsi="Times New Roman" w:cs="Times New Roman"/>
+          <w:sz w:val="28"/>
+          <w:szCs w:val="28"/>
+        </w:rPr>
+        <w:t xml:space="preserve">  </w:t>
+      </w:r>
     </w:p>
     <w:p>
       <w:pPr>
@@ -457,7 +365,6 @@
           <w:szCs w:val="28"/>
         </w:rPr>
       </w:pPr>
-      <w:proofErr w:type="gramStart"/>
       <w:r>
         <w:rPr>
           <w:rFonts w:ascii="Times New Roman" w:hAnsi="Times New Roman" w:cs="Times New Roman"/>
@@ -474,7 +381,6 @@
         </w:rPr>
         <w:t>users</w:t>
       </w:r>
-      <w:proofErr w:type="gramEnd"/>
       <w:r>
         <w:rPr>
           <w:rFonts w:ascii="Times New Roman" w:hAnsi="Times New Roman" w:cs="Times New Roman"/>
@@ -668,7 +574,6 @@
         </w:rPr>
         <w:t xml:space="preserve">  </w:t>
       </w:r>
-      <w:proofErr w:type="gramStart"/>
       <w:r>
         <w:rPr>
           <w:rFonts w:ascii="Times New Roman" w:hAnsi="Times New Roman" w:cs="Times New Roman"/>
@@ -683,16 +588,7 @@
           <w:sz w:val="28"/>
           <w:szCs w:val="28"/>
         </w:rPr>
-        <w:t>“</w:t>
-      </w:r>
-      <w:proofErr w:type="gramEnd"/>
-      <w:r>
-        <w:rPr>
-          <w:rFonts w:ascii="Times New Roman" w:hAnsi="Times New Roman" w:cs="Times New Roman"/>
-          <w:sz w:val="28"/>
-          <w:szCs w:val="28"/>
-        </w:rPr>
-        <w:t xml:space="preserve">yes” if </w:t>
+        <w:t xml:space="preserve">“yes” if </w:t>
       </w:r>
       <w:proofErr w:type="spellStart"/>
       <w:r>
@@ -726,37 +622,140 @@
           <w:sz w:val="26"/>
           <w:szCs w:val="26"/>
         </w:rPr>
-        <w:t>}</w:t>
-      </w:r>
+        <w:t xml:space="preserve">}} </w:t>
+      </w:r>
+    </w:p>
+    <w:p>
+      <w:pPr>
+        <w:pStyle w:val="Body"/>
+        <w:spacing w:after="0" w:line="240" w:lineRule="auto"/>
+        <w:rPr>
+          <w:rFonts w:ascii="Times New Roman" w:hAnsi="Times New Roman" w:cs="Times New Roman"/>
+          <w:sz w:val="28"/>
+          <w:szCs w:val="28"/>
+        </w:rPr>
+      </w:pPr>
+    </w:p>
+    <w:p>
+      <w:pPr>
+        <w:rPr>
+          <w:rFonts w:ascii="Times New Roman" w:eastAsia="Times New Roman" w:hAnsi="Times New Roman" w:cs="Times New Roman"/>
+          <w:sz w:val="28"/>
+          <w:szCs w:val="28"/>
+        </w:rPr>
+      </w:pPr>
+      <w:r>
+        <w:rPr>
+          <w:rFonts w:ascii="Times New Roman" w:hAnsi="Times New Roman" w:cs="Times New Roman"/>
+          <w:b/>
+          <w:bCs/>
+          <w:sz w:val="28"/>
+          <w:szCs w:val="28"/>
+        </w:rPr>
+        <w:t>If so, which Department</w:t>
+      </w:r>
+      <w:r>
+        <w:rPr>
+          <w:rFonts w:ascii="Times New Roman" w:hAnsi="Times New Roman" w:cs="Times New Roman"/>
+          <w:sz w:val="28"/>
+          <w:szCs w:val="28"/>
+        </w:rPr>
+        <w:t xml:space="preserve">: </w:t>
+      </w:r>
+      <w:r>
+        <w:rPr>
+          <w:rFonts w:ascii="Times New Roman" w:hAnsi="Times New Roman" w:cs="Times New Roman"/>
+          <w:sz w:val="28"/>
+          <w:szCs w:val="28"/>
+        </w:rPr>
+        <w:t xml:space="preserve">{{ </w:t>
+      </w:r>
+      <w:proofErr w:type="spellStart"/>
+      <w:r>
+        <w:rPr>
+          <w:rFonts w:ascii="Times New Roman" w:eastAsia="Times New Roman" w:hAnsi="Times New Roman" w:cs="Times New Roman"/>
+          <w:color w:val="1C1E21"/>
+          <w:sz w:val="28"/>
+          <w:szCs w:val="28"/>
+          <w:shd w:val="clear" w:color="auto" w:fill="F6F7F8"/>
+        </w:rPr>
+        <w:t>mashpee_department</w:t>
+      </w:r>
+      <w:r>
+        <w:rPr>
+          <w:rFonts w:ascii="Times New Roman" w:eastAsia="Times New Roman" w:hAnsi="Times New Roman" w:cs="Times New Roman"/>
+          <w:color w:val="1C1E21"/>
+          <w:sz w:val="28"/>
+          <w:szCs w:val="28"/>
+          <w:shd w:val="clear" w:color="auto" w:fill="F6F7F8"/>
+        </w:rPr>
+        <w:t>.true_values</w:t>
+      </w:r>
+      <w:proofErr w:type="spellEnd"/>
+      <w:r>
+        <w:rPr>
+          <w:rFonts w:ascii="Times New Roman" w:eastAsia="Times New Roman" w:hAnsi="Times New Roman" w:cs="Times New Roman"/>
+          <w:sz w:val="28"/>
+          <w:szCs w:val="28"/>
+        </w:rPr>
+        <w:t xml:space="preserve">() </w:t>
+      </w:r>
+      <w:r>
+        <w:rPr>
+          <w:rFonts w:ascii="Times New Roman" w:eastAsia="Times New Roman" w:hAnsi="Times New Roman" w:cs="Times New Roman"/>
+          <w:sz w:val="28"/>
+          <w:szCs w:val="28"/>
+        </w:rPr>
+        <w:t xml:space="preserve">if </w:t>
+      </w:r>
+      <w:proofErr w:type="spellStart"/>
       <w:r>
         <w:rPr>
           <w:rFonts w:ascii="Times New Roman" w:hAnsi="Times New Roman" w:cs="Times New Roman"/>
           <w:sz w:val="26"/>
           <w:szCs w:val="26"/>
         </w:rPr>
-        <w:t xml:space="preserve">} </w:t>
-      </w:r>
-    </w:p>
-    <w:p>
-      <w:pPr>
-        <w:pStyle w:val="Body"/>
-        <w:spacing w:after="0" w:line="240" w:lineRule="auto"/>
-        <w:rPr>
-          <w:rFonts w:ascii="Times New Roman" w:hAnsi="Times New Roman" w:cs="Times New Roman"/>
-          <w:sz w:val="28"/>
-          <w:szCs w:val="28"/>
-        </w:rPr>
-      </w:pPr>
-    </w:p>
-    <w:p>
-      <w:pPr>
+        <w:t>is_against_mashpee</w:t>
+      </w:r>
+      <w:proofErr w:type="spellEnd"/>
+      <w:r>
+        <w:rPr>
+          <w:rFonts w:ascii="Times New Roman" w:hAnsi="Times New Roman" w:cs="Times New Roman"/>
+          <w:sz w:val="26"/>
+          <w:szCs w:val="26"/>
+        </w:rPr>
+        <w:t xml:space="preserve"> else “”</w:t>
+      </w:r>
+      <w:r>
         <w:rPr>
           <w:rFonts w:ascii="Times New Roman" w:eastAsia="Times New Roman" w:hAnsi="Times New Roman" w:cs="Times New Roman"/>
           <w:sz w:val="28"/>
           <w:szCs w:val="28"/>
         </w:rPr>
-      </w:pPr>
-      <w:r>
+        <w:t xml:space="preserve"> </w:t>
+      </w:r>
+      <w:r>
+        <w:rPr>
+          <w:rFonts w:ascii="Times New Roman" w:hAnsi="Times New Roman" w:cs="Times New Roman"/>
+          <w:sz w:val="28"/>
+          <w:szCs w:val="28"/>
+        </w:rPr>
+        <w:t>}}</w:t>
+      </w:r>
+    </w:p>
+    <w:p>
+      <w:pPr>
+        <w:spacing w:line="360" w:lineRule="auto"/>
+        <w:rPr>
+          <w:rFonts w:ascii="Times New Roman" w:hAnsi="Times New Roman" w:cs="Times New Roman"/>
+          <w:sz w:val="28"/>
+          <w:szCs w:val="28"/>
+        </w:rPr>
+      </w:pPr>
+    </w:p>
+    <w:p>
+      <w:pPr>
+        <w:spacing w:line="360" w:lineRule="auto"/>
         <w:rPr>
           <w:rFonts w:ascii="Times New Roman" w:hAnsi="Times New Roman" w:cs="Times New Roman"/>
           <w:b/>
@@ -764,132 +763,8 @@
           <w:sz w:val="28"/>
           <w:szCs w:val="28"/>
         </w:rPr>
-        <w:t>If so, which Department</w:t>
-      </w:r>
-      <w:r>
-        <w:rPr>
-          <w:rFonts w:ascii="Times New Roman" w:hAnsi="Times New Roman" w:cs="Times New Roman"/>
-          <w:sz w:val="28"/>
-          <w:szCs w:val="28"/>
-        </w:rPr>
-        <w:t xml:space="preserve">: </w:t>
-      </w:r>
-      <w:proofErr w:type="gramStart"/>
-      <w:r>
-        <w:rPr>
-          <w:rFonts w:ascii="Times New Roman" w:hAnsi="Times New Roman" w:cs="Times New Roman"/>
-          <w:sz w:val="28"/>
-          <w:szCs w:val="28"/>
-        </w:rPr>
-        <w:t xml:space="preserve">{{ </w:t>
-      </w:r>
-      <w:proofErr w:type="spellStart"/>
-      <w:r>
-        <w:rPr>
-          <w:rFonts w:ascii="Times New Roman" w:eastAsia="Times New Roman" w:hAnsi="Times New Roman" w:cs="Times New Roman"/>
-          <w:color w:val="1C1E21"/>
-          <w:sz w:val="28"/>
-          <w:szCs w:val="28"/>
-          <w:shd w:val="clear" w:color="auto" w:fill="F6F7F8"/>
-        </w:rPr>
-        <w:t>mashpee</w:t>
-      </w:r>
-      <w:proofErr w:type="gramEnd"/>
-      <w:r>
-        <w:rPr>
-          <w:rFonts w:ascii="Times New Roman" w:eastAsia="Times New Roman" w:hAnsi="Times New Roman" w:cs="Times New Roman"/>
-          <w:color w:val="1C1E21"/>
-          <w:sz w:val="28"/>
-          <w:szCs w:val="28"/>
-          <w:shd w:val="clear" w:color="auto" w:fill="F6F7F8"/>
-        </w:rPr>
-        <w:t>_department</w:t>
-      </w:r>
-      <w:r>
-        <w:rPr>
-          <w:rFonts w:ascii="Times New Roman" w:eastAsia="Times New Roman" w:hAnsi="Times New Roman" w:cs="Times New Roman"/>
-          <w:color w:val="1C1E21"/>
-          <w:sz w:val="28"/>
-          <w:szCs w:val="28"/>
-          <w:shd w:val="clear" w:color="auto" w:fill="F6F7F8"/>
-        </w:rPr>
-        <w:t>.true_values</w:t>
-      </w:r>
-      <w:proofErr w:type="spellEnd"/>
-      <w:r>
-        <w:rPr>
-          <w:rFonts w:ascii="Times New Roman" w:eastAsia="Times New Roman" w:hAnsi="Times New Roman" w:cs="Times New Roman"/>
-          <w:sz w:val="28"/>
-          <w:szCs w:val="28"/>
-        </w:rPr>
-        <w:t xml:space="preserve">() </w:t>
-      </w:r>
-      <w:r>
-        <w:rPr>
-          <w:rFonts w:ascii="Times New Roman" w:eastAsia="Times New Roman" w:hAnsi="Times New Roman" w:cs="Times New Roman"/>
-          <w:sz w:val="28"/>
-          <w:szCs w:val="28"/>
-        </w:rPr>
-        <w:t xml:space="preserve">if </w:t>
-      </w:r>
-      <w:proofErr w:type="spellStart"/>
-      <w:r>
-        <w:rPr>
-          <w:rFonts w:ascii="Times New Roman" w:hAnsi="Times New Roman" w:cs="Times New Roman"/>
-          <w:sz w:val="26"/>
-          <w:szCs w:val="26"/>
-        </w:rPr>
-        <w:t>is_against_mashpee</w:t>
-      </w:r>
-      <w:proofErr w:type="spellEnd"/>
-      <w:r>
-        <w:rPr>
-          <w:rFonts w:ascii="Times New Roman" w:hAnsi="Times New Roman" w:cs="Times New Roman"/>
-          <w:sz w:val="26"/>
-          <w:szCs w:val="26"/>
-        </w:rPr>
-        <w:t xml:space="preserve"> else “”</w:t>
-      </w:r>
-      <w:r>
-        <w:rPr>
-          <w:rFonts w:ascii="Times New Roman" w:eastAsia="Times New Roman" w:hAnsi="Times New Roman" w:cs="Times New Roman"/>
-          <w:sz w:val="28"/>
-          <w:szCs w:val="28"/>
-        </w:rPr>
-        <w:t xml:space="preserve"> </w:t>
-      </w:r>
-      <w:r>
-        <w:rPr>
-          <w:rFonts w:ascii="Times New Roman" w:hAnsi="Times New Roman" w:cs="Times New Roman"/>
-          <w:sz w:val="28"/>
-          <w:szCs w:val="28"/>
-        </w:rPr>
-        <w:t>}}</w:t>
-      </w:r>
-    </w:p>
-    <w:p>
-      <w:pPr>
-        <w:spacing w:line="360" w:lineRule="auto"/>
-        <w:rPr>
-          <w:rFonts w:ascii="Times New Roman" w:hAnsi="Times New Roman" w:cs="Times New Roman"/>
-          <w:sz w:val="28"/>
-          <w:szCs w:val="28"/>
-        </w:rPr>
-      </w:pPr>
-    </w:p>
-    <w:p>
-      <w:pPr>
-        <w:spacing w:line="360" w:lineRule="auto"/>
-        <w:rPr>
-          <w:rFonts w:ascii="Times New Roman" w:hAnsi="Times New Roman" w:cs="Times New Roman"/>
-          <w:sz w:val="28"/>
-          <w:szCs w:val="28"/>
-        </w:rPr>
-      </w:pPr>
-    </w:p>
-    <w:p>
-      <w:pPr>
-        <w:spacing w:line="360" w:lineRule="auto"/>
+      </w:pPr>
+      <w:r>
         <w:rPr>
           <w:rFonts w:ascii="Times New Roman" w:hAnsi="Times New Roman" w:cs="Times New Roman"/>
           <w:b/>
@@ -897,7 +772,8 @@
           <w:sz w:val="28"/>
           <w:szCs w:val="28"/>
         </w:rPr>
-      </w:pPr>
+        <w:t>Complaint</w:t>
+      </w:r>
       <w:r>
         <w:rPr>
           <w:rFonts w:ascii="Times New Roman" w:hAnsi="Times New Roman" w:cs="Times New Roman"/>
@@ -906,9 +782,58 @@
           <w:sz w:val="28"/>
           <w:szCs w:val="28"/>
         </w:rPr>
-        <w:t>Complaint</w:t>
-      </w:r>
-      <w:r>
+        <w:t>:</w:t>
+      </w:r>
+    </w:p>
+    <w:p>
+      <w:pPr>
+        <w:spacing w:line="276" w:lineRule="auto"/>
+        <w:rPr>
+          <w:rFonts w:ascii="Times New Roman" w:hAnsi="Times New Roman" w:cs="Times New Roman"/>
+          <w:sz w:val="28"/>
+          <w:szCs w:val="28"/>
+        </w:rPr>
+      </w:pPr>
+      <w:r>
+        <w:rPr>
+          <w:rFonts w:ascii="Times New Roman" w:hAnsi="Times New Roman" w:cs="Times New Roman"/>
+          <w:sz w:val="28"/>
+          <w:szCs w:val="28"/>
+        </w:rPr>
+        <w:t xml:space="preserve">{{ </w:t>
+      </w:r>
+      <w:proofErr w:type="spellStart"/>
+      <w:r>
+        <w:rPr>
+          <w:rFonts w:ascii="Times New Roman" w:hAnsi="Times New Roman" w:cs="Times New Roman"/>
+          <w:sz w:val="28"/>
+          <w:szCs w:val="28"/>
+        </w:rPr>
+        <w:t>summary_of_case</w:t>
+      </w:r>
+      <w:proofErr w:type="spellEnd"/>
+      <w:r>
+        <w:rPr>
+          <w:rFonts w:ascii="Times New Roman" w:hAnsi="Times New Roman" w:cs="Times New Roman"/>
+          <w:sz w:val="28"/>
+          <w:szCs w:val="28"/>
+        </w:rPr>
+        <w:t xml:space="preserve"> }}</w:t>
+      </w:r>
+    </w:p>
+    <w:p>
+      <w:pPr>
+        <w:spacing w:line="360" w:lineRule="auto"/>
+        <w:rPr>
+          <w:rFonts w:ascii="Times New Roman" w:hAnsi="Times New Roman" w:cs="Times New Roman"/>
+          <w:sz w:val="28"/>
+          <w:szCs w:val="28"/>
+        </w:rPr>
+      </w:pPr>
+    </w:p>
+    <w:p>
+      <w:pPr>
+        <w:spacing w:line="360" w:lineRule="auto"/>
         <w:rPr>
           <w:rFonts w:ascii="Times New Roman" w:hAnsi="Times New Roman" w:cs="Times New Roman"/>
           <w:b/>
@@ -916,159 +841,8 @@
           <w:sz w:val="28"/>
           <w:szCs w:val="28"/>
         </w:rPr>
-        <w:t>:</w:t>
-      </w:r>
-    </w:p>
-    <w:p>
-      <w:pPr>
-        <w:spacing w:line="276" w:lineRule="auto"/>
-        <w:rPr>
-          <w:rFonts w:ascii="Times New Roman" w:hAnsi="Times New Roman" w:cs="Times New Roman"/>
-          <w:sz w:val="28"/>
-          <w:szCs w:val="28"/>
-        </w:rPr>
-      </w:pPr>
-      <w:proofErr w:type="gramStart"/>
-      <w:r>
-        <w:rPr>
-          <w:rFonts w:ascii="Times New Roman" w:hAnsi="Times New Roman" w:cs="Times New Roman"/>
-          <w:sz w:val="28"/>
-          <w:szCs w:val="28"/>
-        </w:rPr>
-        <w:t xml:space="preserve">{{ </w:t>
-      </w:r>
-      <w:proofErr w:type="spellStart"/>
-      <w:r>
-        <w:rPr>
-          <w:rFonts w:ascii="Times New Roman" w:hAnsi="Times New Roman" w:cs="Times New Roman"/>
-          <w:sz w:val="28"/>
-          <w:szCs w:val="28"/>
-        </w:rPr>
-        <w:t>summary</w:t>
-      </w:r>
-      <w:proofErr w:type="gramEnd"/>
-      <w:r>
-        <w:rPr>
-          <w:rFonts w:ascii="Times New Roman" w:hAnsi="Times New Roman" w:cs="Times New Roman"/>
-          <w:sz w:val="28"/>
-          <w:szCs w:val="28"/>
-        </w:rPr>
-        <w:t>_of_case</w:t>
-      </w:r>
-      <w:proofErr w:type="spellEnd"/>
-      <w:r>
-        <w:rPr>
-          <w:rFonts w:ascii="Times New Roman" w:hAnsi="Times New Roman" w:cs="Times New Roman"/>
-          <w:sz w:val="28"/>
-          <w:szCs w:val="28"/>
-        </w:rPr>
-        <w:t xml:space="preserve"> }}</w:t>
-      </w:r>
-    </w:p>
-    <w:p>
-      <w:pPr>
-        <w:spacing w:line="276" w:lineRule="auto"/>
-        <w:rPr>
-          <w:rFonts w:ascii="Times New Roman" w:hAnsi="Times New Roman" w:cs="Times New Roman"/>
-          <w:sz w:val="28"/>
-          <w:szCs w:val="28"/>
-        </w:rPr>
-      </w:pPr>
-    </w:p>
-    <w:p>
-      <w:pPr>
-        <w:spacing w:line="276" w:lineRule="auto"/>
-        <w:rPr>
-          <w:rFonts w:ascii="Times New Roman" w:hAnsi="Times New Roman" w:cs="Times New Roman"/>
-          <w:sz w:val="28"/>
-          <w:szCs w:val="28"/>
-        </w:rPr>
-      </w:pPr>
-      <w:proofErr w:type="gramStart"/>
-      <w:r>
-        <w:rPr>
-          <w:rFonts w:ascii="Times New Roman" w:hAnsi="Times New Roman" w:cs="Times New Roman"/>
-          <w:sz w:val="28"/>
-          <w:szCs w:val="28"/>
-        </w:rPr>
-        <w:t>BASIS  Tribal</w:t>
-      </w:r>
-      <w:proofErr w:type="gramEnd"/>
-      <w:r>
-        <w:rPr>
-          <w:rFonts w:ascii="Times New Roman" w:hAnsi="Times New Roman" w:cs="Times New Roman"/>
-          <w:sz w:val="28"/>
-          <w:szCs w:val="28"/>
-        </w:rPr>
-        <w:t xml:space="preserve"> Court Jurisdiction</w:t>
-      </w:r>
-      <w:r>
-        <w:rPr>
-          <w:rFonts w:ascii="Times New Roman" w:hAnsi="Times New Roman" w:cs="Times New Roman"/>
-          <w:sz w:val="28"/>
-          <w:szCs w:val="28"/>
-        </w:rPr>
-        <w:t xml:space="preserve">: </w:t>
-      </w:r>
-    </w:p>
-    <w:p>
-      <w:pPr>
-        <w:rPr>
-          <w:rFonts w:ascii="Times New Roman" w:hAnsi="Times New Roman" w:cs="Times New Roman"/>
-          <w:sz w:val="28"/>
-          <w:szCs w:val="28"/>
-        </w:rPr>
-      </w:pPr>
-      <w:proofErr w:type="gramStart"/>
-      <w:r>
-        <w:rPr>
-          <w:rFonts w:ascii="Times New Roman" w:hAnsi="Times New Roman" w:cs="Times New Roman"/>
-          <w:sz w:val="28"/>
-          <w:szCs w:val="28"/>
-        </w:rPr>
-        <w:t xml:space="preserve">{{ </w:t>
-      </w:r>
-      <w:proofErr w:type="spellStart"/>
-      <w:r>
-        <w:rPr>
-          <w:rFonts w:ascii="Times New Roman" w:hAnsi="Times New Roman" w:cs="Times New Roman"/>
-          <w:sz w:val="28"/>
-          <w:szCs w:val="28"/>
-        </w:rPr>
-        <w:t>case</w:t>
-      </w:r>
-      <w:proofErr w:type="gramEnd"/>
-      <w:r>
-        <w:rPr>
-          <w:rFonts w:ascii="Times New Roman" w:hAnsi="Times New Roman" w:cs="Times New Roman"/>
-          <w:sz w:val="28"/>
-          <w:szCs w:val="28"/>
-        </w:rPr>
-        <w:t>_jurisdiction</w:t>
-      </w:r>
-      <w:proofErr w:type="spellEnd"/>
-      <w:r>
-        <w:rPr>
-          <w:rFonts w:ascii="Times New Roman" w:hAnsi="Times New Roman" w:cs="Times New Roman"/>
-          <w:sz w:val="28"/>
-          <w:szCs w:val="28"/>
-        </w:rPr>
-        <w:t xml:space="preserve"> }}</w:t>
-      </w:r>
-    </w:p>
-    <w:p>
-      <w:pPr>
-        <w:spacing w:line="360" w:lineRule="auto"/>
-        <w:rPr>
-          <w:rFonts w:ascii="Times New Roman" w:hAnsi="Times New Roman" w:cs="Times New Roman"/>
-          <w:sz w:val="28"/>
-          <w:szCs w:val="28"/>
-        </w:rPr>
-      </w:pPr>
-    </w:p>
-    <w:p>
-      <w:pPr>
-        <w:spacing w:line="360" w:lineRule="auto"/>
+      </w:pPr>
+      <w:r>
         <w:rPr>
           <w:rFonts w:ascii="Times New Roman" w:hAnsi="Times New Roman" w:cs="Times New Roman"/>
           <w:b/>
@@ -1076,7 +850,8 @@
           <w:sz w:val="28"/>
           <w:szCs w:val="28"/>
         </w:rPr>
-      </w:pPr>
+        <w:t>Legal Basis for Complaint</w:t>
+      </w:r>
       <w:r>
         <w:rPr>
           <w:rFonts w:ascii="Times New Roman" w:hAnsi="Times New Roman" w:cs="Times New Roman"/>
@@ -1085,9 +860,56 @@
           <w:sz w:val="28"/>
           <w:szCs w:val="28"/>
         </w:rPr>
-        <w:t>Tribal Law or Constitutional Law Violated</w:t>
-      </w:r>
-      <w:r>
+        <w:t>:</w:t>
+      </w:r>
+    </w:p>
+    <w:p>
+      <w:pPr>
+        <w:rPr>
+          <w:rFonts w:ascii="Times New Roman" w:hAnsi="Times New Roman" w:cs="Times New Roman"/>
+          <w:sz w:val="28"/>
+          <w:szCs w:val="28"/>
+        </w:rPr>
+      </w:pPr>
+      <w:r>
+        <w:rPr>
+          <w:rFonts w:ascii="Times New Roman" w:hAnsi="Times New Roman" w:cs="Times New Roman"/>
+          <w:sz w:val="28"/>
+          <w:szCs w:val="28"/>
+        </w:rPr>
+        <w:t xml:space="preserve">{{ </w:t>
+      </w:r>
+      <w:proofErr w:type="spellStart"/>
+      <w:r>
+        <w:rPr>
+          <w:rFonts w:ascii="Times New Roman" w:hAnsi="Times New Roman" w:cs="Times New Roman"/>
+          <w:sz w:val="28"/>
+          <w:szCs w:val="28"/>
+        </w:rPr>
+        <w:t>law_violation</w:t>
+      </w:r>
+      <w:proofErr w:type="spellEnd"/>
+      <w:r>
+        <w:rPr>
+          <w:rFonts w:ascii="Times New Roman" w:hAnsi="Times New Roman" w:cs="Times New Roman"/>
+          <w:sz w:val="28"/>
+          <w:szCs w:val="28"/>
+        </w:rPr>
+        <w:t xml:space="preserve"> }}</w:t>
+      </w:r>
+    </w:p>
+    <w:p>
+      <w:pPr>
+        <w:rPr>
+          <w:rFonts w:ascii="Times New Roman" w:hAnsi="Times New Roman" w:cs="Times New Roman"/>
+          <w:sz w:val="28"/>
+          <w:szCs w:val="28"/>
+        </w:rPr>
+      </w:pPr>
+    </w:p>
+    <w:p>
+      <w:pPr>
+        <w:spacing w:line="276" w:lineRule="auto"/>
         <w:rPr>
           <w:rFonts w:ascii="Times New Roman" w:hAnsi="Times New Roman" w:cs="Times New Roman"/>
           <w:b/>
@@ -1095,66 +917,8 @@
           <w:sz w:val="28"/>
           <w:szCs w:val="28"/>
         </w:rPr>
-        <w:t>:</w:t>
-      </w:r>
-    </w:p>
-    <w:p>
-      <w:pPr>
-        <w:rPr>
-          <w:rFonts w:ascii="Times New Roman" w:hAnsi="Times New Roman" w:cs="Times New Roman"/>
-          <w:sz w:val="28"/>
-          <w:szCs w:val="28"/>
-        </w:rPr>
-      </w:pPr>
-      <w:proofErr w:type="gramStart"/>
-      <w:r>
-        <w:rPr>
-          <w:rFonts w:ascii="Times New Roman" w:hAnsi="Times New Roman" w:cs="Times New Roman"/>
-          <w:sz w:val="28"/>
-          <w:szCs w:val="28"/>
-        </w:rPr>
-        <w:t xml:space="preserve">{{ </w:t>
-      </w:r>
-      <w:proofErr w:type="spellStart"/>
-      <w:r>
-        <w:rPr>
-          <w:rFonts w:ascii="Times New Roman" w:hAnsi="Times New Roman" w:cs="Times New Roman"/>
-          <w:sz w:val="28"/>
-          <w:szCs w:val="28"/>
-        </w:rPr>
-        <w:t>law</w:t>
-      </w:r>
-      <w:proofErr w:type="gramEnd"/>
-      <w:r>
-        <w:rPr>
-          <w:rFonts w:ascii="Times New Roman" w:hAnsi="Times New Roman" w:cs="Times New Roman"/>
-          <w:sz w:val="28"/>
-          <w:szCs w:val="28"/>
-        </w:rPr>
-        <w:t>_violation</w:t>
-      </w:r>
-      <w:proofErr w:type="spellEnd"/>
-      <w:r>
-        <w:rPr>
-          <w:rFonts w:ascii="Times New Roman" w:hAnsi="Times New Roman" w:cs="Times New Roman"/>
-          <w:sz w:val="28"/>
-          <w:szCs w:val="28"/>
-        </w:rPr>
-        <w:t xml:space="preserve"> }}</w:t>
-      </w:r>
-    </w:p>
-    <w:p>
-      <w:pPr>
-        <w:rPr>
-          <w:rFonts w:ascii="Times New Roman" w:hAnsi="Times New Roman" w:cs="Times New Roman"/>
-          <w:sz w:val="28"/>
-          <w:szCs w:val="28"/>
-        </w:rPr>
-      </w:pPr>
-    </w:p>
-    <w:p>
-      <w:pPr>
-        <w:spacing w:line="276" w:lineRule="auto"/>
+      </w:pPr>
+      <w:r>
         <w:rPr>
           <w:rFonts w:ascii="Times New Roman" w:hAnsi="Times New Roman" w:cs="Times New Roman"/>
           <w:b/>
@@ -1162,7 +926,8 @@
           <w:sz w:val="28"/>
           <w:szCs w:val="28"/>
         </w:rPr>
-      </w:pPr>
+        <w:t>Relief You Are Seeking</w:t>
+      </w:r>
       <w:r>
         <w:rPr>
           <w:rFonts w:ascii="Times New Roman" w:hAnsi="Times New Roman" w:cs="Times New Roman"/>
@@ -1171,16 +936,6 @@
           <w:sz w:val="28"/>
           <w:szCs w:val="28"/>
         </w:rPr>
-        <w:t>Relief You Are Seeking</w:t>
-      </w:r>
-      <w:r>
-        <w:rPr>
-          <w:rFonts w:ascii="Times New Roman" w:hAnsi="Times New Roman" w:cs="Times New Roman"/>
-          <w:b/>
-          <w:bCs/>
-          <w:sz w:val="28"/>
-          <w:szCs w:val="28"/>
-        </w:rPr>
         <w:t xml:space="preserve">: </w:t>
       </w:r>
     </w:p>
@@ -1192,16 +947,6 @@
           <w:szCs w:val="28"/>
         </w:rPr>
       </w:pPr>
-    </w:p>
-    <w:p>
-      <w:pPr>
-        <w:rPr>
-          <w:rFonts w:ascii="Times New Roman" w:hAnsi="Times New Roman" w:cs="Times New Roman"/>
-          <w:sz w:val="28"/>
-          <w:szCs w:val="28"/>
-        </w:rPr>
-      </w:pPr>
-      <w:proofErr w:type="gramStart"/>
       <w:r>
         <w:rPr>
           <w:rFonts w:ascii="Times New Roman" w:hAnsi="Times New Roman" w:cs="Times New Roman"/>
@@ -1217,16 +962,7 @@
           <w:sz w:val="28"/>
           <w:szCs w:val="28"/>
         </w:rPr>
-        <w:t>relief</w:t>
-      </w:r>
-      <w:proofErr w:type="gramEnd"/>
-      <w:r>
-        <w:rPr>
-          <w:rFonts w:ascii="Times New Roman" w:hAnsi="Times New Roman" w:cs="Times New Roman"/>
-          <w:sz w:val="28"/>
-          <w:szCs w:val="28"/>
-        </w:rPr>
-        <w:t>_description</w:t>
+        <w:t>relief_description</w:t>
       </w:r>
       <w:proofErr w:type="spellEnd"/>
       <w:r>
@@ -1312,6 +1048,7 @@
                 <w:sz w:val="28"/>
                 <w:szCs w:val="28"/>
               </w:rPr>
+              <w:lastRenderedPageBreak/>
               <w:t xml:space="preserve"> </w:t>
             </w:r>
             <w:r>
@@ -1348,29 +1085,7 @@
                 <w:sz w:val="28"/>
                 <w:szCs w:val="28"/>
               </w:rPr>
-              <w:t xml:space="preserve">I swear or affirm by signing below that I have read this complaint and that to the best of my knowledge, the facts stated are true and correct. I Understand that it is my responsibility to provide a copy of this Complaint to </w:t>
-            </w:r>
-            <w:proofErr w:type="gramStart"/>
-            <w:r>
-              <w:rPr>
-                <w:rFonts w:ascii="Times New Roman" w:hAnsi="Times New Roman" w:cs="Times New Roman"/>
-                <w:b/>
-                <w:bCs/>
-                <w:sz w:val="28"/>
-                <w:szCs w:val="28"/>
-              </w:rPr>
-              <w:t>each and every</w:t>
-            </w:r>
-            <w:proofErr w:type="gramEnd"/>
-            <w:r>
-              <w:rPr>
-                <w:rFonts w:ascii="Times New Roman" w:hAnsi="Times New Roman" w:cs="Times New Roman"/>
-                <w:b/>
-                <w:bCs/>
-                <w:sz w:val="28"/>
-                <w:szCs w:val="28"/>
-              </w:rPr>
-              <w:t xml:space="preserve"> Defendant. I must provide proof to the Tribal Court that this complaint has been served before the action can proceed</w:t>
+              <w:t>I swear or affirm by signing below that I have read this complaint and that to the best of my knowledge, the facts stated are true and correct. I Understand that it is my responsibility to provide a copy of this Complaint to each and every Defendant. I must provide proof to the Tribal Court that this complaint has been served before the action can proceed</w:t>
             </w:r>
           </w:p>
         </w:tc>
@@ -1423,7 +1138,6 @@
         </w:rPr>
         <w:t xml:space="preserve"> </w:t>
       </w:r>
-      <w:proofErr w:type="gramStart"/>
       <w:r>
         <w:rPr>
           <w:rFonts w:ascii="Times New Roman" w:hAnsi="Times New Roman" w:cs="Times New Roman"/>
@@ -1438,16 +1152,7 @@
           <w:sz w:val="28"/>
           <w:szCs w:val="28"/>
         </w:rPr>
-        <w:t>users</w:t>
-      </w:r>
-      <w:proofErr w:type="gramEnd"/>
-      <w:r>
-        <w:rPr>
-          <w:rFonts w:ascii="Times New Roman" w:hAnsi="Times New Roman" w:cs="Times New Roman"/>
-          <w:sz w:val="28"/>
-          <w:szCs w:val="28"/>
-        </w:rPr>
-        <w:t>[0].</w:t>
+        <w:t>users[0].</w:t>
       </w:r>
       <w:r>
         <w:rPr>
@@ -1482,9 +1187,32 @@
           <w:sz w:val="28"/>
           <w:szCs w:val="28"/>
         </w:rPr>
-        <w:t>Signed Name</w:t>
-      </w:r>
-      <w:proofErr w:type="gramStart"/>
+        <w:t xml:space="preserve">Signed Name </w:t>
+      </w:r>
+      <w:r>
+        <w:rPr>
+          <w:rFonts w:ascii="Times New Roman" w:hAnsi="Times New Roman" w:cs="Times New Roman"/>
+          <w:sz w:val="28"/>
+          <w:szCs w:val="28"/>
+        </w:rPr>
+        <w:t xml:space="preserve">  </w:t>
+      </w:r>
+      <w:r>
+        <w:rPr>
+          <w:rFonts w:ascii="Times New Roman" w:hAnsi="Times New Roman" w:cs="Times New Roman"/>
+          <w:sz w:val="28"/>
+          <w:szCs w:val="28"/>
+        </w:rPr>
+        <w:t xml:space="preserve">{{ </w:t>
+      </w:r>
+      <w:r>
+        <w:rPr>
+          <w:rFonts w:ascii="Times New Roman" w:hAnsi="Times New Roman" w:cs="Times New Roman"/>
+          <w:sz w:val="28"/>
+          <w:szCs w:val="28"/>
+        </w:rPr>
+        <w:t>users[0].signature</w:t>
+      </w:r>
       <w:r>
         <w:rPr>
           <w:rFonts w:ascii="Times New Roman" w:hAnsi="Times New Roman" w:cs="Times New Roman"/>
@@ -1499,32 +1227,15 @@
           <w:sz w:val="28"/>
           <w:szCs w:val="28"/>
         </w:rPr>
-        <w:t xml:space="preserve">  </w:t>
-      </w:r>
-      <w:r>
-        <w:rPr>
-          <w:rFonts w:ascii="Times New Roman" w:hAnsi="Times New Roman" w:cs="Times New Roman"/>
-          <w:sz w:val="28"/>
-          <w:szCs w:val="28"/>
-        </w:rPr>
-        <w:t>{</w:t>
-      </w:r>
-      <w:proofErr w:type="gramEnd"/>
-      <w:r>
-        <w:rPr>
-          <w:rFonts w:ascii="Times New Roman" w:hAnsi="Times New Roman" w:cs="Times New Roman"/>
-          <w:sz w:val="28"/>
-          <w:szCs w:val="28"/>
-        </w:rPr>
-        <w:t xml:space="preserve">{ </w:t>
-      </w:r>
-      <w:r>
-        <w:rPr>
-          <w:rFonts w:ascii="Times New Roman" w:hAnsi="Times New Roman" w:cs="Times New Roman"/>
-          <w:sz w:val="28"/>
-          <w:szCs w:val="28"/>
-        </w:rPr>
-        <w:t>users[0].signature</w:t>
+        <w:t>}}</w:t>
+      </w:r>
+      <w:r>
+        <w:rPr>
+          <w:rFonts w:ascii="Times New Roman" w:hAnsi="Times New Roman" w:cs="Times New Roman"/>
+          <w:sz w:val="28"/>
+          <w:szCs w:val="28"/>
+        </w:rPr>
+        <w:t xml:space="preserve">                           </w:t>
       </w:r>
       <w:r>
         <w:rPr>
@@ -1540,23 +1251,60 @@
           <w:sz w:val="28"/>
           <w:szCs w:val="28"/>
         </w:rPr>
-        <w:t>}</w:t>
-      </w:r>
-      <w:r>
-        <w:rPr>
-          <w:rFonts w:ascii="Times New Roman" w:hAnsi="Times New Roman" w:cs="Times New Roman"/>
-          <w:sz w:val="28"/>
-          <w:szCs w:val="28"/>
-        </w:rPr>
-        <w:t>}</w:t>
-      </w:r>
-      <w:r>
-        <w:rPr>
-          <w:rFonts w:ascii="Times New Roman" w:hAnsi="Times New Roman" w:cs="Times New Roman"/>
-          <w:sz w:val="28"/>
-          <w:szCs w:val="28"/>
-        </w:rPr>
-        <w:t xml:space="preserve">                           </w:t>
+        <w:t>Date:</w:t>
+      </w:r>
+      <w:r>
+        <w:rPr>
+          <w:rFonts w:ascii="Times New Roman" w:hAnsi="Times New Roman" w:cs="Times New Roman"/>
+          <w:sz w:val="28"/>
+          <w:szCs w:val="28"/>
+        </w:rPr>
+        <w:t xml:space="preserve"> {{</w:t>
+      </w:r>
+      <w:proofErr w:type="spellStart"/>
+      <w:r>
+        <w:rPr>
+          <w:rFonts w:ascii="Times New Roman" w:hAnsi="Times New Roman" w:cs="Times New Roman"/>
+          <w:sz w:val="28"/>
+          <w:szCs w:val="28"/>
+        </w:rPr>
+        <w:t>signature_date</w:t>
+      </w:r>
+      <w:proofErr w:type="spellEnd"/>
+      <w:r>
+        <w:rPr>
+          <w:rFonts w:ascii="Times New Roman" w:hAnsi="Times New Roman" w:cs="Times New Roman"/>
+          <w:sz w:val="28"/>
+          <w:szCs w:val="28"/>
+        </w:rPr>
+        <w:t xml:space="preserve"> }} </w:t>
+      </w:r>
+    </w:p>
+    <w:p>
+      <w:pPr>
+        <w:spacing w:line="360" w:lineRule="auto"/>
+        <w:rPr>
+          <w:rFonts w:ascii="Times New Roman" w:hAnsi="Times New Roman" w:cs="Times New Roman"/>
+          <w:sz w:val="28"/>
+          <w:szCs w:val="28"/>
+        </w:rPr>
+      </w:pPr>
+    </w:p>
+    <w:p>
+      <w:pPr>
+        <w:rPr>
+          <w:rFonts w:ascii="Times New Roman" w:eastAsia="Times New Roman" w:hAnsi="Times New Roman" w:cs="Times New Roman"/>
+          <w:sz w:val="28"/>
+          <w:szCs w:val="28"/>
+        </w:rPr>
+      </w:pPr>
+      <w:r>
+        <w:rPr>
+          <w:rFonts w:ascii="Times New Roman" w:hAnsi="Times New Roman" w:cs="Times New Roman"/>
+          <w:sz w:val="28"/>
+          <w:szCs w:val="28"/>
+        </w:rPr>
+        <w:t>Address:</w:t>
       </w:r>
       <w:r>
         <w:rPr>
@@ -1572,76 +1320,6 @@
           <w:sz w:val="28"/>
           <w:szCs w:val="28"/>
         </w:rPr>
-        <w:t>Date:</w:t>
-      </w:r>
-      <w:r>
-        <w:rPr>
-          <w:rFonts w:ascii="Times New Roman" w:hAnsi="Times New Roman" w:cs="Times New Roman"/>
-          <w:sz w:val="28"/>
-          <w:szCs w:val="28"/>
-        </w:rPr>
-        <w:t xml:space="preserve"> {{</w:t>
-      </w:r>
-      <w:proofErr w:type="spellStart"/>
-      <w:r>
-        <w:rPr>
-          <w:rFonts w:ascii="Times New Roman" w:hAnsi="Times New Roman" w:cs="Times New Roman"/>
-          <w:sz w:val="28"/>
-          <w:szCs w:val="28"/>
-        </w:rPr>
-        <w:t>signature_date</w:t>
-      </w:r>
-      <w:proofErr w:type="spellEnd"/>
-      <w:r>
-        <w:rPr>
-          <w:rFonts w:ascii="Times New Roman" w:hAnsi="Times New Roman" w:cs="Times New Roman"/>
-          <w:sz w:val="28"/>
-          <w:szCs w:val="28"/>
-        </w:rPr>
-        <w:t xml:space="preserve"> }} </w:t>
-      </w:r>
-    </w:p>
-    <w:p>
-      <w:pPr>
-        <w:spacing w:line="360" w:lineRule="auto"/>
-        <w:rPr>
-          <w:rFonts w:ascii="Times New Roman" w:hAnsi="Times New Roman" w:cs="Times New Roman"/>
-          <w:sz w:val="28"/>
-          <w:szCs w:val="28"/>
-        </w:rPr>
-      </w:pPr>
-    </w:p>
-    <w:p>
-      <w:pPr>
-        <w:rPr>
-          <w:rFonts w:ascii="Times New Roman" w:eastAsia="Times New Roman" w:hAnsi="Times New Roman" w:cs="Times New Roman"/>
-          <w:sz w:val="28"/>
-          <w:szCs w:val="28"/>
-        </w:rPr>
-      </w:pPr>
-      <w:r>
-        <w:rPr>
-          <w:rFonts w:ascii="Times New Roman" w:hAnsi="Times New Roman" w:cs="Times New Roman"/>
-          <w:sz w:val="28"/>
-          <w:szCs w:val="28"/>
-        </w:rPr>
-        <w:t>Address:</w:t>
-      </w:r>
-      <w:r>
-        <w:rPr>
-          <w:rFonts w:ascii="Times New Roman" w:hAnsi="Times New Roman" w:cs="Times New Roman"/>
-          <w:sz w:val="28"/>
-          <w:szCs w:val="28"/>
-        </w:rPr>
-        <w:t xml:space="preserve"> </w:t>
-      </w:r>
-      <w:proofErr w:type="gramStart"/>
-      <w:r>
-        <w:rPr>
-          <w:rFonts w:ascii="Times New Roman" w:hAnsi="Times New Roman" w:cs="Times New Roman"/>
-          <w:sz w:val="28"/>
-          <w:szCs w:val="28"/>
-        </w:rPr>
         <w:t xml:space="preserve">{{ </w:t>
       </w:r>
       <w:r>
@@ -1650,16 +1328,7 @@
           <w:sz w:val="28"/>
           <w:szCs w:val="28"/>
         </w:rPr>
-        <w:t>users</w:t>
-      </w:r>
-      <w:proofErr w:type="gramEnd"/>
-      <w:r>
-        <w:rPr>
-          <w:rFonts w:ascii="Times New Roman" w:hAnsi="Times New Roman" w:cs="Times New Roman"/>
-          <w:sz w:val="28"/>
-          <w:szCs w:val="28"/>
-        </w:rPr>
-        <w:t>[0].</w:t>
+        <w:t>users[0].</w:t>
       </w:r>
       <w:proofErr w:type="spellStart"/>
       <w:r>
@@ -1785,7 +1454,7 @@
 </file>
 
 <file path=word/endnotes.xml><?xml version="1.0" encoding="utf-8"?>
-<w:endnotes xmlns:wpc="http://schemas.microsoft.com/office/word/2010/wordprocessingCanvas" xmlns:cx="http://schemas.microsoft.com/office/drawing/2014/chartex" xmlns:cx1="http://schemas.microsoft.com/office/drawing/2015/9/8/chartex" xmlns:cx2="http://schemas.microsoft.com/office/drawing/2015/10/21/chartex" xmlns:cx3="http://schemas.microsoft.com/office/drawing/2016/5/9/chartex" xmlns:cx4="http://schemas.microsoft.com/office/drawing/2016/5/10/chartex" xmlns:cx5="http://schemas.microsoft.com/office/drawing/2016/5/11/chartex" xmlns:cx6="http://schemas.microsoft.com/office/drawing/2016/5/12/chartex" xmlns:cx7="http://schemas.microsoft.com/office/drawing/2016/5/13/chartex" xmlns:cx8="http://schemas.microsoft.com/office/drawing/2016/5/14/chartex" xmlns:mc="http://schemas.openxmlformats.org/markup-compatibility/2006" xmlns:aink="http://schemas.microsoft.com/office/drawing/2016/ink" xmlns:am3d="http://schemas.microsoft.com/office/drawing/2017/model3d" xmlns:o="urn:schemas-microsoft-com:office:office" xmlns:r="http://schemas.openxmlformats.org/officeDocument/2006/relationships" xmlns:m="http://schemas.openxmlformats.org/officeDocument/2006/math" xmlns:v="urn:schemas-microsoft-com:vml" xmlns:wp14="http://schemas.microsoft.com/office/word/2010/wordprocessingDrawing" xmlns:wp="http://schemas.openxmlformats.org/drawingml/2006/wordprocessingDrawing" xmlns:w10="urn:schemas-microsoft-com:office:word" xmlns:w="http://schemas.openxmlformats.org/wordprocessingml/2006/main" xmlns:w14="http://schemas.microsoft.com/office/word/2010/wordml" xmlns:w15="http://schemas.microsoft.com/office/word/2012/wordml" xmlns:w16cex="http://schemas.microsoft.com/office/word/2018/wordml/cex" xmlns:w16cid="http://schemas.microsoft.com/office/word/2016/wordml/cid" xmlns:w16="http://schemas.microsoft.com/office/word/2018/wordml" xmlns:w16sdtdh="http://schemas.microsoft.com/office/word/2020/wordml/sdtdatahash" xmlns:w16se="http://schemas.microsoft.com/office/word/2015/wordml/symex" xmlns:wpg="http://schemas.microsoft.com/office/word/2010/wordprocessingGroup" xmlns:wpi="http://schemas.microsoft.com/office/word/2010/wordprocessingInk" xmlns:wne="http://schemas.microsoft.com/office/word/2006/wordml" xmlns:wps="http://schemas.microsoft.com/office/word/2010/wordprocessingShape" mc:Ignorable="w14 w15 w16se w16cid w16 w16cex w16sdtdh wp14">
+<w:endnotes xmlns:wpc="http://schemas.microsoft.com/office/word/2010/wordprocessingCanvas" xmlns:cx="http://schemas.microsoft.com/office/drawing/2014/chartex" xmlns:cx1="http://schemas.microsoft.com/office/drawing/2015/9/8/chartex" xmlns:cx2="http://schemas.microsoft.com/office/drawing/2015/10/21/chartex" xmlns:cx3="http://schemas.microsoft.com/office/drawing/2016/5/9/chartex" xmlns:cx4="http://schemas.microsoft.com/office/drawing/2016/5/10/chartex" xmlns:cx5="http://schemas.microsoft.com/office/drawing/2016/5/11/chartex" xmlns:cx6="http://schemas.microsoft.com/office/drawing/2016/5/12/chartex" xmlns:cx7="http://schemas.microsoft.com/office/drawing/2016/5/13/chartex" xmlns:cx8="http://schemas.microsoft.com/office/drawing/2016/5/14/chartex" xmlns:mc="http://schemas.openxmlformats.org/markup-compatibility/2006" xmlns:aink="http://schemas.microsoft.com/office/drawing/2016/ink" xmlns:am3d="http://schemas.microsoft.com/office/drawing/2017/model3d" xmlns:o="urn:schemas-microsoft-com:office:office" xmlns:oel="http://schemas.microsoft.com/office/2019/extlst" xmlns:r="http://schemas.openxmlformats.org/officeDocument/2006/relationships" xmlns:m="http://schemas.openxmlformats.org/officeDocument/2006/math" xmlns:v="urn:schemas-microsoft-com:vml" xmlns:wp14="http://schemas.microsoft.com/office/word/2010/wordprocessingDrawing" xmlns:wp="http://schemas.openxmlformats.org/drawingml/2006/wordprocessingDrawing" xmlns:w10="urn:schemas-microsoft-com:office:word" xmlns:w="http://schemas.openxmlformats.org/wordprocessingml/2006/main" xmlns:w14="http://schemas.microsoft.com/office/word/2010/wordml" xmlns:w15="http://schemas.microsoft.com/office/word/2012/wordml" xmlns:w16cex="http://schemas.microsoft.com/office/word/2018/wordml/cex" xmlns:w16cid="http://schemas.microsoft.com/office/word/2016/wordml/cid" xmlns:w16="http://schemas.microsoft.com/office/word/2018/wordml" xmlns:w16sdtdh="http://schemas.microsoft.com/office/word/2020/wordml/sdtdatahash" xmlns:w16se="http://schemas.microsoft.com/office/word/2015/wordml/symex" xmlns:wpg="http://schemas.microsoft.com/office/word/2010/wordprocessingGroup" xmlns:wpi="http://schemas.microsoft.com/office/word/2010/wordprocessingInk" xmlns:wne="http://schemas.microsoft.com/office/word/2006/wordml" xmlns:wps="http://schemas.microsoft.com/office/word/2010/wordprocessingShape" mc:Ignorable="w14 w15 w16se w16cid w16 w16cex w16sdtdh wp14">
   <w:endnote w:type="separator" w:id="-1">
     <w:p>
       <w:r>
@@ -1804,7 +1473,7 @@
 </file>
 
 <file path=word/footnotes.xml><?xml version="1.0" encoding="utf-8"?>
-<w:footnotes xmlns:wpc="http://schemas.microsoft.com/office/word/2010/wordprocessingCanvas" xmlns:cx="http://schemas.microsoft.com/office/drawing/2014/chartex" xmlns:cx1="http://schemas.microsoft.com/office/drawing/2015/9/8/chartex" xmlns:cx2="http://schemas.microsoft.com/office/drawing/2015/10/21/chartex" xmlns:cx3="http://schemas.microsoft.com/office/drawing/2016/5/9/chartex" xmlns:cx4="http://schemas.microsoft.com/office/drawing/2016/5/10/chartex" xmlns:cx5="http://schemas.microsoft.com/office/drawing/2016/5/11/chartex" xmlns:cx6="http://schemas.microsoft.com/office/drawing/2016/5/12/chartex" xmlns:cx7="http://schemas.microsoft.com/office/drawing/2016/5/13/chartex" xmlns:cx8="http://schemas.microsoft.com/office/drawing/2016/5/14/chartex" xmlns:mc="http://schemas.openxmlformats.org/markup-compatibility/2006" xmlns:aink="http://schemas.microsoft.com/office/drawing/2016/ink" xmlns:am3d="http://schemas.microsoft.com/office/drawing/2017/model3d" xmlns:o="urn:schemas-microsoft-com:office:office" xmlns:r="http://schemas.openxmlformats.org/officeDocument/2006/relationships" xmlns:m="http://schemas.openxmlformats.org/officeDocument/2006/math" xmlns:v="urn:schemas-microsoft-com:vml" xmlns:wp14="http://schemas.microsoft.com/office/word/2010/wordprocessingDrawing" xmlns:wp="http://schemas.openxmlformats.org/drawingml/2006/wordprocessingDrawing" xmlns:w10="urn:schemas-microsoft-com:office:word" xmlns:w="http://schemas.openxmlformats.org/wordprocessingml/2006/main" xmlns:w14="http://schemas.microsoft.com/office/word/2010/wordml" xmlns:w15="http://schemas.microsoft.com/office/word/2012/wordml" xmlns:w16cex="http://schemas.microsoft.com/office/word/2018/wordml/cex" xmlns:w16cid="http://schemas.microsoft.com/office/word/2016/wordml/cid" xmlns:w16="http://schemas.microsoft.com/office/word/2018/wordml" xmlns:w16sdtdh="http://schemas.microsoft.com/office/word/2020/wordml/sdtdatahash" xmlns:w16se="http://schemas.microsoft.com/office/word/2015/wordml/symex" xmlns:wpg="http://schemas.microsoft.com/office/word/2010/wordprocessingGroup" xmlns:wpi="http://schemas.microsoft.com/office/word/2010/wordprocessingInk" xmlns:wne="http://schemas.microsoft.com/office/word/2006/wordml" xmlns:wps="http://schemas.microsoft.com/office/word/2010/wordprocessingShape" mc:Ignorable="w14 w15 w16se w16cid w16 w16cex w16sdtdh wp14">
+<w:footnotes xmlns:wpc="http://schemas.microsoft.com/office/word/2010/wordprocessingCanvas" xmlns:cx="http://schemas.microsoft.com/office/drawing/2014/chartex" xmlns:cx1="http://schemas.microsoft.com/office/drawing/2015/9/8/chartex" xmlns:cx2="http://schemas.microsoft.com/office/drawing/2015/10/21/chartex" xmlns:cx3="http://schemas.microsoft.com/office/drawing/2016/5/9/chartex" xmlns:cx4="http://schemas.microsoft.com/office/drawing/2016/5/10/chartex" xmlns:cx5="http://schemas.microsoft.com/office/drawing/2016/5/11/chartex" xmlns:cx6="http://schemas.microsoft.com/office/drawing/2016/5/12/chartex" xmlns:cx7="http://schemas.microsoft.com/office/drawing/2016/5/13/chartex" xmlns:cx8="http://schemas.microsoft.com/office/drawing/2016/5/14/chartex" xmlns:mc="http://schemas.openxmlformats.org/markup-compatibility/2006" xmlns:aink="http://schemas.microsoft.com/office/drawing/2016/ink" xmlns:am3d="http://schemas.microsoft.com/office/drawing/2017/model3d" xmlns:o="urn:schemas-microsoft-com:office:office" xmlns:oel="http://schemas.microsoft.com/office/2019/extlst" xmlns:r="http://schemas.openxmlformats.org/officeDocument/2006/relationships" xmlns:m="http://schemas.openxmlformats.org/officeDocument/2006/math" xmlns:v="urn:schemas-microsoft-com:vml" xmlns:wp14="http://schemas.microsoft.com/office/word/2010/wordprocessingDrawing" xmlns:wp="http://schemas.openxmlformats.org/drawingml/2006/wordprocessingDrawing" xmlns:w10="urn:schemas-microsoft-com:office:word" xmlns:w="http://schemas.openxmlformats.org/wordprocessingml/2006/main" xmlns:w14="http://schemas.microsoft.com/office/word/2010/wordml" xmlns:w15="http://schemas.microsoft.com/office/word/2012/wordml" xmlns:w16cex="http://schemas.microsoft.com/office/word/2018/wordml/cex" xmlns:w16cid="http://schemas.microsoft.com/office/word/2016/wordml/cid" xmlns:w16="http://schemas.microsoft.com/office/word/2018/wordml" xmlns:w16sdtdh="http://schemas.microsoft.com/office/word/2020/wordml/sdtdatahash" xmlns:w16se="http://schemas.microsoft.com/office/word/2015/wordml/symex" xmlns:wpg="http://schemas.microsoft.com/office/word/2010/wordprocessingGroup" xmlns:wpi="http://schemas.microsoft.com/office/word/2010/wordprocessingInk" xmlns:wne="http://schemas.microsoft.com/office/word/2006/wordml" xmlns:wps="http://schemas.microsoft.com/office/word/2010/wordprocessingShape" mc:Ignorable="w14 w15 w16se w16cid w16 w16cex w16sdtdh wp14">
   <w:footnote w:type="separator" w:id="-1">
     <w:p>
       <w:r>

</xml_diff>

<commit_message>
11/15/2024 upload with most recent updates (small changes only)
</commit_message>
<xml_diff>
--- a/docassemble/ComplaintMashpeeCourt/data/templates/Complaint_-_Mashpee_Wampanoag_Tribal_Court.docx
+++ b/docassemble/ComplaintMashpeeCourt/data/templates/Complaint_-_Mashpee_Wampanoag_Tribal_Court.docx
@@ -1,6 +1,6 @@
 
 <file path=word/document.xml><?xml version="1.0" encoding="utf-8"?>
-<w:document xmlns:wpc="http://schemas.microsoft.com/office/word/2010/wordprocessingCanvas" xmlns:cx="http://schemas.microsoft.com/office/drawing/2014/chartex" xmlns:cx1="http://schemas.microsoft.com/office/drawing/2015/9/8/chartex" xmlns:cx2="http://schemas.microsoft.com/office/drawing/2015/10/21/chartex" xmlns:cx3="http://schemas.microsoft.com/office/drawing/2016/5/9/chartex" xmlns:cx4="http://schemas.microsoft.com/office/drawing/2016/5/10/chartex" xmlns:cx5="http://schemas.microsoft.com/office/drawing/2016/5/11/chartex" xmlns:cx6="http://schemas.microsoft.com/office/drawing/2016/5/12/chartex" xmlns:cx7="http://schemas.microsoft.com/office/drawing/2016/5/13/chartex" xmlns:cx8="http://schemas.microsoft.com/office/drawing/2016/5/14/chartex" xmlns:mc="http://schemas.openxmlformats.org/markup-compatibility/2006" xmlns:aink="http://schemas.microsoft.com/office/drawing/2016/ink" xmlns:am3d="http://schemas.microsoft.com/office/drawing/2017/model3d" xmlns:o="urn:schemas-microsoft-com:office:office" xmlns:oel="http://schemas.microsoft.com/office/2019/extlst" xmlns:r="http://schemas.openxmlformats.org/officeDocument/2006/relationships" xmlns:m="http://schemas.openxmlformats.org/officeDocument/2006/math" xmlns:v="urn:schemas-microsoft-com:vml" xmlns:wp14="http://schemas.microsoft.com/office/word/2010/wordprocessingDrawing" xmlns:wp="http://schemas.openxmlformats.org/drawingml/2006/wordprocessingDrawing" xmlns:w10="urn:schemas-microsoft-com:office:word" xmlns:w="http://schemas.openxmlformats.org/wordprocessingml/2006/main" xmlns:w14="http://schemas.microsoft.com/office/word/2010/wordml" xmlns:w15="http://schemas.microsoft.com/office/word/2012/wordml" xmlns:w16cex="http://schemas.microsoft.com/office/word/2018/wordml/cex" xmlns:w16cid="http://schemas.microsoft.com/office/word/2016/wordml/cid" xmlns:w16="http://schemas.microsoft.com/office/word/2018/wordml" xmlns:w16sdtdh="http://schemas.microsoft.com/office/word/2020/wordml/sdtdatahash" xmlns:w16se="http://schemas.microsoft.com/office/word/2015/wordml/symex" xmlns:wpg="http://schemas.microsoft.com/office/word/2010/wordprocessingGroup" xmlns:wpi="http://schemas.microsoft.com/office/word/2010/wordprocessingInk" xmlns:wne="http://schemas.microsoft.com/office/word/2006/wordml" xmlns:wps="http://schemas.microsoft.com/office/word/2010/wordprocessingShape" mc:Ignorable="w14 w15 w16se w16cid w16 w16cex w16sdtdh wp14">
+<w:document xmlns:wpc="http://schemas.microsoft.com/office/word/2010/wordprocessingCanvas" xmlns:cx="http://schemas.microsoft.com/office/drawing/2014/chartex" xmlns:cx1="http://schemas.microsoft.com/office/drawing/2015/9/8/chartex" xmlns:cx2="http://schemas.microsoft.com/office/drawing/2015/10/21/chartex" xmlns:cx3="http://schemas.microsoft.com/office/drawing/2016/5/9/chartex" xmlns:cx4="http://schemas.microsoft.com/office/drawing/2016/5/10/chartex" xmlns:cx5="http://schemas.microsoft.com/office/drawing/2016/5/11/chartex" xmlns:cx6="http://schemas.microsoft.com/office/drawing/2016/5/12/chartex" xmlns:cx7="http://schemas.microsoft.com/office/drawing/2016/5/13/chartex" xmlns:cx8="http://schemas.microsoft.com/office/drawing/2016/5/14/chartex" xmlns:mc="http://schemas.openxmlformats.org/markup-compatibility/2006" xmlns:aink="http://schemas.microsoft.com/office/drawing/2016/ink" xmlns:am3d="http://schemas.microsoft.com/office/drawing/2017/model3d" xmlns:o="urn:schemas-microsoft-com:office:office" xmlns:oel="http://schemas.microsoft.com/office/2019/extlst" xmlns:r="http://schemas.openxmlformats.org/officeDocument/2006/relationships" xmlns:m="http://schemas.openxmlformats.org/officeDocument/2006/math" xmlns:v="urn:schemas-microsoft-com:vml" xmlns:wp14="http://schemas.microsoft.com/office/word/2010/wordprocessingDrawing" xmlns:wp="http://schemas.openxmlformats.org/drawingml/2006/wordprocessingDrawing" xmlns:w10="urn:schemas-microsoft-com:office:word" xmlns:w="http://schemas.openxmlformats.org/wordprocessingml/2006/main" xmlns:w14="http://schemas.microsoft.com/office/word/2010/wordml" xmlns:w15="http://schemas.microsoft.com/office/word/2012/wordml" xmlns:w16cex="http://schemas.microsoft.com/office/word/2018/wordml/cex" xmlns:w16cid="http://schemas.microsoft.com/office/word/2016/wordml/cid" xmlns:w16="http://schemas.microsoft.com/office/word/2018/wordml" xmlns:w16du="http://schemas.microsoft.com/office/word/2023/wordml/word16du" xmlns:w16sdtdh="http://schemas.microsoft.com/office/word/2020/wordml/sdtdatahash" xmlns:w16se="http://schemas.microsoft.com/office/word/2015/wordml/symex" xmlns:wpg="http://schemas.microsoft.com/office/word/2010/wordprocessingGroup" xmlns:wpi="http://schemas.microsoft.com/office/word/2010/wordprocessingInk" xmlns:wne="http://schemas.microsoft.com/office/word/2006/wordml" xmlns:wps="http://schemas.microsoft.com/office/word/2010/wordprocessingShape" mc:Ignorable="w14 w15 w16se w16cid w16 w16cex w16sdtdh w16du wp14">
   <w:body>
     <w:p>
       <w:pPr>
@@ -19,16 +19,16 @@
           <w:szCs w:val="28"/>
         </w:rPr>
         <w:drawing>
-          <wp:anchor distT="0" distB="0" distL="114300" distR="114300" simplePos="0" relativeHeight="251664384" behindDoc="0" locked="0" layoutInCell="1" allowOverlap="1" wp14:anchorId="0BA416BE" wp14:editId="56000F9A">
+          <wp:anchor distT="0" distB="0" distL="114300" distR="114300" simplePos="0" relativeHeight="251664384" behindDoc="0" locked="0" layoutInCell="1" allowOverlap="1" wp14:anchorId="0BA416BE" wp14:editId="35E4AFB3">
             <wp:simplePos x="0" y="0"/>
-            <wp:positionH relativeFrom="column">
-              <wp:posOffset>387350</wp:posOffset>
+            <wp:positionH relativeFrom="margin">
+              <wp:align>center</wp:align>
             </wp:positionH>
             <wp:positionV relativeFrom="paragraph">
               <wp:posOffset>-916940</wp:posOffset>
             </wp:positionV>
             <wp:extent cx="1752600" cy="1772292"/>
-            <wp:effectExtent l="0" t="0" r="0" b="5715"/>
+            <wp:effectExtent l="0" t="0" r="0" b="0"/>
             <wp:wrapNone/>
             <wp:docPr id="4" name="Picture 4" descr="Logo&#10;&#10;Description automatically generated"/>
             <wp:cNvGraphicFramePr>
@@ -107,6 +107,7 @@
     </w:p>
     <w:p>
       <w:pPr>
+        <w:jc w:val="center"/>
         <w:rPr>
           <w:rFonts w:ascii="Times New Roman" w:hAnsi="Times New Roman" w:cs="Times New Roman"/>
           <w:sz w:val="28"/>
@@ -124,6 +125,7 @@
     </w:p>
     <w:p>
       <w:pPr>
+        <w:jc w:val="center"/>
         <w:rPr>
           <w:rFonts w:ascii="Times New Roman" w:hAnsi="Times New Roman" w:cs="Times New Roman"/>
           <w:sz w:val="28"/>
@@ -141,6 +143,7 @@
     </w:p>
     <w:p>
       <w:pPr>
+        <w:jc w:val="center"/>
         <w:rPr>
           <w:rFonts w:ascii="Times New Roman" w:hAnsi="Times New Roman" w:cs="Times New Roman"/>
           <w:sz w:val="28"/>
@@ -158,19 +161,20 @@
     </w:p>
     <w:p>
       <w:pPr>
-        <w:rPr>
-          <w:rFonts w:ascii="Times New Roman" w:hAnsi="Times New Roman" w:cs="Times New Roman"/>
-          <w:sz w:val="28"/>
-          <w:szCs w:val="28"/>
-        </w:rPr>
-      </w:pPr>
-      <w:r>
-        <w:rPr>
-          <w:rFonts w:ascii="Times New Roman" w:hAnsi="Times New Roman" w:cs="Times New Roman"/>
-          <w:sz w:val="28"/>
-          <w:szCs w:val="28"/>
-        </w:rPr>
-        <w:t xml:space="preserve">Phone (508) 477-0208 </w:t>
+        <w:jc w:val="center"/>
+        <w:rPr>
+          <w:rFonts w:ascii="Times New Roman" w:hAnsi="Times New Roman" w:cs="Times New Roman"/>
+          <w:sz w:val="28"/>
+          <w:szCs w:val="28"/>
+        </w:rPr>
+      </w:pPr>
+      <w:r>
+        <w:rPr>
+          <w:rFonts w:ascii="Times New Roman" w:hAnsi="Times New Roman" w:cs="Times New Roman"/>
+          <w:sz w:val="28"/>
+          <w:szCs w:val="28"/>
+        </w:rPr>
+        <w:t>Phone (508) 477-0208</w:t>
       </w:r>
     </w:p>
     <w:p>
@@ -215,7 +219,16 @@
           <w:sz w:val="28"/>
           <w:szCs w:val="28"/>
         </w:rPr>
-        <w:t xml:space="preserve"> {{ </w:t>
+        <w:t xml:space="preserve"> </w:t>
+      </w:r>
+      <w:proofErr w:type="gramStart"/>
+      <w:r>
+        <w:rPr>
+          <w:rFonts w:ascii="Times New Roman" w:hAnsi="Times New Roman" w:cs="Times New Roman"/>
+          <w:sz w:val="28"/>
+          <w:szCs w:val="28"/>
+        </w:rPr>
+        <w:t xml:space="preserve">{{ </w:t>
       </w:r>
       <w:proofErr w:type="spellStart"/>
       <w:r>
@@ -224,7 +237,16 @@
           <w:sz w:val="28"/>
           <w:szCs w:val="28"/>
         </w:rPr>
-        <w:t>enrollment_number</w:t>
+        <w:t>enrollment</w:t>
+      </w:r>
+      <w:proofErr w:type="gramEnd"/>
+      <w:r>
+        <w:rPr>
+          <w:rFonts w:ascii="Times New Roman" w:hAnsi="Times New Roman" w:cs="Times New Roman"/>
+          <w:sz w:val="28"/>
+          <w:szCs w:val="28"/>
+        </w:rPr>
+        <w:t>_number</w:t>
       </w:r>
       <w:proofErr w:type="spellEnd"/>
       <w:r>
@@ -287,64 +309,9 @@
           <w:sz w:val="28"/>
           <w:szCs w:val="28"/>
         </w:rPr>
-        <w:t>Plaintiff:</w:t>
-      </w:r>
-      <w:r>
-        <w:rPr>
-          <w:rFonts w:ascii="Times New Roman" w:hAnsi="Times New Roman" w:cs="Times New Roman"/>
-          <w:sz w:val="28"/>
-          <w:szCs w:val="28"/>
-        </w:rPr>
-        <w:t xml:space="preserve"> </w:t>
-      </w:r>
-      <w:r>
-        <w:rPr>
-          <w:rFonts w:ascii="Times New Roman" w:hAnsi="Times New Roman" w:cs="Times New Roman"/>
-          <w:sz w:val="28"/>
-          <w:szCs w:val="28"/>
-        </w:rPr>
-        <w:t xml:space="preserve"> </w:t>
-      </w:r>
-      <w:r>
-        <w:rPr>
-          <w:rFonts w:ascii="Times New Roman" w:hAnsi="Times New Roman" w:cs="Times New Roman"/>
-          <w:sz w:val="28"/>
-          <w:szCs w:val="28"/>
-        </w:rPr>
-        <w:tab/>
-      </w:r>
-      <w:r>
-        <w:rPr>
-          <w:rFonts w:ascii="Times New Roman" w:hAnsi="Times New Roman" w:cs="Times New Roman"/>
-          <w:sz w:val="28"/>
-          <w:szCs w:val="28"/>
-        </w:rPr>
-        <w:tab/>
-      </w:r>
-      <w:r>
-        <w:rPr>
-          <w:rFonts w:ascii="Times New Roman" w:hAnsi="Times New Roman" w:cs="Times New Roman"/>
-          <w:sz w:val="28"/>
-          <w:szCs w:val="28"/>
-        </w:rPr>
-        <w:tab/>
-      </w:r>
-      <w:r>
-        <w:rPr>
-          <w:rFonts w:ascii="Times New Roman" w:hAnsi="Times New Roman" w:cs="Times New Roman"/>
-          <w:sz w:val="28"/>
-          <w:szCs w:val="28"/>
-        </w:rPr>
-        <w:tab/>
-      </w:r>
-      <w:r>
-        <w:rPr>
-          <w:rFonts w:ascii="Times New Roman" w:hAnsi="Times New Roman" w:cs="Times New Roman"/>
-          <w:sz w:val="28"/>
-          <w:szCs w:val="28"/>
-        </w:rPr>
-        <w:tab/>
-      </w:r>
+        <w:t>Plaintiff</w:t>
+      </w:r>
+      <w:proofErr w:type="gramStart"/>
       <w:r>
         <w:rPr>
           <w:rFonts w:ascii="Times New Roman" w:hAnsi="Times New Roman" w:cs="Times New Roman"/>
@@ -353,7 +320,84 @@
           <w:sz w:val="28"/>
           <w:szCs w:val="28"/>
         </w:rPr>
-        <w:t>Defendant:</w:t>
+        <w:t>:</w:t>
+      </w:r>
+      <w:r>
+        <w:rPr>
+          <w:rFonts w:ascii="Times New Roman" w:hAnsi="Times New Roman" w:cs="Times New Roman"/>
+          <w:sz w:val="28"/>
+          <w:szCs w:val="28"/>
+        </w:rPr>
+        <w:t xml:space="preserve"> </w:t>
+      </w:r>
+      <w:r>
+        <w:rPr>
+          <w:rFonts w:ascii="Times New Roman" w:hAnsi="Times New Roman" w:cs="Times New Roman"/>
+          <w:sz w:val="28"/>
+          <w:szCs w:val="28"/>
+        </w:rPr>
+        <w:t xml:space="preserve"> </w:t>
+      </w:r>
+      <w:r>
+        <w:rPr>
+          <w:rFonts w:ascii="Times New Roman" w:hAnsi="Times New Roman" w:cs="Times New Roman"/>
+          <w:sz w:val="28"/>
+          <w:szCs w:val="28"/>
+        </w:rPr>
+        <w:tab/>
+      </w:r>
+      <w:r>
+        <w:rPr>
+          <w:rFonts w:ascii="Times New Roman" w:hAnsi="Times New Roman" w:cs="Times New Roman"/>
+          <w:sz w:val="28"/>
+          <w:szCs w:val="28"/>
+        </w:rPr>
+        <w:tab/>
+      </w:r>
+      <w:r>
+        <w:rPr>
+          <w:rFonts w:ascii="Times New Roman" w:hAnsi="Times New Roman" w:cs="Times New Roman"/>
+          <w:sz w:val="28"/>
+          <w:szCs w:val="28"/>
+        </w:rPr>
+        <w:tab/>
+      </w:r>
+      <w:r>
+        <w:rPr>
+          <w:rFonts w:ascii="Times New Roman" w:hAnsi="Times New Roman" w:cs="Times New Roman"/>
+          <w:sz w:val="28"/>
+          <w:szCs w:val="28"/>
+        </w:rPr>
+        <w:tab/>
+      </w:r>
+      <w:r>
+        <w:rPr>
+          <w:rFonts w:ascii="Times New Roman" w:hAnsi="Times New Roman" w:cs="Times New Roman"/>
+          <w:sz w:val="28"/>
+          <w:szCs w:val="28"/>
+        </w:rPr>
+        <w:tab/>
+      </w:r>
+      <w:r>
+        <w:rPr>
+          <w:rFonts w:ascii="Times New Roman" w:hAnsi="Times New Roman" w:cs="Times New Roman"/>
+          <w:b/>
+          <w:bCs/>
+          <w:sz w:val="28"/>
+          <w:szCs w:val="28"/>
+        </w:rPr>
+        <w:t>Defendant</w:t>
+      </w:r>
+      <w:proofErr w:type="gramEnd"/>
+      <w:r>
+        <w:rPr>
+          <w:rFonts w:ascii="Times New Roman" w:hAnsi="Times New Roman" w:cs="Times New Roman"/>
+          <w:b/>
+          <w:bCs/>
+          <w:sz w:val="28"/>
+          <w:szCs w:val="28"/>
+        </w:rPr>
+        <w:t>:</w:t>
       </w:r>
     </w:p>
     <w:p>
@@ -365,6 +409,7 @@
           <w:szCs w:val="28"/>
         </w:rPr>
       </w:pPr>
+      <w:proofErr w:type="gramStart"/>
       <w:r>
         <w:rPr>
           <w:rFonts w:ascii="Times New Roman" w:hAnsi="Times New Roman" w:cs="Times New Roman"/>
@@ -381,6 +426,7 @@
         </w:rPr>
         <w:t>users</w:t>
       </w:r>
+      <w:proofErr w:type="gramEnd"/>
       <w:r>
         <w:rPr>
           <w:rFonts w:ascii="Times New Roman" w:hAnsi="Times New Roman" w:cs="Times New Roman"/>
@@ -574,6 +620,7 @@
         </w:rPr>
         <w:t xml:space="preserve">  </w:t>
       </w:r>
+      <w:proofErr w:type="gramStart"/>
       <w:r>
         <w:rPr>
           <w:rFonts w:ascii="Times New Roman" w:hAnsi="Times New Roman" w:cs="Times New Roman"/>
@@ -588,7 +635,16 @@
           <w:sz w:val="28"/>
           <w:szCs w:val="28"/>
         </w:rPr>
-        <w:t xml:space="preserve">“yes” if </w:t>
+        <w:t>“</w:t>
+      </w:r>
+      <w:proofErr w:type="gramEnd"/>
+      <w:r>
+        <w:rPr>
+          <w:rFonts w:ascii="Times New Roman" w:hAnsi="Times New Roman" w:cs="Times New Roman"/>
+          <w:sz w:val="28"/>
+          <w:szCs w:val="28"/>
+        </w:rPr>
+        <w:t xml:space="preserve">yes” if </w:t>
       </w:r>
       <w:proofErr w:type="spellStart"/>
       <w:r>
@@ -662,6 +718,7 @@
         </w:rPr>
         <w:t xml:space="preserve">: </w:t>
       </w:r>
+      <w:proofErr w:type="gramStart"/>
       <w:r>
         <w:rPr>
           <w:rFonts w:ascii="Times New Roman" w:hAnsi="Times New Roman" w:cs="Times New Roman"/>
@@ -679,9 +736,9 @@
           <w:szCs w:val="28"/>
           <w:shd w:val="clear" w:color="auto" w:fill="F6F7F8"/>
         </w:rPr>
-        <w:t>mashpee_department</w:t>
-      </w:r>
-      <w:proofErr w:type="spellEnd"/>
+        <w:t>mashpee</w:t>
+      </w:r>
+      <w:proofErr w:type="gramEnd"/>
       <w:r>
         <w:rPr>
           <w:rFonts w:ascii="Times New Roman" w:eastAsia="Times New Roman" w:hAnsi="Times New Roman" w:cs="Times New Roman"/>
@@ -690,6 +747,17 @@
           <w:szCs w:val="28"/>
           <w:shd w:val="clear" w:color="auto" w:fill="F6F7F8"/>
         </w:rPr>
+        <w:t>_department</w:t>
+      </w:r>
+      <w:proofErr w:type="spellEnd"/>
+      <w:r>
+        <w:rPr>
+          <w:rFonts w:ascii="Times New Roman" w:eastAsia="Times New Roman" w:hAnsi="Times New Roman" w:cs="Times New Roman"/>
+          <w:color w:val="1C1E21"/>
+          <w:sz w:val="28"/>
+          <w:szCs w:val="28"/>
+          <w:shd w:val="clear" w:color="auto" w:fill="F6F7F8"/>
+        </w:rPr>
         <w:t xml:space="preserve"> </w:t>
       </w:r>
       <w:r>
@@ -752,6 +820,7 @@
           <w:szCs w:val="28"/>
         </w:rPr>
       </w:pPr>
+      <w:proofErr w:type="gramStart"/>
       <w:r>
         <w:rPr>
           <w:rFonts w:ascii="Times New Roman" w:hAnsi="Times New Roman" w:cs="Times New Roman"/>
@@ -767,7 +836,16 @@
           <w:sz w:val="28"/>
           <w:szCs w:val="28"/>
         </w:rPr>
-        <w:t>summary_of_case</w:t>
+        <w:t>summary</w:t>
+      </w:r>
+      <w:proofErr w:type="gramEnd"/>
+      <w:r>
+        <w:rPr>
+          <w:rFonts w:ascii="Times New Roman" w:hAnsi="Times New Roman" w:cs="Times New Roman"/>
+          <w:sz w:val="28"/>
+          <w:szCs w:val="28"/>
+        </w:rPr>
+        <w:t>_of_case</w:t>
       </w:r>
       <w:proofErr w:type="spellEnd"/>
       <w:r>
@@ -829,6 +907,7 @@
           <w:szCs w:val="28"/>
         </w:rPr>
       </w:pPr>
+      <w:proofErr w:type="gramStart"/>
       <w:r>
         <w:rPr>
           <w:rFonts w:ascii="Times New Roman" w:hAnsi="Times New Roman" w:cs="Times New Roman"/>
@@ -844,7 +923,16 @@
           <w:sz w:val="28"/>
           <w:szCs w:val="28"/>
         </w:rPr>
-        <w:t>law_violation</w:t>
+        <w:t>law</w:t>
+      </w:r>
+      <w:proofErr w:type="gramEnd"/>
+      <w:r>
+        <w:rPr>
+          <w:rFonts w:ascii="Times New Roman" w:hAnsi="Times New Roman" w:cs="Times New Roman"/>
+          <w:sz w:val="28"/>
+          <w:szCs w:val="28"/>
+        </w:rPr>
+        <w:t>_violation</w:t>
       </w:r>
       <w:proofErr w:type="spellEnd"/>
       <w:r>
@@ -905,6 +993,7 @@
           <w:szCs w:val="28"/>
         </w:rPr>
       </w:pPr>
+      <w:proofErr w:type="gramStart"/>
       <w:r>
         <w:rPr>
           <w:rFonts w:ascii="Times New Roman" w:hAnsi="Times New Roman" w:cs="Times New Roman"/>
@@ -920,7 +1009,16 @@
           <w:sz w:val="28"/>
           <w:szCs w:val="28"/>
         </w:rPr>
-        <w:t>relief_description</w:t>
+        <w:t>relief</w:t>
+      </w:r>
+      <w:proofErr w:type="gramEnd"/>
+      <w:r>
+        <w:rPr>
+          <w:rFonts w:ascii="Times New Roman" w:hAnsi="Times New Roman" w:cs="Times New Roman"/>
+          <w:sz w:val="28"/>
+          <w:szCs w:val="28"/>
+        </w:rPr>
+        <w:t>_description</w:t>
       </w:r>
       <w:proofErr w:type="spellEnd"/>
       <w:r>
@@ -1043,7 +1141,29 @@
                 <w:sz w:val="28"/>
                 <w:szCs w:val="28"/>
               </w:rPr>
-              <w:t>I swear or affirm by signing below that I have read this complaint and that to the best of my knowledge, the facts stated are true and correct. I Understand that it is my responsibility to provide a copy of this Complaint to each and every Defendant. I must provide proof to the Tribal Court that this complaint has been served before the action can proceed</w:t>
+              <w:t xml:space="preserve">I swear or affirm by signing below that I have read this complaint and that to the best of my knowledge, the facts stated are true and correct. I Understand that it is my responsibility to provide a copy of this Complaint to </w:t>
+            </w:r>
+            <w:proofErr w:type="gramStart"/>
+            <w:r>
+              <w:rPr>
+                <w:rFonts w:ascii="Times New Roman" w:hAnsi="Times New Roman" w:cs="Times New Roman"/>
+                <w:b/>
+                <w:bCs/>
+                <w:sz w:val="28"/>
+                <w:szCs w:val="28"/>
+              </w:rPr>
+              <w:t>each and every</w:t>
+            </w:r>
+            <w:proofErr w:type="gramEnd"/>
+            <w:r>
+              <w:rPr>
+                <w:rFonts w:ascii="Times New Roman" w:hAnsi="Times New Roman" w:cs="Times New Roman"/>
+                <w:b/>
+                <w:bCs/>
+                <w:sz w:val="28"/>
+                <w:szCs w:val="28"/>
+              </w:rPr>
+              <w:t xml:space="preserve"> Defendant. I must provide proof to the Tribal Court that this complaint has been served before the action can proceed</w:t>
             </w:r>
           </w:p>
         </w:tc>
@@ -1096,6 +1216,7 @@
         </w:rPr>
         <w:t xml:space="preserve"> </w:t>
       </w:r>
+      <w:proofErr w:type="gramStart"/>
       <w:r>
         <w:rPr>
           <w:rFonts w:ascii="Times New Roman" w:hAnsi="Times New Roman" w:cs="Times New Roman"/>
@@ -1110,7 +1231,16 @@
           <w:sz w:val="28"/>
           <w:szCs w:val="28"/>
         </w:rPr>
-        <w:t>users[0].</w:t>
+        <w:t>users</w:t>
+      </w:r>
+      <w:proofErr w:type="gramEnd"/>
+      <w:r>
+        <w:rPr>
+          <w:rFonts w:ascii="Times New Roman" w:hAnsi="Times New Roman" w:cs="Times New Roman"/>
+          <w:sz w:val="28"/>
+          <w:szCs w:val="28"/>
+        </w:rPr>
+        <w:t>[0].</w:t>
       </w:r>
       <w:r>
         <w:rPr>
@@ -1145,7 +1275,16 @@
           <w:sz w:val="28"/>
           <w:szCs w:val="28"/>
         </w:rPr>
-        <w:t xml:space="preserve">Signed Name </w:t>
+        <w:t>Signed Name</w:t>
+      </w:r>
+      <w:proofErr w:type="gramStart"/>
+      <w:r>
+        <w:rPr>
+          <w:rFonts w:ascii="Times New Roman" w:hAnsi="Times New Roman" w:cs="Times New Roman"/>
+          <w:sz w:val="28"/>
+          <w:szCs w:val="28"/>
+        </w:rPr>
+        <w:t xml:space="preserve"> </w:t>
       </w:r>
       <w:r>
         <w:rPr>
@@ -1161,6 +1300,133 @@
           <w:sz w:val="28"/>
           <w:szCs w:val="28"/>
         </w:rPr>
+        <w:t>{</w:t>
+      </w:r>
+      <w:proofErr w:type="gramEnd"/>
+      <w:r>
+        <w:rPr>
+          <w:rFonts w:ascii="Times New Roman" w:hAnsi="Times New Roman" w:cs="Times New Roman"/>
+          <w:sz w:val="28"/>
+          <w:szCs w:val="28"/>
+        </w:rPr>
+        <w:t xml:space="preserve">{ </w:t>
+      </w:r>
+      <w:r>
+        <w:rPr>
+          <w:rFonts w:ascii="Times New Roman" w:hAnsi="Times New Roman" w:cs="Times New Roman"/>
+          <w:sz w:val="28"/>
+          <w:szCs w:val="28"/>
+        </w:rPr>
+        <w:t>users[0].signature</w:t>
+      </w:r>
+      <w:r>
+        <w:rPr>
+          <w:rFonts w:ascii="Times New Roman" w:hAnsi="Times New Roman" w:cs="Times New Roman"/>
+          <w:sz w:val="28"/>
+          <w:szCs w:val="28"/>
+        </w:rPr>
+        <w:t xml:space="preserve"> </w:t>
+      </w:r>
+      <w:r>
+        <w:rPr>
+          <w:rFonts w:ascii="Times New Roman" w:hAnsi="Times New Roman" w:cs="Times New Roman"/>
+          <w:sz w:val="28"/>
+          <w:szCs w:val="28"/>
+        </w:rPr>
+        <w:t>}}</w:t>
+      </w:r>
+      <w:r>
+        <w:rPr>
+          <w:rFonts w:ascii="Times New Roman" w:hAnsi="Times New Roman" w:cs="Times New Roman"/>
+          <w:sz w:val="28"/>
+          <w:szCs w:val="28"/>
+        </w:rPr>
+        <w:t xml:space="preserve">                           </w:t>
+      </w:r>
+      <w:r>
+        <w:rPr>
+          <w:rFonts w:ascii="Times New Roman" w:hAnsi="Times New Roman" w:cs="Times New Roman"/>
+          <w:sz w:val="28"/>
+          <w:szCs w:val="28"/>
+        </w:rPr>
+        <w:t xml:space="preserve"> </w:t>
+      </w:r>
+      <w:r>
+        <w:rPr>
+          <w:rFonts w:ascii="Times New Roman" w:hAnsi="Times New Roman" w:cs="Times New Roman"/>
+          <w:sz w:val="28"/>
+          <w:szCs w:val="28"/>
+        </w:rPr>
+        <w:t>Date:</w:t>
+      </w:r>
+      <w:r>
+        <w:rPr>
+          <w:rFonts w:ascii="Times New Roman" w:hAnsi="Times New Roman" w:cs="Times New Roman"/>
+          <w:sz w:val="28"/>
+          <w:szCs w:val="28"/>
+        </w:rPr>
+        <w:t xml:space="preserve"> {{</w:t>
+      </w:r>
+      <w:proofErr w:type="spellStart"/>
+      <w:r>
+        <w:rPr>
+          <w:rFonts w:ascii="Times New Roman" w:hAnsi="Times New Roman" w:cs="Times New Roman"/>
+          <w:sz w:val="28"/>
+          <w:szCs w:val="28"/>
+        </w:rPr>
+        <w:t>signature_date</w:t>
+      </w:r>
+      <w:proofErr w:type="spellEnd"/>
+      <w:r>
+        <w:rPr>
+          <w:rFonts w:ascii="Times New Roman" w:hAnsi="Times New Roman" w:cs="Times New Roman"/>
+          <w:sz w:val="28"/>
+          <w:szCs w:val="28"/>
+        </w:rPr>
+        <w:t xml:space="preserve"> }} </w:t>
+      </w:r>
+    </w:p>
+    <w:p>
+      <w:pPr>
+        <w:spacing w:line="360" w:lineRule="auto"/>
+        <w:rPr>
+          <w:rFonts w:ascii="Times New Roman" w:hAnsi="Times New Roman" w:cs="Times New Roman"/>
+          <w:sz w:val="28"/>
+          <w:szCs w:val="28"/>
+        </w:rPr>
+      </w:pPr>
+    </w:p>
+    <w:p>
+      <w:pPr>
+        <w:rPr>
+          <w:rFonts w:ascii="Times New Roman" w:eastAsia="Times New Roman" w:hAnsi="Times New Roman" w:cs="Times New Roman"/>
+          <w:sz w:val="28"/>
+          <w:szCs w:val="28"/>
+        </w:rPr>
+      </w:pPr>
+      <w:r>
+        <w:rPr>
+          <w:rFonts w:ascii="Times New Roman" w:hAnsi="Times New Roman" w:cs="Times New Roman"/>
+          <w:sz w:val="28"/>
+          <w:szCs w:val="28"/>
+        </w:rPr>
+        <w:t>Address:</w:t>
+      </w:r>
+      <w:r>
+        <w:rPr>
+          <w:rFonts w:ascii="Times New Roman" w:hAnsi="Times New Roman" w:cs="Times New Roman"/>
+          <w:sz w:val="28"/>
+          <w:szCs w:val="28"/>
+        </w:rPr>
+        <w:t xml:space="preserve"> </w:t>
+      </w:r>
+      <w:proofErr w:type="gramStart"/>
+      <w:r>
+        <w:rPr>
+          <w:rFonts w:ascii="Times New Roman" w:hAnsi="Times New Roman" w:cs="Times New Roman"/>
+          <w:sz w:val="28"/>
+          <w:szCs w:val="28"/>
+        </w:rPr>
         <w:t xml:space="preserve">{{ </w:t>
       </w:r>
       <w:r>
@@ -1169,7 +1435,70 @@
           <w:sz w:val="28"/>
           <w:szCs w:val="28"/>
         </w:rPr>
-        <w:t>users[0].signature</w:t>
+        <w:t>users</w:t>
+      </w:r>
+      <w:proofErr w:type="gramEnd"/>
+      <w:r>
+        <w:rPr>
+          <w:rFonts w:ascii="Times New Roman" w:hAnsi="Times New Roman" w:cs="Times New Roman"/>
+          <w:sz w:val="28"/>
+          <w:szCs w:val="28"/>
+        </w:rPr>
+        <w:t>[0].</w:t>
+      </w:r>
+      <w:proofErr w:type="spellStart"/>
+      <w:r>
+        <w:rPr>
+          <w:rFonts w:ascii="Times New Roman" w:hAnsi="Times New Roman" w:cs="Times New Roman"/>
+          <w:sz w:val="28"/>
+          <w:szCs w:val="28"/>
+        </w:rPr>
+        <w:t>address.on_one_line</w:t>
+      </w:r>
+      <w:proofErr w:type="spellEnd"/>
+      <w:r>
+        <w:rPr>
+          <w:rFonts w:ascii="Times New Roman" w:hAnsi="Times New Roman" w:cs="Times New Roman"/>
+          <w:sz w:val="28"/>
+          <w:szCs w:val="28"/>
+        </w:rPr>
+        <w:t>()</w:t>
+      </w:r>
+      <w:r>
+        <w:rPr>
+          <w:rFonts w:ascii="Times New Roman" w:hAnsi="Times New Roman" w:cs="Times New Roman"/>
+          <w:sz w:val="28"/>
+          <w:szCs w:val="28"/>
+        </w:rPr>
+        <w:t>}}</w:t>
+      </w:r>
+    </w:p>
+    <w:p>
+      <w:pPr>
+        <w:spacing w:line="360" w:lineRule="auto"/>
+        <w:rPr>
+          <w:rFonts w:ascii="Times New Roman" w:hAnsi="Times New Roman" w:cs="Times New Roman"/>
+          <w:sz w:val="28"/>
+          <w:szCs w:val="28"/>
+        </w:rPr>
+      </w:pPr>
+    </w:p>
+    <w:p>
+      <w:pPr>
+        <w:spacing w:line="360" w:lineRule="auto"/>
+        <w:rPr>
+          <w:rFonts w:ascii="Times New Roman" w:hAnsi="Times New Roman" w:cs="Times New Roman"/>
+          <w:sz w:val="28"/>
+          <w:szCs w:val="28"/>
+        </w:rPr>
+      </w:pPr>
+      <w:r>
+        <w:rPr>
+          <w:rFonts w:ascii="Times New Roman" w:hAnsi="Times New Roman" w:cs="Times New Roman"/>
+          <w:sz w:val="28"/>
+          <w:szCs w:val="28"/>
+        </w:rPr>
+        <w:t>Phone Number:</w:t>
       </w:r>
       <w:r>
         <w:rPr>
@@ -1179,99 +1508,7 @@
         </w:rPr>
         <w:t xml:space="preserve"> </w:t>
       </w:r>
-      <w:r>
-        <w:rPr>
-          <w:rFonts w:ascii="Times New Roman" w:hAnsi="Times New Roman" w:cs="Times New Roman"/>
-          <w:sz w:val="28"/>
-          <w:szCs w:val="28"/>
-        </w:rPr>
-        <w:t>}}</w:t>
-      </w:r>
-      <w:r>
-        <w:rPr>
-          <w:rFonts w:ascii="Times New Roman" w:hAnsi="Times New Roman" w:cs="Times New Roman"/>
-          <w:sz w:val="28"/>
-          <w:szCs w:val="28"/>
-        </w:rPr>
-        <w:t xml:space="preserve">                           </w:t>
-      </w:r>
-      <w:r>
-        <w:rPr>
-          <w:rFonts w:ascii="Times New Roman" w:hAnsi="Times New Roman" w:cs="Times New Roman"/>
-          <w:sz w:val="28"/>
-          <w:szCs w:val="28"/>
-        </w:rPr>
-        <w:t xml:space="preserve"> </w:t>
-      </w:r>
-      <w:r>
-        <w:rPr>
-          <w:rFonts w:ascii="Times New Roman" w:hAnsi="Times New Roman" w:cs="Times New Roman"/>
-          <w:sz w:val="28"/>
-          <w:szCs w:val="28"/>
-        </w:rPr>
-        <w:t>Date:</w:t>
-      </w:r>
-      <w:r>
-        <w:rPr>
-          <w:rFonts w:ascii="Times New Roman" w:hAnsi="Times New Roman" w:cs="Times New Roman"/>
-          <w:sz w:val="28"/>
-          <w:szCs w:val="28"/>
-        </w:rPr>
-        <w:t xml:space="preserve"> {{</w:t>
-      </w:r>
-      <w:proofErr w:type="spellStart"/>
-      <w:r>
-        <w:rPr>
-          <w:rFonts w:ascii="Times New Roman" w:hAnsi="Times New Roman" w:cs="Times New Roman"/>
-          <w:sz w:val="28"/>
-          <w:szCs w:val="28"/>
-        </w:rPr>
-        <w:t>signature_date</w:t>
-      </w:r>
-      <w:proofErr w:type="spellEnd"/>
-      <w:r>
-        <w:rPr>
-          <w:rFonts w:ascii="Times New Roman" w:hAnsi="Times New Roman" w:cs="Times New Roman"/>
-          <w:sz w:val="28"/>
-          <w:szCs w:val="28"/>
-        </w:rPr>
-        <w:t xml:space="preserve"> }} </w:t>
-      </w:r>
-    </w:p>
-    <w:p>
-      <w:pPr>
-        <w:spacing w:line="360" w:lineRule="auto"/>
-        <w:rPr>
-          <w:rFonts w:ascii="Times New Roman" w:hAnsi="Times New Roman" w:cs="Times New Roman"/>
-          <w:sz w:val="28"/>
-          <w:szCs w:val="28"/>
-        </w:rPr>
-      </w:pPr>
-    </w:p>
-    <w:p>
-      <w:pPr>
-        <w:rPr>
-          <w:rFonts w:ascii="Times New Roman" w:eastAsia="Times New Roman" w:hAnsi="Times New Roman" w:cs="Times New Roman"/>
-          <w:sz w:val="28"/>
-          <w:szCs w:val="28"/>
-        </w:rPr>
-      </w:pPr>
-      <w:r>
-        <w:rPr>
-          <w:rFonts w:ascii="Times New Roman" w:hAnsi="Times New Roman" w:cs="Times New Roman"/>
-          <w:sz w:val="28"/>
-          <w:szCs w:val="28"/>
-        </w:rPr>
-        <w:t>Address:</w:t>
-      </w:r>
-      <w:r>
-        <w:rPr>
-          <w:rFonts w:ascii="Times New Roman" w:hAnsi="Times New Roman" w:cs="Times New Roman"/>
-          <w:sz w:val="28"/>
-          <w:szCs w:val="28"/>
-        </w:rPr>
-        <w:t xml:space="preserve"> </w:t>
-      </w:r>
+      <w:proofErr w:type="gramStart"/>
       <w:r>
         <w:rPr>
           <w:rFonts w:ascii="Times New Roman" w:hAnsi="Times New Roman" w:cs="Times New Roman"/>
@@ -1286,85 +1523,16 @@
           <w:sz w:val="28"/>
           <w:szCs w:val="28"/>
         </w:rPr>
-        <w:t>users[0].</w:t>
-      </w:r>
-      <w:proofErr w:type="spellStart"/>
-      <w:r>
-        <w:rPr>
-          <w:rFonts w:ascii="Times New Roman" w:hAnsi="Times New Roman" w:cs="Times New Roman"/>
-          <w:sz w:val="28"/>
-          <w:szCs w:val="28"/>
-        </w:rPr>
-        <w:t>address.on_one_line</w:t>
-      </w:r>
-      <w:proofErr w:type="spellEnd"/>
-      <w:r>
-        <w:rPr>
-          <w:rFonts w:ascii="Times New Roman" w:hAnsi="Times New Roman" w:cs="Times New Roman"/>
-          <w:sz w:val="28"/>
-          <w:szCs w:val="28"/>
-        </w:rPr>
-        <w:t>()</w:t>
-      </w:r>
-      <w:r>
-        <w:rPr>
-          <w:rFonts w:ascii="Times New Roman" w:hAnsi="Times New Roman" w:cs="Times New Roman"/>
-          <w:sz w:val="28"/>
-          <w:szCs w:val="28"/>
-        </w:rPr>
-        <w:t>}}</w:t>
-      </w:r>
-    </w:p>
-    <w:p>
-      <w:pPr>
-        <w:spacing w:line="360" w:lineRule="auto"/>
-        <w:rPr>
-          <w:rFonts w:ascii="Times New Roman" w:hAnsi="Times New Roman" w:cs="Times New Roman"/>
-          <w:sz w:val="28"/>
-          <w:szCs w:val="28"/>
-        </w:rPr>
-      </w:pPr>
-    </w:p>
-    <w:p>
-      <w:pPr>
-        <w:spacing w:line="360" w:lineRule="auto"/>
-        <w:rPr>
-          <w:rFonts w:ascii="Times New Roman" w:hAnsi="Times New Roman" w:cs="Times New Roman"/>
-          <w:sz w:val="28"/>
-          <w:szCs w:val="28"/>
-        </w:rPr>
-      </w:pPr>
-      <w:r>
-        <w:rPr>
-          <w:rFonts w:ascii="Times New Roman" w:hAnsi="Times New Roman" w:cs="Times New Roman"/>
-          <w:sz w:val="28"/>
-          <w:szCs w:val="28"/>
-        </w:rPr>
-        <w:t>Phone Number:</w:t>
-      </w:r>
-      <w:r>
-        <w:rPr>
-          <w:rFonts w:ascii="Times New Roman" w:hAnsi="Times New Roman" w:cs="Times New Roman"/>
-          <w:sz w:val="28"/>
-          <w:szCs w:val="28"/>
-        </w:rPr>
-        <w:t xml:space="preserve"> </w:t>
-      </w:r>
-      <w:r>
-        <w:rPr>
-          <w:rFonts w:ascii="Times New Roman" w:hAnsi="Times New Roman" w:cs="Times New Roman"/>
-          <w:sz w:val="28"/>
-          <w:szCs w:val="28"/>
-        </w:rPr>
-        <w:t xml:space="preserve">{{ </w:t>
-      </w:r>
-      <w:r>
-        <w:rPr>
-          <w:rFonts w:ascii="Times New Roman" w:hAnsi="Times New Roman" w:cs="Times New Roman"/>
-          <w:sz w:val="28"/>
-          <w:szCs w:val="28"/>
-        </w:rPr>
-        <w:t>users[0].</w:t>
+        <w:t>users</w:t>
+      </w:r>
+      <w:proofErr w:type="gramEnd"/>
+      <w:r>
+        <w:rPr>
+          <w:rFonts w:ascii="Times New Roman" w:hAnsi="Times New Roman" w:cs="Times New Roman"/>
+          <w:sz w:val="28"/>
+          <w:szCs w:val="28"/>
+        </w:rPr>
+        <w:t>[0].</w:t>
       </w:r>
       <w:proofErr w:type="spellStart"/>
       <w:r>
@@ -1412,7 +1580,7 @@
 </file>
 
 <file path=word/endnotes.xml><?xml version="1.0" encoding="utf-8"?>
-<w:endnotes xmlns:wpc="http://schemas.microsoft.com/office/word/2010/wordprocessingCanvas" xmlns:cx="http://schemas.microsoft.com/office/drawing/2014/chartex" xmlns:cx1="http://schemas.microsoft.com/office/drawing/2015/9/8/chartex" xmlns:cx2="http://schemas.microsoft.com/office/drawing/2015/10/21/chartex" xmlns:cx3="http://schemas.microsoft.com/office/drawing/2016/5/9/chartex" xmlns:cx4="http://schemas.microsoft.com/office/drawing/2016/5/10/chartex" xmlns:cx5="http://schemas.microsoft.com/office/drawing/2016/5/11/chartex" xmlns:cx6="http://schemas.microsoft.com/office/drawing/2016/5/12/chartex" xmlns:cx7="http://schemas.microsoft.com/office/drawing/2016/5/13/chartex" xmlns:cx8="http://schemas.microsoft.com/office/drawing/2016/5/14/chartex" xmlns:mc="http://schemas.openxmlformats.org/markup-compatibility/2006" xmlns:aink="http://schemas.microsoft.com/office/drawing/2016/ink" xmlns:am3d="http://schemas.microsoft.com/office/drawing/2017/model3d" xmlns:o="urn:schemas-microsoft-com:office:office" xmlns:oel="http://schemas.microsoft.com/office/2019/extlst" xmlns:r="http://schemas.openxmlformats.org/officeDocument/2006/relationships" xmlns:m="http://schemas.openxmlformats.org/officeDocument/2006/math" xmlns:v="urn:schemas-microsoft-com:vml" xmlns:wp14="http://schemas.microsoft.com/office/word/2010/wordprocessingDrawing" xmlns:wp="http://schemas.openxmlformats.org/drawingml/2006/wordprocessingDrawing" xmlns:w10="urn:schemas-microsoft-com:office:word" xmlns:w="http://schemas.openxmlformats.org/wordprocessingml/2006/main" xmlns:w14="http://schemas.microsoft.com/office/word/2010/wordml" xmlns:w15="http://schemas.microsoft.com/office/word/2012/wordml" xmlns:w16cex="http://schemas.microsoft.com/office/word/2018/wordml/cex" xmlns:w16cid="http://schemas.microsoft.com/office/word/2016/wordml/cid" xmlns:w16="http://schemas.microsoft.com/office/word/2018/wordml" xmlns:w16sdtdh="http://schemas.microsoft.com/office/word/2020/wordml/sdtdatahash" xmlns:w16se="http://schemas.microsoft.com/office/word/2015/wordml/symex" xmlns:wpg="http://schemas.microsoft.com/office/word/2010/wordprocessingGroup" xmlns:wpi="http://schemas.microsoft.com/office/word/2010/wordprocessingInk" xmlns:wne="http://schemas.microsoft.com/office/word/2006/wordml" xmlns:wps="http://schemas.microsoft.com/office/word/2010/wordprocessingShape" mc:Ignorable="w14 w15 w16se w16cid w16 w16cex w16sdtdh wp14">
+<w:endnotes xmlns:wpc="http://schemas.microsoft.com/office/word/2010/wordprocessingCanvas" xmlns:cx="http://schemas.microsoft.com/office/drawing/2014/chartex" xmlns:cx1="http://schemas.microsoft.com/office/drawing/2015/9/8/chartex" xmlns:cx2="http://schemas.microsoft.com/office/drawing/2015/10/21/chartex" xmlns:cx3="http://schemas.microsoft.com/office/drawing/2016/5/9/chartex" xmlns:cx4="http://schemas.microsoft.com/office/drawing/2016/5/10/chartex" xmlns:cx5="http://schemas.microsoft.com/office/drawing/2016/5/11/chartex" xmlns:cx6="http://schemas.microsoft.com/office/drawing/2016/5/12/chartex" xmlns:cx7="http://schemas.microsoft.com/office/drawing/2016/5/13/chartex" xmlns:cx8="http://schemas.microsoft.com/office/drawing/2016/5/14/chartex" xmlns:mc="http://schemas.openxmlformats.org/markup-compatibility/2006" xmlns:aink="http://schemas.microsoft.com/office/drawing/2016/ink" xmlns:am3d="http://schemas.microsoft.com/office/drawing/2017/model3d" xmlns:o="urn:schemas-microsoft-com:office:office" xmlns:oel="http://schemas.microsoft.com/office/2019/extlst" xmlns:r="http://schemas.openxmlformats.org/officeDocument/2006/relationships" xmlns:m="http://schemas.openxmlformats.org/officeDocument/2006/math" xmlns:v="urn:schemas-microsoft-com:vml" xmlns:wp14="http://schemas.microsoft.com/office/word/2010/wordprocessingDrawing" xmlns:wp="http://schemas.openxmlformats.org/drawingml/2006/wordprocessingDrawing" xmlns:w10="urn:schemas-microsoft-com:office:word" xmlns:w="http://schemas.openxmlformats.org/wordprocessingml/2006/main" xmlns:w14="http://schemas.microsoft.com/office/word/2010/wordml" xmlns:w15="http://schemas.microsoft.com/office/word/2012/wordml" xmlns:w16cex="http://schemas.microsoft.com/office/word/2018/wordml/cex" xmlns:w16cid="http://schemas.microsoft.com/office/word/2016/wordml/cid" xmlns:w16="http://schemas.microsoft.com/office/word/2018/wordml" xmlns:w16du="http://schemas.microsoft.com/office/word/2023/wordml/word16du" xmlns:w16sdtdh="http://schemas.microsoft.com/office/word/2020/wordml/sdtdatahash" xmlns:w16se="http://schemas.microsoft.com/office/word/2015/wordml/symex" xmlns:wpg="http://schemas.microsoft.com/office/word/2010/wordprocessingGroup" xmlns:wpi="http://schemas.microsoft.com/office/word/2010/wordprocessingInk" xmlns:wne="http://schemas.microsoft.com/office/word/2006/wordml" xmlns:wps="http://schemas.microsoft.com/office/word/2010/wordprocessingShape" mc:Ignorable="w14 w15 w16se w16cid w16 w16cex w16sdtdh w16du wp14">
   <w:endnote w:type="separator" w:id="-1">
     <w:p>
       <w:r>
@@ -1431,7 +1599,7 @@
 </file>
 
 <file path=word/footnotes.xml><?xml version="1.0" encoding="utf-8"?>
-<w:footnotes xmlns:wpc="http://schemas.microsoft.com/office/word/2010/wordprocessingCanvas" xmlns:cx="http://schemas.microsoft.com/office/drawing/2014/chartex" xmlns:cx1="http://schemas.microsoft.com/office/drawing/2015/9/8/chartex" xmlns:cx2="http://schemas.microsoft.com/office/drawing/2015/10/21/chartex" xmlns:cx3="http://schemas.microsoft.com/office/drawing/2016/5/9/chartex" xmlns:cx4="http://schemas.microsoft.com/office/drawing/2016/5/10/chartex" xmlns:cx5="http://schemas.microsoft.com/office/drawing/2016/5/11/chartex" xmlns:cx6="http://schemas.microsoft.com/office/drawing/2016/5/12/chartex" xmlns:cx7="http://schemas.microsoft.com/office/drawing/2016/5/13/chartex" xmlns:cx8="http://schemas.microsoft.com/office/drawing/2016/5/14/chartex" xmlns:mc="http://schemas.openxmlformats.org/markup-compatibility/2006" xmlns:aink="http://schemas.microsoft.com/office/drawing/2016/ink" xmlns:am3d="http://schemas.microsoft.com/office/drawing/2017/model3d" xmlns:o="urn:schemas-microsoft-com:office:office" xmlns:oel="http://schemas.microsoft.com/office/2019/extlst" xmlns:r="http://schemas.openxmlformats.org/officeDocument/2006/relationships" xmlns:m="http://schemas.openxmlformats.org/officeDocument/2006/math" xmlns:v="urn:schemas-microsoft-com:vml" xmlns:wp14="http://schemas.microsoft.com/office/word/2010/wordprocessingDrawing" xmlns:wp="http://schemas.openxmlformats.org/drawingml/2006/wordprocessingDrawing" xmlns:w10="urn:schemas-microsoft-com:office:word" xmlns:w="http://schemas.openxmlformats.org/wordprocessingml/2006/main" xmlns:w14="http://schemas.microsoft.com/office/word/2010/wordml" xmlns:w15="http://schemas.microsoft.com/office/word/2012/wordml" xmlns:w16cex="http://schemas.microsoft.com/office/word/2018/wordml/cex" xmlns:w16cid="http://schemas.microsoft.com/office/word/2016/wordml/cid" xmlns:w16="http://schemas.microsoft.com/office/word/2018/wordml" xmlns:w16sdtdh="http://schemas.microsoft.com/office/word/2020/wordml/sdtdatahash" xmlns:w16se="http://schemas.microsoft.com/office/word/2015/wordml/symex" xmlns:wpg="http://schemas.microsoft.com/office/word/2010/wordprocessingGroup" xmlns:wpi="http://schemas.microsoft.com/office/word/2010/wordprocessingInk" xmlns:wne="http://schemas.microsoft.com/office/word/2006/wordml" xmlns:wps="http://schemas.microsoft.com/office/word/2010/wordprocessingShape" mc:Ignorable="w14 w15 w16se w16cid w16 w16cex w16sdtdh wp14">
+<w:footnotes xmlns:wpc="http://schemas.microsoft.com/office/word/2010/wordprocessingCanvas" xmlns:cx="http://schemas.microsoft.com/office/drawing/2014/chartex" xmlns:cx1="http://schemas.microsoft.com/office/drawing/2015/9/8/chartex" xmlns:cx2="http://schemas.microsoft.com/office/drawing/2015/10/21/chartex" xmlns:cx3="http://schemas.microsoft.com/office/drawing/2016/5/9/chartex" xmlns:cx4="http://schemas.microsoft.com/office/drawing/2016/5/10/chartex" xmlns:cx5="http://schemas.microsoft.com/office/drawing/2016/5/11/chartex" xmlns:cx6="http://schemas.microsoft.com/office/drawing/2016/5/12/chartex" xmlns:cx7="http://schemas.microsoft.com/office/drawing/2016/5/13/chartex" xmlns:cx8="http://schemas.microsoft.com/office/drawing/2016/5/14/chartex" xmlns:mc="http://schemas.openxmlformats.org/markup-compatibility/2006" xmlns:aink="http://schemas.microsoft.com/office/drawing/2016/ink" xmlns:am3d="http://schemas.microsoft.com/office/drawing/2017/model3d" xmlns:o="urn:schemas-microsoft-com:office:office" xmlns:oel="http://schemas.microsoft.com/office/2019/extlst" xmlns:r="http://schemas.openxmlformats.org/officeDocument/2006/relationships" xmlns:m="http://schemas.openxmlformats.org/officeDocument/2006/math" xmlns:v="urn:schemas-microsoft-com:vml" xmlns:wp14="http://schemas.microsoft.com/office/word/2010/wordprocessingDrawing" xmlns:wp="http://schemas.openxmlformats.org/drawingml/2006/wordprocessingDrawing" xmlns:w10="urn:schemas-microsoft-com:office:word" xmlns:w="http://schemas.openxmlformats.org/wordprocessingml/2006/main" xmlns:w14="http://schemas.microsoft.com/office/word/2010/wordml" xmlns:w15="http://schemas.microsoft.com/office/word/2012/wordml" xmlns:w16cex="http://schemas.microsoft.com/office/word/2018/wordml/cex" xmlns:w16cid="http://schemas.microsoft.com/office/word/2016/wordml/cid" xmlns:w16="http://schemas.microsoft.com/office/word/2018/wordml" xmlns:w16du="http://schemas.microsoft.com/office/word/2023/wordml/word16du" xmlns:w16sdtdh="http://schemas.microsoft.com/office/word/2020/wordml/sdtdatahash" xmlns:w16se="http://schemas.microsoft.com/office/word/2015/wordml/symex" xmlns:wpg="http://schemas.microsoft.com/office/word/2010/wordprocessingGroup" xmlns:wpi="http://schemas.microsoft.com/office/word/2010/wordprocessingInk" xmlns:wne="http://schemas.microsoft.com/office/word/2006/wordml" xmlns:wps="http://schemas.microsoft.com/office/word/2010/wordprocessingShape" mc:Ignorable="w14 w15 w16se w16cid w16 w16cex w16sdtdh w16du wp14">
   <w:footnote w:type="separator" w:id="-1">
     <w:p>
       <w:r>
@@ -1450,7 +1618,7 @@
 </file>
 
 <file path=word/styles.xml><?xml version="1.0" encoding="utf-8"?>
-<w:styles xmlns:mc="http://schemas.openxmlformats.org/markup-compatibility/2006" xmlns:r="http://schemas.openxmlformats.org/officeDocument/2006/relationships" xmlns:w="http://schemas.openxmlformats.org/wordprocessingml/2006/main" xmlns:w14="http://schemas.microsoft.com/office/word/2010/wordml" xmlns:w15="http://schemas.microsoft.com/office/word/2012/wordml" xmlns:w16cex="http://schemas.microsoft.com/office/word/2018/wordml/cex" xmlns:w16cid="http://schemas.microsoft.com/office/word/2016/wordml/cid" xmlns:w16="http://schemas.microsoft.com/office/word/2018/wordml" xmlns:w16sdtdh="http://schemas.microsoft.com/office/word/2020/wordml/sdtdatahash" xmlns:w16se="http://schemas.microsoft.com/office/word/2015/wordml/symex" mc:Ignorable="w14 w15 w16se w16cid w16 w16cex w16sdtdh">
+<w:styles xmlns:mc="http://schemas.openxmlformats.org/markup-compatibility/2006" xmlns:r="http://schemas.openxmlformats.org/officeDocument/2006/relationships" xmlns:w="http://schemas.openxmlformats.org/wordprocessingml/2006/main" xmlns:w14="http://schemas.microsoft.com/office/word/2010/wordml" xmlns:w15="http://schemas.microsoft.com/office/word/2012/wordml" xmlns:w16cex="http://schemas.microsoft.com/office/word/2018/wordml/cex" xmlns:w16cid="http://schemas.microsoft.com/office/word/2016/wordml/cid" xmlns:w16="http://schemas.microsoft.com/office/word/2018/wordml" xmlns:w16du="http://schemas.microsoft.com/office/word/2023/wordml/word16du" xmlns:w16sdtdh="http://schemas.microsoft.com/office/word/2020/wordml/sdtdatahash" xmlns:w16se="http://schemas.microsoft.com/office/word/2015/wordml/symex" mc:Ignorable="w14 w15 w16se w16cid w16 w16cex w16sdtdh w16du">
   <w:docDefaults>
     <w:rPrDefault>
       <w:rPr>

</xml_diff>

<commit_message>
2-10-2025 Commit; Affidavit integrated with instructions
</commit_message>
<xml_diff>
--- a/docassemble/ComplaintMashpeeCourt/data/templates/Complaint_-_Mashpee_Wampanoag_Tribal_Court.docx
+++ b/docassemble/ComplaintMashpeeCourt/data/templates/Complaint_-_Mashpee_Wampanoag_Tribal_Court.docx
@@ -19,7 +19,7 @@
           <w:szCs w:val="28"/>
         </w:rPr>
         <w:drawing>
-          <wp:anchor distT="0" distB="0" distL="114300" distR="114300" simplePos="0" relativeHeight="251664384" behindDoc="0" locked="0" layoutInCell="1" allowOverlap="1" wp14:anchorId="0BA416BE" wp14:editId="35E4AFB3">
+          <wp:anchor distT="0" distB="0" distL="114300" distR="114300" simplePos="0" relativeHeight="251664384" behindDoc="0" locked="0" layoutInCell="1" allowOverlap="1" wp14:anchorId="0BA416BE" wp14:editId="50271568">
             <wp:simplePos x="0" y="0"/>
             <wp:positionH relativeFrom="margin">
               <wp:align>center</wp:align>
@@ -219,16 +219,7 @@
           <w:sz w:val="28"/>
           <w:szCs w:val="28"/>
         </w:rPr>
-        <w:t xml:space="preserve"> </w:t>
-      </w:r>
-      <w:proofErr w:type="gramStart"/>
-      <w:r>
-        <w:rPr>
-          <w:rFonts w:ascii="Times New Roman" w:hAnsi="Times New Roman" w:cs="Times New Roman"/>
-          <w:sz w:val="28"/>
-          <w:szCs w:val="28"/>
-        </w:rPr>
-        <w:t xml:space="preserve">{{ </w:t>
+        <w:t xml:space="preserve"> {{ </w:t>
       </w:r>
       <w:proofErr w:type="spellStart"/>
       <w:r>
@@ -237,16 +228,7 @@
           <w:sz w:val="28"/>
           <w:szCs w:val="28"/>
         </w:rPr>
-        <w:t>enrollment</w:t>
-      </w:r>
-      <w:proofErr w:type="gramEnd"/>
-      <w:r>
-        <w:rPr>
-          <w:rFonts w:ascii="Times New Roman" w:hAnsi="Times New Roman" w:cs="Times New Roman"/>
-          <w:sz w:val="28"/>
-          <w:szCs w:val="28"/>
-        </w:rPr>
-        <w:t>_number</w:t>
+        <w:t>enrollment_number</w:t>
       </w:r>
       <w:proofErr w:type="spellEnd"/>
       <w:r>
@@ -309,9 +291,64 @@
           <w:sz w:val="28"/>
           <w:szCs w:val="28"/>
         </w:rPr>
-        <w:t>Plaintiff</w:t>
-      </w:r>
-      <w:proofErr w:type="gramStart"/>
+        <w:t>Plaintiff:</w:t>
+      </w:r>
+      <w:r>
+        <w:rPr>
+          <w:rFonts w:ascii="Times New Roman" w:hAnsi="Times New Roman" w:cs="Times New Roman"/>
+          <w:sz w:val="28"/>
+          <w:szCs w:val="28"/>
+        </w:rPr>
+        <w:t xml:space="preserve"> </w:t>
+      </w:r>
+      <w:r>
+        <w:rPr>
+          <w:rFonts w:ascii="Times New Roman" w:hAnsi="Times New Roman" w:cs="Times New Roman"/>
+          <w:sz w:val="28"/>
+          <w:szCs w:val="28"/>
+        </w:rPr>
+        <w:t xml:space="preserve"> </w:t>
+      </w:r>
+      <w:r>
+        <w:rPr>
+          <w:rFonts w:ascii="Times New Roman" w:hAnsi="Times New Roman" w:cs="Times New Roman"/>
+          <w:sz w:val="28"/>
+          <w:szCs w:val="28"/>
+        </w:rPr>
+        <w:tab/>
+      </w:r>
+      <w:r>
+        <w:rPr>
+          <w:rFonts w:ascii="Times New Roman" w:hAnsi="Times New Roman" w:cs="Times New Roman"/>
+          <w:sz w:val="28"/>
+          <w:szCs w:val="28"/>
+        </w:rPr>
+        <w:tab/>
+      </w:r>
+      <w:r>
+        <w:rPr>
+          <w:rFonts w:ascii="Times New Roman" w:hAnsi="Times New Roman" w:cs="Times New Roman"/>
+          <w:sz w:val="28"/>
+          <w:szCs w:val="28"/>
+        </w:rPr>
+        <w:tab/>
+      </w:r>
+      <w:r>
+        <w:rPr>
+          <w:rFonts w:ascii="Times New Roman" w:hAnsi="Times New Roman" w:cs="Times New Roman"/>
+          <w:sz w:val="28"/>
+          <w:szCs w:val="28"/>
+        </w:rPr>
+        <w:tab/>
+      </w:r>
+      <w:r>
+        <w:rPr>
+          <w:rFonts w:ascii="Times New Roman" w:hAnsi="Times New Roman" w:cs="Times New Roman"/>
+          <w:sz w:val="28"/>
+          <w:szCs w:val="28"/>
+        </w:rPr>
+        <w:tab/>
+      </w:r>
       <w:r>
         <w:rPr>
           <w:rFonts w:ascii="Times New Roman" w:hAnsi="Times New Roman" w:cs="Times New Roman"/>
@@ -320,7 +357,49 @@
           <w:sz w:val="28"/>
           <w:szCs w:val="28"/>
         </w:rPr>
-        <w:t>:</w:t>
+        <w:t>Defendant:</w:t>
+      </w:r>
+    </w:p>
+    <w:p>
+      <w:pPr>
+        <w:spacing w:line="360" w:lineRule="auto"/>
+        <w:rPr>
+          <w:rFonts w:ascii="Times New Roman" w:hAnsi="Times New Roman" w:cs="Times New Roman"/>
+          <w:sz w:val="28"/>
+          <w:szCs w:val="28"/>
+        </w:rPr>
+      </w:pPr>
+      <w:r>
+        <w:rPr>
+          <w:rFonts w:ascii="Times New Roman" w:hAnsi="Times New Roman" w:cs="Times New Roman"/>
+          <w:sz w:val="28"/>
+          <w:szCs w:val="28"/>
+        </w:rPr>
+        <w:t xml:space="preserve">{{ </w:t>
+      </w:r>
+      <w:r>
+        <w:rPr>
+          <w:rFonts w:ascii="Times New Roman" w:hAnsi="Times New Roman" w:cs="Times New Roman"/>
+          <w:sz w:val="28"/>
+          <w:szCs w:val="28"/>
+        </w:rPr>
+        <w:t>users</w:t>
+      </w:r>
+      <w:r>
+        <w:rPr>
+          <w:rFonts w:ascii="Times New Roman" w:hAnsi="Times New Roman" w:cs="Times New Roman"/>
+          <w:sz w:val="28"/>
+          <w:szCs w:val="28"/>
+        </w:rPr>
+        <w:t>[0].</w:t>
+      </w:r>
+      <w:r>
+        <w:rPr>
+          <w:rFonts w:ascii="Times New Roman" w:hAnsi="Times New Roman" w:cs="Times New Roman"/>
+          <w:sz w:val="28"/>
+          <w:szCs w:val="28"/>
+        </w:rPr>
+        <w:t>name</w:t>
       </w:r>
       <w:r>
         <w:rPr>
@@ -336,6 +415,89 @@
           <w:sz w:val="28"/>
           <w:szCs w:val="28"/>
         </w:rPr>
+        <w:t>}}</w:t>
+      </w:r>
+      <w:r>
+        <w:rPr>
+          <w:rFonts w:ascii="Times New Roman" w:hAnsi="Times New Roman" w:cs="Times New Roman"/>
+          <w:sz w:val="28"/>
+          <w:szCs w:val="28"/>
+        </w:rPr>
+        <w:tab/>
+      </w:r>
+      <w:r>
+        <w:rPr>
+          <w:rFonts w:ascii="Times New Roman" w:hAnsi="Times New Roman" w:cs="Times New Roman"/>
+          <w:sz w:val="28"/>
+          <w:szCs w:val="28"/>
+        </w:rPr>
+        <w:tab/>
+      </w:r>
+      <w:r>
+        <w:rPr>
+          <w:rFonts w:ascii="Times New Roman" w:hAnsi="Times New Roman" w:cs="Times New Roman"/>
+          <w:sz w:val="28"/>
+          <w:szCs w:val="28"/>
+        </w:rPr>
+        <w:tab/>
+        <w:t xml:space="preserve">{{ </w:t>
+      </w:r>
+      <w:r>
+        <w:rPr>
+          <w:rFonts w:ascii="Times New Roman" w:hAnsi="Times New Roman" w:cs="Times New Roman"/>
+          <w:sz w:val="28"/>
+          <w:szCs w:val="28"/>
+        </w:rPr>
+        <w:t xml:space="preserve">“Mashpee Wampanoag” if </w:t>
+      </w:r>
+      <w:proofErr w:type="spellStart"/>
+      <w:r>
+        <w:rPr>
+          <w:rFonts w:ascii="Times New Roman" w:hAnsi="Times New Roman" w:cs="Times New Roman"/>
+          <w:sz w:val="26"/>
+          <w:szCs w:val="26"/>
+        </w:rPr>
+        <w:t>is_against_mashpee</w:t>
+      </w:r>
+      <w:proofErr w:type="spellEnd"/>
+      <w:r>
+        <w:rPr>
+          <w:rFonts w:ascii="Times New Roman" w:hAnsi="Times New Roman" w:cs="Times New Roman"/>
+          <w:sz w:val="26"/>
+          <w:szCs w:val="26"/>
+        </w:rPr>
+        <w:t xml:space="preserve"> else </w:t>
+      </w:r>
+      <w:r>
+        <w:rPr>
+          <w:rFonts w:ascii="Times New Roman" w:hAnsi="Times New Roman" w:cs="Times New Roman"/>
+          <w:sz w:val="28"/>
+          <w:szCs w:val="28"/>
+        </w:rPr>
+        <w:t>defendants</w:t>
+      </w:r>
+      <w:r>
+        <w:rPr>
+          <w:rFonts w:ascii="Times New Roman" w:hAnsi="Times New Roman" w:cs="Times New Roman"/>
+          <w:sz w:val="28"/>
+          <w:szCs w:val="28"/>
+        </w:rPr>
+        <w:t>[0].</w:t>
+      </w:r>
+      <w:r>
+        <w:rPr>
+          <w:rFonts w:ascii="Times New Roman" w:hAnsi="Times New Roman" w:cs="Times New Roman"/>
+          <w:sz w:val="28"/>
+          <w:szCs w:val="28"/>
+        </w:rPr>
+        <w:t>name</w:t>
+      </w:r>
+      <w:r>
+        <w:rPr>
+          <w:rFonts w:ascii="Times New Roman" w:hAnsi="Times New Roman" w:cs="Times New Roman"/>
+          <w:sz w:val="28"/>
+          <w:szCs w:val="28"/>
+        </w:rPr>
         <w:t xml:space="preserve"> </w:t>
       </w:r>
       <w:r>
@@ -344,41 +506,22 @@
           <w:sz w:val="28"/>
           <w:szCs w:val="28"/>
         </w:rPr>
-        <w:tab/>
-      </w:r>
-      <w:r>
-        <w:rPr>
-          <w:rFonts w:ascii="Times New Roman" w:hAnsi="Times New Roman" w:cs="Times New Roman"/>
-          <w:sz w:val="28"/>
-          <w:szCs w:val="28"/>
-        </w:rPr>
-        <w:tab/>
-      </w:r>
-      <w:r>
-        <w:rPr>
-          <w:rFonts w:ascii="Times New Roman" w:hAnsi="Times New Roman" w:cs="Times New Roman"/>
-          <w:sz w:val="28"/>
-          <w:szCs w:val="28"/>
-        </w:rPr>
-        <w:tab/>
-      </w:r>
-      <w:r>
-        <w:rPr>
-          <w:rFonts w:ascii="Times New Roman" w:hAnsi="Times New Roman" w:cs="Times New Roman"/>
-          <w:sz w:val="28"/>
-          <w:szCs w:val="28"/>
-        </w:rPr>
-        <w:tab/>
-      </w:r>
-      <w:r>
-        <w:rPr>
-          <w:rFonts w:ascii="Times New Roman" w:hAnsi="Times New Roman" w:cs="Times New Roman"/>
-          <w:sz w:val="28"/>
-          <w:szCs w:val="28"/>
-        </w:rPr>
-        <w:tab/>
-      </w:r>
-      <w:r>
+        <w:t>}}</w:t>
+      </w:r>
+    </w:p>
+    <w:p>
+      <w:pPr>
+        <w:spacing w:line="360" w:lineRule="auto"/>
+        <w:rPr>
+          <w:rFonts w:ascii="Times New Roman" w:hAnsi="Times New Roman" w:cs="Times New Roman"/>
+          <w:sz w:val="28"/>
+          <w:szCs w:val="28"/>
+        </w:rPr>
+      </w:pPr>
+    </w:p>
+    <w:p>
+      <w:pPr>
+        <w:spacing w:line="360" w:lineRule="auto"/>
         <w:rPr>
           <w:rFonts w:ascii="Times New Roman" w:hAnsi="Times New Roman" w:cs="Times New Roman"/>
           <w:b/>
@@ -386,9 +529,7 @@
           <w:sz w:val="28"/>
           <w:szCs w:val="28"/>
         </w:rPr>
-        <w:t>Defendant</w:t>
-      </w:r>
-      <w:proofErr w:type="gramEnd"/>
+      </w:pPr>
       <w:r>
         <w:rPr>
           <w:rFonts w:ascii="Times New Roman" w:hAnsi="Times New Roman" w:cs="Times New Roman"/>
@@ -397,7 +538,27 @@
           <w:sz w:val="28"/>
           <w:szCs w:val="28"/>
         </w:rPr>
-        <w:t>:</w:t>
+        <w:t xml:space="preserve">Is the action against the Mashpee </w:t>
+      </w:r>
+      <w:r>
+        <w:rPr>
+          <w:rFonts w:ascii="Times New Roman" w:hAnsi="Times New Roman" w:cs="Times New Roman"/>
+          <w:b/>
+          <w:bCs/>
+          <w:sz w:val="28"/>
+          <w:szCs w:val="28"/>
+        </w:rPr>
+        <w:t>Wampanoag</w:t>
+      </w:r>
+      <w:r>
+        <w:rPr>
+          <w:rFonts w:ascii="Times New Roman" w:hAnsi="Times New Roman" w:cs="Times New Roman"/>
+          <w:b/>
+          <w:bCs/>
+          <w:sz w:val="28"/>
+          <w:szCs w:val="28"/>
+        </w:rPr>
+        <w:t xml:space="preserve">? </w:t>
       </w:r>
     </w:p>
     <w:p>
@@ -409,7 +570,14 @@
           <w:szCs w:val="28"/>
         </w:rPr>
       </w:pPr>
-      <w:proofErr w:type="gramStart"/>
+      <w:r>
+        <w:rPr>
+          <w:rFonts w:ascii="Times New Roman" w:hAnsi="Times New Roman" w:cs="Times New Roman"/>
+          <w:sz w:val="28"/>
+          <w:szCs w:val="28"/>
+        </w:rPr>
+        <w:t xml:space="preserve">  </w:t>
+      </w:r>
       <w:r>
         <w:rPr>
           <w:rFonts w:ascii="Times New Roman" w:hAnsi="Times New Roman" w:cs="Times New Roman"/>
@@ -424,73 +592,7 @@
           <w:sz w:val="28"/>
           <w:szCs w:val="28"/>
         </w:rPr>
-        <w:t>users</w:t>
-      </w:r>
-      <w:proofErr w:type="gramEnd"/>
-      <w:r>
-        <w:rPr>
-          <w:rFonts w:ascii="Times New Roman" w:hAnsi="Times New Roman" w:cs="Times New Roman"/>
-          <w:sz w:val="28"/>
-          <w:szCs w:val="28"/>
-        </w:rPr>
-        <w:t>[0].</w:t>
-      </w:r>
-      <w:r>
-        <w:rPr>
-          <w:rFonts w:ascii="Times New Roman" w:hAnsi="Times New Roman" w:cs="Times New Roman"/>
-          <w:sz w:val="28"/>
-          <w:szCs w:val="28"/>
-        </w:rPr>
-        <w:t>name</w:t>
-      </w:r>
-      <w:r>
-        <w:rPr>
-          <w:rFonts w:ascii="Times New Roman" w:hAnsi="Times New Roman" w:cs="Times New Roman"/>
-          <w:sz w:val="28"/>
-          <w:szCs w:val="28"/>
-        </w:rPr>
-        <w:t xml:space="preserve"> </w:t>
-      </w:r>
-      <w:r>
-        <w:rPr>
-          <w:rFonts w:ascii="Times New Roman" w:hAnsi="Times New Roman" w:cs="Times New Roman"/>
-          <w:sz w:val="28"/>
-          <w:szCs w:val="28"/>
-        </w:rPr>
-        <w:t>}}</w:t>
-      </w:r>
-      <w:r>
-        <w:rPr>
-          <w:rFonts w:ascii="Times New Roman" w:hAnsi="Times New Roman" w:cs="Times New Roman"/>
-          <w:sz w:val="28"/>
-          <w:szCs w:val="28"/>
-        </w:rPr>
-        <w:tab/>
-      </w:r>
-      <w:r>
-        <w:rPr>
-          <w:rFonts w:ascii="Times New Roman" w:hAnsi="Times New Roman" w:cs="Times New Roman"/>
-          <w:sz w:val="28"/>
-          <w:szCs w:val="28"/>
-        </w:rPr>
-        <w:tab/>
-      </w:r>
-      <w:r>
-        <w:rPr>
-          <w:rFonts w:ascii="Times New Roman" w:hAnsi="Times New Roman" w:cs="Times New Roman"/>
-          <w:sz w:val="28"/>
-          <w:szCs w:val="28"/>
-        </w:rPr>
-        <w:tab/>
-        <w:t xml:space="preserve">{{ </w:t>
-      </w:r>
-      <w:r>
-        <w:rPr>
-          <w:rFonts w:ascii="Times New Roman" w:hAnsi="Times New Roman" w:cs="Times New Roman"/>
-          <w:sz w:val="28"/>
-          <w:szCs w:val="28"/>
-        </w:rPr>
-        <w:t xml:space="preserve">“Mashpee Wampanoag” if </w:t>
+        <w:t xml:space="preserve">“yes” if </w:t>
       </w:r>
       <w:proofErr w:type="spellStart"/>
       <w:r>
@@ -508,62 +610,45 @@
           <w:sz w:val="26"/>
           <w:szCs w:val="26"/>
         </w:rPr>
-        <w:t xml:space="preserve"> else </w:t>
-      </w:r>
-      <w:r>
-        <w:rPr>
-          <w:rFonts w:ascii="Times New Roman" w:hAnsi="Times New Roman" w:cs="Times New Roman"/>
-          <w:sz w:val="28"/>
-          <w:szCs w:val="28"/>
-        </w:rPr>
-        <w:t>defendants</w:t>
-      </w:r>
-      <w:r>
-        <w:rPr>
-          <w:rFonts w:ascii="Times New Roman" w:hAnsi="Times New Roman" w:cs="Times New Roman"/>
-          <w:sz w:val="28"/>
-          <w:szCs w:val="28"/>
-        </w:rPr>
-        <w:t>[0].</w:t>
-      </w:r>
-      <w:r>
-        <w:rPr>
-          <w:rFonts w:ascii="Times New Roman" w:hAnsi="Times New Roman" w:cs="Times New Roman"/>
-          <w:sz w:val="28"/>
-          <w:szCs w:val="28"/>
-        </w:rPr>
-        <w:t>name</w:t>
-      </w:r>
-      <w:r>
-        <w:rPr>
-          <w:rFonts w:ascii="Times New Roman" w:hAnsi="Times New Roman" w:cs="Times New Roman"/>
-          <w:sz w:val="28"/>
-          <w:szCs w:val="28"/>
+        <w:t xml:space="preserve"> else “no”</w:t>
+      </w:r>
+      <w:r>
+        <w:rPr>
+          <w:rFonts w:ascii="Times New Roman" w:hAnsi="Times New Roman" w:cs="Times New Roman"/>
+          <w:sz w:val="26"/>
+          <w:szCs w:val="26"/>
         </w:rPr>
         <w:t xml:space="preserve"> </w:t>
       </w:r>
       <w:r>
         <w:rPr>
           <w:rFonts w:ascii="Times New Roman" w:hAnsi="Times New Roman" w:cs="Times New Roman"/>
-          <w:sz w:val="28"/>
-          <w:szCs w:val="28"/>
-        </w:rPr>
-        <w:t>}}</w:t>
-      </w:r>
-    </w:p>
-    <w:p>
-      <w:pPr>
-        <w:spacing w:line="360" w:lineRule="auto"/>
-        <w:rPr>
-          <w:rFonts w:ascii="Times New Roman" w:hAnsi="Times New Roman" w:cs="Times New Roman"/>
-          <w:sz w:val="28"/>
-          <w:szCs w:val="28"/>
-        </w:rPr>
-      </w:pPr>
-    </w:p>
-    <w:p>
-      <w:pPr>
-        <w:spacing w:line="360" w:lineRule="auto"/>
+          <w:sz w:val="26"/>
+          <w:szCs w:val="26"/>
+        </w:rPr>
+        <w:t xml:space="preserve">}} </w:t>
+      </w:r>
+    </w:p>
+    <w:p>
+      <w:pPr>
+        <w:pStyle w:val="Body"/>
+        <w:spacing w:after="0" w:line="240" w:lineRule="auto"/>
+        <w:rPr>
+          <w:rFonts w:ascii="Times New Roman" w:hAnsi="Times New Roman" w:cs="Times New Roman"/>
+          <w:sz w:val="28"/>
+          <w:szCs w:val="28"/>
+        </w:rPr>
+      </w:pPr>
+    </w:p>
+    <w:p>
+      <w:pPr>
+        <w:rPr>
+          <w:rFonts w:ascii="Times New Roman" w:eastAsia="Times New Roman" w:hAnsi="Times New Roman" w:cs="Times New Roman"/>
+          <w:sz w:val="28"/>
+          <w:szCs w:val="28"/>
+        </w:rPr>
+      </w:pPr>
+      <w:r>
         <w:rPr>
           <w:rFonts w:ascii="Times New Roman" w:hAnsi="Times New Roman" w:cs="Times New Roman"/>
           <w:b/>
@@ -571,8 +656,68 @@
           <w:sz w:val="28"/>
           <w:szCs w:val="28"/>
         </w:rPr>
-      </w:pPr>
-      <w:r>
+        <w:t>If so, which Department</w:t>
+      </w:r>
+      <w:r>
+        <w:rPr>
+          <w:rFonts w:ascii="Times New Roman" w:hAnsi="Times New Roman" w:cs="Times New Roman"/>
+          <w:sz w:val="28"/>
+          <w:szCs w:val="28"/>
+        </w:rPr>
+        <w:t xml:space="preserve">: </w:t>
+      </w:r>
+      <w:r>
+        <w:rPr>
+          <w:rFonts w:ascii="Times New Roman" w:hAnsi="Times New Roman" w:cs="Times New Roman"/>
+          <w:sz w:val="28"/>
+          <w:szCs w:val="28"/>
+        </w:rPr>
+        <w:t xml:space="preserve">{{ </w:t>
+      </w:r>
+      <w:proofErr w:type="spellStart"/>
+      <w:r>
+        <w:rPr>
+          <w:rFonts w:ascii="Times New Roman" w:eastAsia="Times New Roman" w:hAnsi="Times New Roman" w:cs="Times New Roman"/>
+          <w:color w:val="1C1E21"/>
+          <w:sz w:val="28"/>
+          <w:szCs w:val="28"/>
+          <w:shd w:val="clear" w:color="auto" w:fill="F6F7F8"/>
+        </w:rPr>
+        <w:t>mashpee_department</w:t>
+      </w:r>
+      <w:proofErr w:type="spellEnd"/>
+      <w:r>
+        <w:rPr>
+          <w:rFonts w:ascii="Times New Roman" w:eastAsia="Times New Roman" w:hAnsi="Times New Roman" w:cs="Times New Roman"/>
+          <w:color w:val="1C1E21"/>
+          <w:sz w:val="28"/>
+          <w:szCs w:val="28"/>
+          <w:shd w:val="clear" w:color="auto" w:fill="F6F7F8"/>
+        </w:rPr>
+        <w:t xml:space="preserve"> </w:t>
+      </w:r>
+      <w:r>
+        <w:rPr>
+          <w:rFonts w:ascii="Times New Roman" w:hAnsi="Times New Roman" w:cs="Times New Roman"/>
+          <w:sz w:val="28"/>
+          <w:szCs w:val="28"/>
+        </w:rPr>
+        <w:t>}}</w:t>
+      </w:r>
+    </w:p>
+    <w:p>
+      <w:pPr>
+        <w:spacing w:line="360" w:lineRule="auto"/>
+        <w:rPr>
+          <w:rFonts w:ascii="Times New Roman" w:hAnsi="Times New Roman" w:cs="Times New Roman"/>
+          <w:sz w:val="28"/>
+          <w:szCs w:val="28"/>
+        </w:rPr>
+      </w:pPr>
+    </w:p>
+    <w:p>
+      <w:pPr>
+        <w:spacing w:line="360" w:lineRule="auto"/>
         <w:rPr>
           <w:rFonts w:ascii="Times New Roman" w:hAnsi="Times New Roman" w:cs="Times New Roman"/>
           <w:b/>
@@ -580,8 +725,7 @@
           <w:sz w:val="28"/>
           <w:szCs w:val="28"/>
         </w:rPr>
-        <w:t xml:space="preserve">Is the action against the Mashpee </w:t>
-      </w:r>
+      </w:pPr>
       <w:r>
         <w:rPr>
           <w:rFonts w:ascii="Times New Roman" w:hAnsi="Times New Roman" w:cs="Times New Roman"/>
@@ -590,7 +734,7 @@
           <w:sz w:val="28"/>
           <w:szCs w:val="28"/>
         </w:rPr>
-        <w:t>Wampanoag</w:t>
+        <w:t>Complaint</w:t>
       </w:r>
       <w:r>
         <w:rPr>
@@ -600,7 +744,43 @@
           <w:sz w:val="28"/>
           <w:szCs w:val="28"/>
         </w:rPr>
-        <w:t xml:space="preserve">? </w:t>
+        <w:t>:</w:t>
+      </w:r>
+    </w:p>
+    <w:p>
+      <w:pPr>
+        <w:spacing w:line="276" w:lineRule="auto"/>
+        <w:rPr>
+          <w:rFonts w:ascii="Times New Roman" w:hAnsi="Times New Roman" w:cs="Times New Roman"/>
+          <w:sz w:val="28"/>
+          <w:szCs w:val="28"/>
+        </w:rPr>
+      </w:pPr>
+      <w:r>
+        <w:rPr>
+          <w:rFonts w:ascii="Times New Roman" w:hAnsi="Times New Roman" w:cs="Times New Roman"/>
+          <w:sz w:val="28"/>
+          <w:szCs w:val="28"/>
+        </w:rPr>
+        <w:t xml:space="preserve">{{ </w:t>
+      </w:r>
+      <w:proofErr w:type="spellStart"/>
+      <w:r>
+        <w:rPr>
+          <w:rFonts w:ascii="Times New Roman" w:hAnsi="Times New Roman" w:cs="Times New Roman"/>
+          <w:sz w:val="28"/>
+          <w:szCs w:val="28"/>
+        </w:rPr>
+        <w:t>summary_of_case</w:t>
+      </w:r>
+      <w:proofErr w:type="spellEnd"/>
+      <w:r>
+        <w:rPr>
+          <w:rFonts w:ascii="Times New Roman" w:hAnsi="Times New Roman" w:cs="Times New Roman"/>
+          <w:sz w:val="28"/>
+          <w:szCs w:val="28"/>
+        </w:rPr>
+        <w:t xml:space="preserve"> }}</w:t>
       </w:r>
     </w:p>
     <w:p>
@@ -612,95 +792,10 @@
           <w:szCs w:val="28"/>
         </w:rPr>
       </w:pPr>
-      <w:r>
-        <w:rPr>
-          <w:rFonts w:ascii="Times New Roman" w:hAnsi="Times New Roman" w:cs="Times New Roman"/>
-          <w:sz w:val="28"/>
-          <w:szCs w:val="28"/>
-        </w:rPr>
-        <w:t xml:space="preserve">  </w:t>
-      </w:r>
-      <w:proofErr w:type="gramStart"/>
-      <w:r>
-        <w:rPr>
-          <w:rFonts w:ascii="Times New Roman" w:hAnsi="Times New Roman" w:cs="Times New Roman"/>
-          <w:sz w:val="28"/>
-          <w:szCs w:val="28"/>
-        </w:rPr>
-        <w:t xml:space="preserve">{{ </w:t>
-      </w:r>
-      <w:r>
-        <w:rPr>
-          <w:rFonts w:ascii="Times New Roman" w:hAnsi="Times New Roman" w:cs="Times New Roman"/>
-          <w:sz w:val="28"/>
-          <w:szCs w:val="28"/>
-        </w:rPr>
-        <w:t>“</w:t>
-      </w:r>
-      <w:proofErr w:type="gramEnd"/>
-      <w:r>
-        <w:rPr>
-          <w:rFonts w:ascii="Times New Roman" w:hAnsi="Times New Roman" w:cs="Times New Roman"/>
-          <w:sz w:val="28"/>
-          <w:szCs w:val="28"/>
-        </w:rPr>
-        <w:t xml:space="preserve">yes” if </w:t>
-      </w:r>
-      <w:proofErr w:type="spellStart"/>
-      <w:r>
-        <w:rPr>
-          <w:rFonts w:ascii="Times New Roman" w:hAnsi="Times New Roman" w:cs="Times New Roman"/>
-          <w:sz w:val="26"/>
-          <w:szCs w:val="26"/>
-        </w:rPr>
-        <w:t>is_against_mashpee</w:t>
-      </w:r>
-      <w:proofErr w:type="spellEnd"/>
-      <w:r>
-        <w:rPr>
-          <w:rFonts w:ascii="Times New Roman" w:hAnsi="Times New Roman" w:cs="Times New Roman"/>
-          <w:sz w:val="26"/>
-          <w:szCs w:val="26"/>
-        </w:rPr>
-        <w:t xml:space="preserve"> else “no”</w:t>
-      </w:r>
-      <w:r>
-        <w:rPr>
-          <w:rFonts w:ascii="Times New Roman" w:hAnsi="Times New Roman" w:cs="Times New Roman"/>
-          <w:sz w:val="26"/>
-          <w:szCs w:val="26"/>
-        </w:rPr>
-        <w:t xml:space="preserve"> </w:t>
-      </w:r>
-      <w:r>
-        <w:rPr>
-          <w:rFonts w:ascii="Times New Roman" w:hAnsi="Times New Roman" w:cs="Times New Roman"/>
-          <w:sz w:val="26"/>
-          <w:szCs w:val="26"/>
-        </w:rPr>
-        <w:t xml:space="preserve">}} </w:t>
-      </w:r>
-    </w:p>
-    <w:p>
-      <w:pPr>
-        <w:pStyle w:val="Body"/>
-        <w:spacing w:after="0" w:line="240" w:lineRule="auto"/>
-        <w:rPr>
-          <w:rFonts w:ascii="Times New Roman" w:hAnsi="Times New Roman" w:cs="Times New Roman"/>
-          <w:sz w:val="28"/>
-          <w:szCs w:val="28"/>
-        </w:rPr>
-      </w:pPr>
-    </w:p>
-    <w:p>
-      <w:pPr>
-        <w:rPr>
-          <w:rFonts w:ascii="Times New Roman" w:eastAsia="Times New Roman" w:hAnsi="Times New Roman" w:cs="Times New Roman"/>
-          <w:sz w:val="28"/>
-          <w:szCs w:val="28"/>
-        </w:rPr>
-      </w:pPr>
-      <w:r>
+    </w:p>
+    <w:p>
+      <w:pPr>
+        <w:spacing w:line="360" w:lineRule="auto"/>
         <w:rPr>
           <w:rFonts w:ascii="Times New Roman" w:hAnsi="Times New Roman" w:cs="Times New Roman"/>
           <w:b/>
@@ -708,80 +803,8 @@
           <w:sz w:val="28"/>
           <w:szCs w:val="28"/>
         </w:rPr>
-        <w:t>If so, which Department</w:t>
-      </w:r>
-      <w:r>
-        <w:rPr>
-          <w:rFonts w:ascii="Times New Roman" w:hAnsi="Times New Roman" w:cs="Times New Roman"/>
-          <w:sz w:val="28"/>
-          <w:szCs w:val="28"/>
-        </w:rPr>
-        <w:t xml:space="preserve">: </w:t>
-      </w:r>
-      <w:proofErr w:type="gramStart"/>
-      <w:r>
-        <w:rPr>
-          <w:rFonts w:ascii="Times New Roman" w:hAnsi="Times New Roman" w:cs="Times New Roman"/>
-          <w:sz w:val="28"/>
-          <w:szCs w:val="28"/>
-        </w:rPr>
-        <w:t xml:space="preserve">{{ </w:t>
-      </w:r>
-      <w:proofErr w:type="spellStart"/>
-      <w:r>
-        <w:rPr>
-          <w:rFonts w:ascii="Times New Roman" w:eastAsia="Times New Roman" w:hAnsi="Times New Roman" w:cs="Times New Roman"/>
-          <w:color w:val="1C1E21"/>
-          <w:sz w:val="28"/>
-          <w:szCs w:val="28"/>
-          <w:shd w:val="clear" w:color="auto" w:fill="F6F7F8"/>
-        </w:rPr>
-        <w:t>mashpee</w:t>
-      </w:r>
-      <w:proofErr w:type="gramEnd"/>
-      <w:r>
-        <w:rPr>
-          <w:rFonts w:ascii="Times New Roman" w:eastAsia="Times New Roman" w:hAnsi="Times New Roman" w:cs="Times New Roman"/>
-          <w:color w:val="1C1E21"/>
-          <w:sz w:val="28"/>
-          <w:szCs w:val="28"/>
-          <w:shd w:val="clear" w:color="auto" w:fill="F6F7F8"/>
-        </w:rPr>
-        <w:t>_department</w:t>
-      </w:r>
-      <w:proofErr w:type="spellEnd"/>
-      <w:r>
-        <w:rPr>
-          <w:rFonts w:ascii="Times New Roman" w:eastAsia="Times New Roman" w:hAnsi="Times New Roman" w:cs="Times New Roman"/>
-          <w:color w:val="1C1E21"/>
-          <w:sz w:val="28"/>
-          <w:szCs w:val="28"/>
-          <w:shd w:val="clear" w:color="auto" w:fill="F6F7F8"/>
-        </w:rPr>
-        <w:t xml:space="preserve"> </w:t>
-      </w:r>
-      <w:r>
-        <w:rPr>
-          <w:rFonts w:ascii="Times New Roman" w:hAnsi="Times New Roman" w:cs="Times New Roman"/>
-          <w:sz w:val="28"/>
-          <w:szCs w:val="28"/>
-        </w:rPr>
-        <w:t>}}</w:t>
-      </w:r>
-    </w:p>
-    <w:p>
-      <w:pPr>
-        <w:spacing w:line="360" w:lineRule="auto"/>
-        <w:rPr>
-          <w:rFonts w:ascii="Times New Roman" w:hAnsi="Times New Roman" w:cs="Times New Roman"/>
-          <w:sz w:val="28"/>
-          <w:szCs w:val="28"/>
-        </w:rPr>
-      </w:pPr>
-    </w:p>
-    <w:p>
-      <w:pPr>
-        <w:spacing w:line="360" w:lineRule="auto"/>
+      </w:pPr>
+      <w:r>
         <w:rPr>
           <w:rFonts w:ascii="Times New Roman" w:hAnsi="Times New Roman" w:cs="Times New Roman"/>
           <w:b/>
@@ -789,7 +812,8 @@
           <w:sz w:val="28"/>
           <w:szCs w:val="28"/>
         </w:rPr>
-      </w:pPr>
+        <w:t>Legal Basis for Complaint</w:t>
+      </w:r>
       <w:r>
         <w:rPr>
           <w:rFonts w:ascii="Times New Roman" w:hAnsi="Times New Roman" w:cs="Times New Roman"/>
@@ -798,9 +822,56 @@
           <w:sz w:val="28"/>
           <w:szCs w:val="28"/>
         </w:rPr>
-        <w:t>Complaint</w:t>
-      </w:r>
-      <w:r>
+        <w:t>:</w:t>
+      </w:r>
+    </w:p>
+    <w:p>
+      <w:pPr>
+        <w:rPr>
+          <w:rFonts w:ascii="Times New Roman" w:hAnsi="Times New Roman" w:cs="Times New Roman"/>
+          <w:sz w:val="28"/>
+          <w:szCs w:val="28"/>
+        </w:rPr>
+      </w:pPr>
+      <w:r>
+        <w:rPr>
+          <w:rFonts w:ascii="Times New Roman" w:hAnsi="Times New Roman" w:cs="Times New Roman"/>
+          <w:sz w:val="28"/>
+          <w:szCs w:val="28"/>
+        </w:rPr>
+        <w:t xml:space="preserve">{{ </w:t>
+      </w:r>
+      <w:proofErr w:type="spellStart"/>
+      <w:r>
+        <w:rPr>
+          <w:rFonts w:ascii="Times New Roman" w:hAnsi="Times New Roman" w:cs="Times New Roman"/>
+          <w:sz w:val="28"/>
+          <w:szCs w:val="28"/>
+        </w:rPr>
+        <w:t>law_violation</w:t>
+      </w:r>
+      <w:proofErr w:type="spellEnd"/>
+      <w:r>
+        <w:rPr>
+          <w:rFonts w:ascii="Times New Roman" w:hAnsi="Times New Roman" w:cs="Times New Roman"/>
+          <w:sz w:val="28"/>
+          <w:szCs w:val="28"/>
+        </w:rPr>
+        <w:t xml:space="preserve"> }}</w:t>
+      </w:r>
+    </w:p>
+    <w:p>
+      <w:pPr>
+        <w:rPr>
+          <w:rFonts w:ascii="Times New Roman" w:hAnsi="Times New Roman" w:cs="Times New Roman"/>
+          <w:sz w:val="28"/>
+          <w:szCs w:val="28"/>
+        </w:rPr>
+      </w:pPr>
+    </w:p>
+    <w:p>
+      <w:pPr>
+        <w:spacing w:line="276" w:lineRule="auto"/>
         <w:rPr>
           <w:rFonts w:ascii="Times New Roman" w:hAnsi="Times New Roman" w:cs="Times New Roman"/>
           <w:b/>
@@ -808,68 +879,8 @@
           <w:sz w:val="28"/>
           <w:szCs w:val="28"/>
         </w:rPr>
-        <w:t>:</w:t>
-      </w:r>
-    </w:p>
-    <w:p>
-      <w:pPr>
-        <w:spacing w:line="276" w:lineRule="auto"/>
-        <w:rPr>
-          <w:rFonts w:ascii="Times New Roman" w:hAnsi="Times New Roman" w:cs="Times New Roman"/>
-          <w:sz w:val="28"/>
-          <w:szCs w:val="28"/>
-        </w:rPr>
-      </w:pPr>
-      <w:proofErr w:type="gramStart"/>
-      <w:r>
-        <w:rPr>
-          <w:rFonts w:ascii="Times New Roman" w:hAnsi="Times New Roman" w:cs="Times New Roman"/>
-          <w:sz w:val="28"/>
-          <w:szCs w:val="28"/>
-        </w:rPr>
-        <w:t xml:space="preserve">{{ </w:t>
-      </w:r>
-      <w:proofErr w:type="spellStart"/>
-      <w:r>
-        <w:rPr>
-          <w:rFonts w:ascii="Times New Roman" w:hAnsi="Times New Roman" w:cs="Times New Roman"/>
-          <w:sz w:val="28"/>
-          <w:szCs w:val="28"/>
-        </w:rPr>
-        <w:t>summary</w:t>
-      </w:r>
-      <w:proofErr w:type="gramEnd"/>
-      <w:r>
-        <w:rPr>
-          <w:rFonts w:ascii="Times New Roman" w:hAnsi="Times New Roman" w:cs="Times New Roman"/>
-          <w:sz w:val="28"/>
-          <w:szCs w:val="28"/>
-        </w:rPr>
-        <w:t>_of_case</w:t>
-      </w:r>
-      <w:proofErr w:type="spellEnd"/>
-      <w:r>
-        <w:rPr>
-          <w:rFonts w:ascii="Times New Roman" w:hAnsi="Times New Roman" w:cs="Times New Roman"/>
-          <w:sz w:val="28"/>
-          <w:szCs w:val="28"/>
-        </w:rPr>
-        <w:t xml:space="preserve"> }}</w:t>
-      </w:r>
-    </w:p>
-    <w:p>
-      <w:pPr>
-        <w:spacing w:line="360" w:lineRule="auto"/>
-        <w:rPr>
-          <w:rFonts w:ascii="Times New Roman" w:hAnsi="Times New Roman" w:cs="Times New Roman"/>
-          <w:sz w:val="28"/>
-          <w:szCs w:val="28"/>
-        </w:rPr>
-      </w:pPr>
-    </w:p>
-    <w:p>
-      <w:pPr>
-        <w:spacing w:line="360" w:lineRule="auto"/>
+      </w:pPr>
+      <w:r>
         <w:rPr>
           <w:rFonts w:ascii="Times New Roman" w:hAnsi="Times New Roman" w:cs="Times New Roman"/>
           <w:b/>
@@ -877,7 +888,8 @@
           <w:sz w:val="28"/>
           <w:szCs w:val="28"/>
         </w:rPr>
-      </w:pPr>
+        <w:t>Relief You Are Seeking</w:t>
+      </w:r>
       <w:r>
         <w:rPr>
           <w:rFonts w:ascii="Times New Roman" w:hAnsi="Times New Roman" w:cs="Times New Roman"/>
@@ -886,28 +898,17 @@
           <w:sz w:val="28"/>
           <w:szCs w:val="28"/>
         </w:rPr>
-        <w:t>Legal Basis for Complaint</w:t>
-      </w:r>
-      <w:r>
-        <w:rPr>
-          <w:rFonts w:ascii="Times New Roman" w:hAnsi="Times New Roman" w:cs="Times New Roman"/>
-          <w:b/>
-          <w:bCs/>
-          <w:sz w:val="28"/>
-          <w:szCs w:val="28"/>
-        </w:rPr>
-        <w:t>:</w:t>
-      </w:r>
-    </w:p>
-    <w:p>
-      <w:pPr>
-        <w:rPr>
-          <w:rFonts w:ascii="Times New Roman" w:hAnsi="Times New Roman" w:cs="Times New Roman"/>
-          <w:sz w:val="28"/>
-          <w:szCs w:val="28"/>
-        </w:rPr>
-      </w:pPr>
-      <w:proofErr w:type="gramStart"/>
+        <w:t xml:space="preserve">: </w:t>
+      </w:r>
+    </w:p>
+    <w:p>
+      <w:pPr>
+        <w:rPr>
+          <w:rFonts w:ascii="Times New Roman" w:hAnsi="Times New Roman" w:cs="Times New Roman"/>
+          <w:sz w:val="28"/>
+          <w:szCs w:val="28"/>
+        </w:rPr>
+      </w:pPr>
       <w:r>
         <w:rPr>
           <w:rFonts w:ascii="Times New Roman" w:hAnsi="Times New Roman" w:cs="Times New Roman"/>
@@ -923,102 +924,7 @@
           <w:sz w:val="28"/>
           <w:szCs w:val="28"/>
         </w:rPr>
-        <w:t>law</w:t>
-      </w:r>
-      <w:proofErr w:type="gramEnd"/>
-      <w:r>
-        <w:rPr>
-          <w:rFonts w:ascii="Times New Roman" w:hAnsi="Times New Roman" w:cs="Times New Roman"/>
-          <w:sz w:val="28"/>
-          <w:szCs w:val="28"/>
-        </w:rPr>
-        <w:t>_violation</w:t>
-      </w:r>
-      <w:proofErr w:type="spellEnd"/>
-      <w:r>
-        <w:rPr>
-          <w:rFonts w:ascii="Times New Roman" w:hAnsi="Times New Roman" w:cs="Times New Roman"/>
-          <w:sz w:val="28"/>
-          <w:szCs w:val="28"/>
-        </w:rPr>
-        <w:t xml:space="preserve"> }}</w:t>
-      </w:r>
-    </w:p>
-    <w:p>
-      <w:pPr>
-        <w:rPr>
-          <w:rFonts w:ascii="Times New Roman" w:hAnsi="Times New Roman" w:cs="Times New Roman"/>
-          <w:sz w:val="28"/>
-          <w:szCs w:val="28"/>
-        </w:rPr>
-      </w:pPr>
-    </w:p>
-    <w:p>
-      <w:pPr>
-        <w:spacing w:line="276" w:lineRule="auto"/>
-        <w:rPr>
-          <w:rFonts w:ascii="Times New Roman" w:hAnsi="Times New Roman" w:cs="Times New Roman"/>
-          <w:b/>
-          <w:bCs/>
-          <w:sz w:val="28"/>
-          <w:szCs w:val="28"/>
-        </w:rPr>
-      </w:pPr>
-      <w:r>
-        <w:rPr>
-          <w:rFonts w:ascii="Times New Roman" w:hAnsi="Times New Roman" w:cs="Times New Roman"/>
-          <w:b/>
-          <w:bCs/>
-          <w:sz w:val="28"/>
-          <w:szCs w:val="28"/>
-        </w:rPr>
-        <w:t>Relief You Are Seeking</w:t>
-      </w:r>
-      <w:r>
-        <w:rPr>
-          <w:rFonts w:ascii="Times New Roman" w:hAnsi="Times New Roman" w:cs="Times New Roman"/>
-          <w:b/>
-          <w:bCs/>
-          <w:sz w:val="28"/>
-          <w:szCs w:val="28"/>
-        </w:rPr>
-        <w:t xml:space="preserve">: </w:t>
-      </w:r>
-    </w:p>
-    <w:p>
-      <w:pPr>
-        <w:rPr>
-          <w:rFonts w:ascii="Times New Roman" w:hAnsi="Times New Roman" w:cs="Times New Roman"/>
-          <w:sz w:val="28"/>
-          <w:szCs w:val="28"/>
-        </w:rPr>
-      </w:pPr>
-      <w:proofErr w:type="gramStart"/>
-      <w:r>
-        <w:rPr>
-          <w:rFonts w:ascii="Times New Roman" w:hAnsi="Times New Roman" w:cs="Times New Roman"/>
-          <w:sz w:val="28"/>
-          <w:szCs w:val="28"/>
-        </w:rPr>
-        <w:t xml:space="preserve">{{ </w:t>
-      </w:r>
-      <w:proofErr w:type="spellStart"/>
-      <w:r>
-        <w:rPr>
-          <w:rFonts w:ascii="Times New Roman" w:hAnsi="Times New Roman" w:cs="Times New Roman"/>
-          <w:sz w:val="28"/>
-          <w:szCs w:val="28"/>
-        </w:rPr>
-        <w:t>relief</w:t>
-      </w:r>
-      <w:proofErr w:type="gramEnd"/>
-      <w:r>
-        <w:rPr>
-          <w:rFonts w:ascii="Times New Roman" w:hAnsi="Times New Roman" w:cs="Times New Roman"/>
-          <w:sz w:val="28"/>
-          <w:szCs w:val="28"/>
-        </w:rPr>
-        <w:t>_description</w:t>
+        <w:t>relief_description</w:t>
       </w:r>
       <w:proofErr w:type="spellEnd"/>
       <w:r>
@@ -1141,29 +1047,7 @@
                 <w:sz w:val="28"/>
                 <w:szCs w:val="28"/>
               </w:rPr>
-              <w:t xml:space="preserve">I swear or affirm by signing below that I have read this complaint and that to the best of my knowledge, the facts stated are true and correct. I Understand that it is my responsibility to provide a copy of this Complaint to </w:t>
-            </w:r>
-            <w:proofErr w:type="gramStart"/>
-            <w:r>
-              <w:rPr>
-                <w:rFonts w:ascii="Times New Roman" w:hAnsi="Times New Roman" w:cs="Times New Roman"/>
-                <w:b/>
-                <w:bCs/>
-                <w:sz w:val="28"/>
-                <w:szCs w:val="28"/>
-              </w:rPr>
-              <w:t>each and every</w:t>
-            </w:r>
-            <w:proofErr w:type="gramEnd"/>
-            <w:r>
-              <w:rPr>
-                <w:rFonts w:ascii="Times New Roman" w:hAnsi="Times New Roman" w:cs="Times New Roman"/>
-                <w:b/>
-                <w:bCs/>
-                <w:sz w:val="28"/>
-                <w:szCs w:val="28"/>
-              </w:rPr>
-              <w:t xml:space="preserve"> Defendant. I must provide proof to the Tribal Court that this complaint has been served before the action can proceed</w:t>
+              <w:t>I swear or affirm by signing below that I have read this complaint and that to the best of my knowledge, the facts stated are true and correct. I Understand that it is my responsibility to provide a copy of this Complaint to each and every Defendant. I must provide proof to the Tribal Court that this complaint has been served before the action can proceed</w:t>
             </w:r>
           </w:p>
         </w:tc>
@@ -1216,7 +1100,6 @@
         </w:rPr>
         <w:t xml:space="preserve"> </w:t>
       </w:r>
-      <w:proofErr w:type="gramStart"/>
       <w:r>
         <w:rPr>
           <w:rFonts w:ascii="Times New Roman" w:hAnsi="Times New Roman" w:cs="Times New Roman"/>
@@ -1231,16 +1114,7 @@
           <w:sz w:val="28"/>
           <w:szCs w:val="28"/>
         </w:rPr>
-        <w:t>users</w:t>
-      </w:r>
-      <w:proofErr w:type="gramEnd"/>
-      <w:r>
-        <w:rPr>
-          <w:rFonts w:ascii="Times New Roman" w:hAnsi="Times New Roman" w:cs="Times New Roman"/>
-          <w:sz w:val="28"/>
-          <w:szCs w:val="28"/>
-        </w:rPr>
-        <w:t>[0].</w:t>
+        <w:t>users[0].</w:t>
       </w:r>
       <w:r>
         <w:rPr>
@@ -1263,6 +1137,82 @@
     </w:p>
     <w:p>
       <w:pPr>
+        <w:spacing w:line="360" w:lineRule="auto"/>
+        <w:rPr>
+          <w:rFonts w:ascii="Times New Roman" w:hAnsi="Times New Roman" w:cs="Times New Roman"/>
+          <w:sz w:val="28"/>
+          <w:szCs w:val="28"/>
+        </w:rPr>
+      </w:pPr>
+      <w:r>
+        <w:rPr>
+          <w:rFonts w:ascii="Times New Roman" w:hAnsi="Times New Roman" w:cs="Times New Roman"/>
+          <w:sz w:val="28"/>
+          <w:szCs w:val="28"/>
+        </w:rPr>
+        <w:t>{{ users[0].signature</w:t>
+      </w:r>
+      <w:r>
+        <w:rPr>
+          <w:rFonts w:ascii="Times New Roman" w:hAnsi="Times New Roman" w:cs="Times New Roman"/>
+          <w:sz w:val="28"/>
+          <w:szCs w:val="28"/>
+        </w:rPr>
+        <w:t xml:space="preserve"> </w:t>
+      </w:r>
+      <w:r>
+        <w:rPr>
+          <w:rFonts w:ascii="Times New Roman" w:hAnsi="Times New Roman" w:cs="Times New Roman"/>
+          <w:sz w:val="28"/>
+          <w:szCs w:val="28"/>
+        </w:rPr>
+        <w:t>}}</w:t>
+      </w:r>
+    </w:p>
+    <w:p>
+      <w:pPr>
+        <w:rPr>
+          <w:rFonts w:ascii="Times New Roman" w:hAnsi="Times New Roman" w:cs="Times New Roman"/>
+          <w:sz w:val="28"/>
+          <w:szCs w:val="28"/>
+        </w:rPr>
+      </w:pPr>
+      <w:r>
+        <w:rPr>
+          <w:rFonts w:ascii="Times New Roman" w:hAnsi="Times New Roman" w:cs="Times New Roman"/>
+          <w:sz w:val="28"/>
+          <w:szCs w:val="28"/>
+        </w:rPr>
+        <w:t>Signed Name</w:t>
+      </w:r>
+      <w:r>
+        <w:rPr>
+          <w:rFonts w:ascii="Times New Roman" w:hAnsi="Times New Roman" w:cs="Times New Roman"/>
+          <w:sz w:val="28"/>
+          <w:szCs w:val="28"/>
+        </w:rPr>
+        <w:t xml:space="preserve">                           </w:t>
+      </w:r>
+      <w:r>
+        <w:rPr>
+          <w:rFonts w:ascii="Times New Roman" w:hAnsi="Times New Roman" w:cs="Times New Roman"/>
+          <w:sz w:val="28"/>
+          <w:szCs w:val="28"/>
+        </w:rPr>
+        <w:t xml:space="preserve"> </w:t>
+      </w:r>
+    </w:p>
+    <w:p>
+      <w:pPr>
+        <w:rPr>
+          <w:rFonts w:ascii="Times New Roman" w:hAnsi="Times New Roman" w:cs="Times New Roman"/>
+          <w:sz w:val="28"/>
+          <w:szCs w:val="28"/>
+        </w:rPr>
+      </w:pPr>
+    </w:p>
+    <w:p>
+      <w:pPr>
         <w:rPr>
           <w:rFonts w:ascii="Times New Roman" w:eastAsia="Times New Roman" w:hAnsi="Times New Roman" w:cs="Times New Roman"/>
           <w:sz w:val="28"/>
@@ -1275,9 +1225,61 @@
           <w:sz w:val="28"/>
           <w:szCs w:val="28"/>
         </w:rPr>
-        <w:t>Signed Name</w:t>
-      </w:r>
-      <w:proofErr w:type="gramStart"/>
+        <w:t>Date:</w:t>
+      </w:r>
+      <w:r>
+        <w:rPr>
+          <w:rFonts w:ascii="Times New Roman" w:hAnsi="Times New Roman" w:cs="Times New Roman"/>
+          <w:sz w:val="28"/>
+          <w:szCs w:val="28"/>
+        </w:rPr>
+        <w:t xml:space="preserve"> {{</w:t>
+      </w:r>
+      <w:proofErr w:type="spellStart"/>
+      <w:r>
+        <w:rPr>
+          <w:rFonts w:ascii="Times New Roman" w:hAnsi="Times New Roman" w:cs="Times New Roman"/>
+          <w:sz w:val="28"/>
+          <w:szCs w:val="28"/>
+        </w:rPr>
+        <w:t>signature_date</w:t>
+      </w:r>
+      <w:proofErr w:type="spellEnd"/>
+      <w:r>
+        <w:rPr>
+          <w:rFonts w:ascii="Times New Roman" w:hAnsi="Times New Roman" w:cs="Times New Roman"/>
+          <w:sz w:val="28"/>
+          <w:szCs w:val="28"/>
+        </w:rPr>
+        <w:t xml:space="preserve"> }} </w:t>
+      </w:r>
+    </w:p>
+    <w:p>
+      <w:pPr>
+        <w:spacing w:line="360" w:lineRule="auto"/>
+        <w:rPr>
+          <w:rFonts w:ascii="Times New Roman" w:hAnsi="Times New Roman" w:cs="Times New Roman"/>
+          <w:sz w:val="28"/>
+          <w:szCs w:val="28"/>
+        </w:rPr>
+      </w:pPr>
+    </w:p>
+    <w:p>
+      <w:pPr>
+        <w:rPr>
+          <w:rFonts w:ascii="Times New Roman" w:eastAsia="Times New Roman" w:hAnsi="Times New Roman" w:cs="Times New Roman"/>
+          <w:sz w:val="28"/>
+          <w:szCs w:val="28"/>
+        </w:rPr>
+      </w:pPr>
+      <w:r>
+        <w:rPr>
+          <w:rFonts w:ascii="Times New Roman" w:hAnsi="Times New Roman" w:cs="Times New Roman"/>
+          <w:sz w:val="28"/>
+          <w:szCs w:val="28"/>
+        </w:rPr>
+        <w:t>Address:</w:t>
+      </w:r>
       <w:r>
         <w:rPr>
           <w:rFonts w:ascii="Times New Roman" w:hAnsi="Times New Roman" w:cs="Times New Roman"/>
@@ -1292,32 +1294,69 @@
           <w:sz w:val="28"/>
           <w:szCs w:val="28"/>
         </w:rPr>
-        <w:t xml:space="preserve">  </w:t>
-      </w:r>
-      <w:r>
-        <w:rPr>
-          <w:rFonts w:ascii="Times New Roman" w:hAnsi="Times New Roman" w:cs="Times New Roman"/>
-          <w:sz w:val="28"/>
-          <w:szCs w:val="28"/>
-        </w:rPr>
-        <w:t>{</w:t>
-      </w:r>
-      <w:proofErr w:type="gramEnd"/>
-      <w:r>
-        <w:rPr>
-          <w:rFonts w:ascii="Times New Roman" w:hAnsi="Times New Roman" w:cs="Times New Roman"/>
-          <w:sz w:val="28"/>
-          <w:szCs w:val="28"/>
-        </w:rPr>
-        <w:t xml:space="preserve">{ </w:t>
-      </w:r>
-      <w:r>
-        <w:rPr>
-          <w:rFonts w:ascii="Times New Roman" w:hAnsi="Times New Roman" w:cs="Times New Roman"/>
-          <w:sz w:val="28"/>
-          <w:szCs w:val="28"/>
-        </w:rPr>
-        <w:t>users[0].signature</w:t>
+        <w:t xml:space="preserve">{{ </w:t>
+      </w:r>
+      <w:r>
+        <w:rPr>
+          <w:rFonts w:ascii="Times New Roman" w:hAnsi="Times New Roman" w:cs="Times New Roman"/>
+          <w:sz w:val="28"/>
+          <w:szCs w:val="28"/>
+        </w:rPr>
+        <w:t>users[0].</w:t>
+      </w:r>
+      <w:proofErr w:type="spellStart"/>
+      <w:r>
+        <w:rPr>
+          <w:rFonts w:ascii="Times New Roman" w:hAnsi="Times New Roman" w:cs="Times New Roman"/>
+          <w:sz w:val="28"/>
+          <w:szCs w:val="28"/>
+        </w:rPr>
+        <w:t>address.on_one_line</w:t>
+      </w:r>
+      <w:proofErr w:type="spellEnd"/>
+      <w:r>
+        <w:rPr>
+          <w:rFonts w:ascii="Times New Roman" w:hAnsi="Times New Roman" w:cs="Times New Roman"/>
+          <w:sz w:val="28"/>
+          <w:szCs w:val="28"/>
+        </w:rPr>
+        <w:t>()</w:t>
+      </w:r>
+      <w:r>
+        <w:rPr>
+          <w:rFonts w:ascii="Times New Roman" w:hAnsi="Times New Roman" w:cs="Times New Roman"/>
+          <w:sz w:val="28"/>
+          <w:szCs w:val="28"/>
+        </w:rPr>
+        <w:t>}}</w:t>
+      </w:r>
+    </w:p>
+    <w:p>
+      <w:pPr>
+        <w:spacing w:line="360" w:lineRule="auto"/>
+        <w:rPr>
+          <w:rFonts w:ascii="Times New Roman" w:hAnsi="Times New Roman" w:cs="Times New Roman"/>
+          <w:sz w:val="28"/>
+          <w:szCs w:val="28"/>
+        </w:rPr>
+      </w:pPr>
+    </w:p>
+    <w:p>
+      <w:pPr>
+        <w:spacing w:line="360" w:lineRule="auto"/>
+        <w:rPr>
+          <w:rFonts w:ascii="Times New Roman" w:hAnsi="Times New Roman" w:cs="Times New Roman"/>
+          <w:sz w:val="28"/>
+          <w:szCs w:val="28"/>
+        </w:rPr>
+      </w:pPr>
+      <w:r>
+        <w:rPr>
+          <w:rFonts w:ascii="Times New Roman" w:hAnsi="Times New Roman" w:cs="Times New Roman"/>
+          <w:sz w:val="28"/>
+          <w:szCs w:val="28"/>
+        </w:rPr>
+        <w:t>Phone Number:</w:t>
       </w:r>
       <w:r>
         <w:rPr>
@@ -1333,100 +1372,6 @@
           <w:sz w:val="28"/>
           <w:szCs w:val="28"/>
         </w:rPr>
-        <w:t>}}</w:t>
-      </w:r>
-      <w:r>
-        <w:rPr>
-          <w:rFonts w:ascii="Times New Roman" w:hAnsi="Times New Roman" w:cs="Times New Roman"/>
-          <w:sz w:val="28"/>
-          <w:szCs w:val="28"/>
-        </w:rPr>
-        <w:t xml:space="preserve">                           </w:t>
-      </w:r>
-      <w:r>
-        <w:rPr>
-          <w:rFonts w:ascii="Times New Roman" w:hAnsi="Times New Roman" w:cs="Times New Roman"/>
-          <w:sz w:val="28"/>
-          <w:szCs w:val="28"/>
-        </w:rPr>
-        <w:t xml:space="preserve"> </w:t>
-      </w:r>
-      <w:r>
-        <w:rPr>
-          <w:rFonts w:ascii="Times New Roman" w:hAnsi="Times New Roman" w:cs="Times New Roman"/>
-          <w:sz w:val="28"/>
-          <w:szCs w:val="28"/>
-        </w:rPr>
-        <w:t>Date:</w:t>
-      </w:r>
-      <w:r>
-        <w:rPr>
-          <w:rFonts w:ascii="Times New Roman" w:hAnsi="Times New Roman" w:cs="Times New Roman"/>
-          <w:sz w:val="28"/>
-          <w:szCs w:val="28"/>
-        </w:rPr>
-        <w:t xml:space="preserve"> {{</w:t>
-      </w:r>
-      <w:proofErr w:type="spellStart"/>
-      <w:r>
-        <w:rPr>
-          <w:rFonts w:ascii="Times New Roman" w:hAnsi="Times New Roman" w:cs="Times New Roman"/>
-          <w:sz w:val="28"/>
-          <w:szCs w:val="28"/>
-        </w:rPr>
-        <w:t>signature_date</w:t>
-      </w:r>
-      <w:proofErr w:type="spellEnd"/>
-      <w:r>
-        <w:rPr>
-          <w:rFonts w:ascii="Times New Roman" w:hAnsi="Times New Roman" w:cs="Times New Roman"/>
-          <w:sz w:val="28"/>
-          <w:szCs w:val="28"/>
-        </w:rPr>
-        <w:t xml:space="preserve"> }} </w:t>
-      </w:r>
-    </w:p>
-    <w:p>
-      <w:pPr>
-        <w:spacing w:line="360" w:lineRule="auto"/>
-        <w:rPr>
-          <w:rFonts w:ascii="Times New Roman" w:hAnsi="Times New Roman" w:cs="Times New Roman"/>
-          <w:sz w:val="28"/>
-          <w:szCs w:val="28"/>
-        </w:rPr>
-      </w:pPr>
-    </w:p>
-    <w:p>
-      <w:pPr>
-        <w:rPr>
-          <w:rFonts w:ascii="Times New Roman" w:eastAsia="Times New Roman" w:hAnsi="Times New Roman" w:cs="Times New Roman"/>
-          <w:sz w:val="28"/>
-          <w:szCs w:val="28"/>
-        </w:rPr>
-      </w:pPr>
-      <w:r>
-        <w:rPr>
-          <w:rFonts w:ascii="Times New Roman" w:hAnsi="Times New Roman" w:cs="Times New Roman"/>
-          <w:sz w:val="28"/>
-          <w:szCs w:val="28"/>
-        </w:rPr>
-        <w:t>Address:</w:t>
-      </w:r>
-      <w:r>
-        <w:rPr>
-          <w:rFonts w:ascii="Times New Roman" w:hAnsi="Times New Roman" w:cs="Times New Roman"/>
-          <w:sz w:val="28"/>
-          <w:szCs w:val="28"/>
-        </w:rPr>
-        <w:t xml:space="preserve"> </w:t>
-      </w:r>
-      <w:proofErr w:type="gramStart"/>
-      <w:r>
-        <w:rPr>
-          <w:rFonts w:ascii="Times New Roman" w:hAnsi="Times New Roman" w:cs="Times New Roman"/>
-          <w:sz w:val="28"/>
-          <w:szCs w:val="28"/>
-        </w:rPr>
         <w:t xml:space="preserve">{{ </w:t>
       </w:r>
       <w:r>
@@ -1435,104 +1380,7 @@
           <w:sz w:val="28"/>
           <w:szCs w:val="28"/>
         </w:rPr>
-        <w:t>users</w:t>
-      </w:r>
-      <w:proofErr w:type="gramEnd"/>
-      <w:r>
-        <w:rPr>
-          <w:rFonts w:ascii="Times New Roman" w:hAnsi="Times New Roman" w:cs="Times New Roman"/>
-          <w:sz w:val="28"/>
-          <w:szCs w:val="28"/>
-        </w:rPr>
-        <w:t>[0].</w:t>
-      </w:r>
-      <w:proofErr w:type="spellStart"/>
-      <w:r>
-        <w:rPr>
-          <w:rFonts w:ascii="Times New Roman" w:hAnsi="Times New Roman" w:cs="Times New Roman"/>
-          <w:sz w:val="28"/>
-          <w:szCs w:val="28"/>
-        </w:rPr>
-        <w:t>address.on_one_line</w:t>
-      </w:r>
-      <w:proofErr w:type="spellEnd"/>
-      <w:r>
-        <w:rPr>
-          <w:rFonts w:ascii="Times New Roman" w:hAnsi="Times New Roman" w:cs="Times New Roman"/>
-          <w:sz w:val="28"/>
-          <w:szCs w:val="28"/>
-        </w:rPr>
-        <w:t>()</w:t>
-      </w:r>
-      <w:r>
-        <w:rPr>
-          <w:rFonts w:ascii="Times New Roman" w:hAnsi="Times New Roman" w:cs="Times New Roman"/>
-          <w:sz w:val="28"/>
-          <w:szCs w:val="28"/>
-        </w:rPr>
-        <w:t>}}</w:t>
-      </w:r>
-    </w:p>
-    <w:p>
-      <w:pPr>
-        <w:spacing w:line="360" w:lineRule="auto"/>
-        <w:rPr>
-          <w:rFonts w:ascii="Times New Roman" w:hAnsi="Times New Roman" w:cs="Times New Roman"/>
-          <w:sz w:val="28"/>
-          <w:szCs w:val="28"/>
-        </w:rPr>
-      </w:pPr>
-    </w:p>
-    <w:p>
-      <w:pPr>
-        <w:spacing w:line="360" w:lineRule="auto"/>
-        <w:rPr>
-          <w:rFonts w:ascii="Times New Roman" w:hAnsi="Times New Roman" w:cs="Times New Roman"/>
-          <w:sz w:val="28"/>
-          <w:szCs w:val="28"/>
-        </w:rPr>
-      </w:pPr>
-      <w:r>
-        <w:rPr>
-          <w:rFonts w:ascii="Times New Roman" w:hAnsi="Times New Roman" w:cs="Times New Roman"/>
-          <w:sz w:val="28"/>
-          <w:szCs w:val="28"/>
-        </w:rPr>
-        <w:t>Phone Number:</w:t>
-      </w:r>
-      <w:r>
-        <w:rPr>
-          <w:rFonts w:ascii="Times New Roman" w:hAnsi="Times New Roman" w:cs="Times New Roman"/>
-          <w:sz w:val="28"/>
-          <w:szCs w:val="28"/>
-        </w:rPr>
-        <w:t xml:space="preserve"> </w:t>
-      </w:r>
-      <w:proofErr w:type="gramStart"/>
-      <w:r>
-        <w:rPr>
-          <w:rFonts w:ascii="Times New Roman" w:hAnsi="Times New Roman" w:cs="Times New Roman"/>
-          <w:sz w:val="28"/>
-          <w:szCs w:val="28"/>
-        </w:rPr>
-        <w:t xml:space="preserve">{{ </w:t>
-      </w:r>
-      <w:r>
-        <w:rPr>
-          <w:rFonts w:ascii="Times New Roman" w:hAnsi="Times New Roman" w:cs="Times New Roman"/>
-          <w:sz w:val="28"/>
-          <w:szCs w:val="28"/>
-        </w:rPr>
-        <w:t>users</w:t>
-      </w:r>
-      <w:proofErr w:type="gramEnd"/>
-      <w:r>
-        <w:rPr>
-          <w:rFonts w:ascii="Times New Roman" w:hAnsi="Times New Roman" w:cs="Times New Roman"/>
-          <w:sz w:val="28"/>
-          <w:szCs w:val="28"/>
-        </w:rPr>
-        <w:t>[0].</w:t>
+        <w:t>users[0].</w:t>
       </w:r>
       <w:proofErr w:type="spellStart"/>
       <w:r>

</xml_diff>